<commit_message>
some progress on bug context and debuggermonths
</commit_message>
<xml_diff>
--- a/docs/Debugger variables.docx
+++ b/docs/Debugger variables.docx
@@ -51,7 +51,7 @@
     </w:p>
     <w:p>
       <w:pPr>
-        <w:pStyle w:val="style40"/>
+        <w:pStyle w:val="style43"/>
         <w:numPr>
           <w:ilvl w:val="0"/>
           <w:numId w:val="8"/>
@@ -201,12 +201,12 @@
           <w:iCs/>
           <w:lang w:val="en-CA"/>
         </w:rPr>
-        <w:t>(do we check these vars at beginning of current month, or end?)</w:t>
-      </w:r>
-    </w:p>
-    <w:p>
-      <w:pPr>
-        <w:pStyle w:val="style40"/>
+        <w:t>(at the beginning of the current month)</w:t>
+      </w:r>
+    </w:p>
+    <w:p>
+      <w:pPr>
+        <w:pStyle w:val="style43"/>
         <w:numPr>
           <w:ilvl w:val="0"/>
           <w:numId w:val="7"/>
@@ -230,7 +230,7 @@
     </w:p>
     <w:p>
       <w:pPr>
-        <w:pStyle w:val="style40"/>
+        <w:pStyle w:val="style43"/>
         <w:numPr>
           <w:ilvl w:val="0"/>
           <w:numId w:val="7"/>
@@ -254,7 +254,7 @@
     </w:p>
     <w:p>
       <w:pPr>
-        <w:pStyle w:val="style40"/>
+        <w:pStyle w:val="style43"/>
         <w:numPr>
           <w:ilvl w:val="0"/>
           <w:numId w:val="7"/>
@@ -289,13 +289,24 @@
     </w:p>
     <w:p>
       <w:pPr>
-        <w:pStyle w:val="style40"/>
+        <w:pStyle w:val="style43"/>
         <w:numPr>
           <w:ilvl w:val="0"/>
           <w:numId w:val="7"/>
         </w:numPr>
         <w:spacing w:after="0" w:before="0"/>
       </w:pPr>
+      <w:r>
+        <w:rPr>
+          <w:rFonts w:cs="Calibri"/>
+          <w:b w:val="false"/>
+          <w:bCs w:val="false"/>
+          <w:i w:val="false"/>
+          <w:iCs w:val="false"/>
+          <w:lang w:val="en-CA"/>
+        </w:rPr>
+        <w:t>resolution</w:t>
+      </w:r>
       <w:r>
         <w:rPr>
           <w:rFonts w:cs="Calibri"/>
@@ -305,7 +316,7 @@
           <w:iCs w:val="false"/>
           <w:lang w:val="en-CA"/>
         </w:rPr>
-        <w:t xml:space="preserve">resolution </w:t>
+        <w:t xml:space="preserve"> </w:t>
       </w:r>
       <w:r>
         <w:rPr>
@@ -316,7 +327,29 @@
           <w:iCs w:val="false"/>
           <w:lang w:val="en-CA"/>
         </w:rPr>
-        <w:t>(not asked for, but there)</w:t>
+        <w:t>(</w:t>
+      </w:r>
+      <w:r>
+        <w:rPr>
+          <w:rFonts w:cs="Calibri"/>
+          <w:b w:val="false"/>
+          <w:bCs w:val="false"/>
+          <w:i/>
+          <w:iCs/>
+          <w:lang w:val="en-CA"/>
+        </w:rPr>
+        <w:t>not asked for, but there</w:t>
+      </w:r>
+      <w:r>
+        <w:rPr>
+          <w:rFonts w:cs="Calibri"/>
+          <w:b w:val="false"/>
+          <w:bCs w:val="false"/>
+          <w:i w:val="false"/>
+          <w:iCs w:val="false"/>
+          <w:lang w:val="en-CA"/>
+        </w:rPr>
+        <w:t>)</w:t>
       </w:r>
     </w:p>
     <w:p>
@@ -366,7 +399,7 @@
     </w:p>
     <w:p>
       <w:pPr>
-        <w:pStyle w:val="style40"/>
+        <w:pStyle w:val="style43"/>
         <w:numPr>
           <w:ilvl w:val="0"/>
           <w:numId w:val="1"/>
@@ -384,7 +417,7 @@
     </w:p>
     <w:p>
       <w:pPr>
-        <w:pStyle w:val="style40"/>
+        <w:pStyle w:val="style43"/>
         <w:numPr>
           <w:ilvl w:val="1"/>
           <w:numId w:val="1"/>
@@ -407,12 +440,12 @@
           <w:bCs w:val="false"/>
           <w:lang w:val="en-CA"/>
         </w:rPr>
-        <w:t>This is calculated as the difference in days between the date this was reported and the first date of the current bugmonth. We divide the result by 28 and round down.</w:t>
-      </w:r>
-    </w:p>
-    <w:p>
-      <w:pPr>
-        <w:pStyle w:val="style40"/>
+        <w:t>This is calculated as the difference in days between the date this was reported and the first date of the current bugmonth. We divide the result by 28 and round down. (We also keep the fractional result internally, and use it for certain calculations later)</w:t>
+      </w:r>
+    </w:p>
+    <w:p>
+      <w:pPr>
+        <w:pStyle w:val="style43"/>
         <w:numPr>
           <w:ilvl w:val="0"/>
           <w:numId w:val="1"/>
@@ -430,7 +463,7 @@
     </w:p>
     <w:p>
       <w:pPr>
-        <w:pStyle w:val="style40"/>
+        <w:pStyle w:val="style43"/>
         <w:numPr>
           <w:ilvl w:val="0"/>
           <w:numId w:val="1"/>
@@ -448,7 +481,7 @@
     </w:p>
     <w:p>
       <w:pPr>
-        <w:pStyle w:val="style40"/>
+        <w:pStyle w:val="style43"/>
         <w:numPr>
           <w:ilvl w:val="0"/>
           <w:numId w:val="1"/>
@@ -466,7 +499,7 @@
     </w:p>
     <w:p>
       <w:pPr>
-        <w:pStyle w:val="style40"/>
+        <w:pStyle w:val="style43"/>
         <w:numPr>
           <w:ilvl w:val="0"/>
           <w:numId w:val="1"/>
@@ -484,7 +517,7 @@
     </w:p>
     <w:p>
       <w:pPr>
-        <w:pStyle w:val="style40"/>
+        <w:pStyle w:val="style43"/>
         <w:numPr>
           <w:ilvl w:val="0"/>
           <w:numId w:val="1"/>
@@ -502,7 +535,7 @@
     </w:p>
     <w:p>
       <w:pPr>
-        <w:pStyle w:val="style40"/>
+        <w:pStyle w:val="style43"/>
         <w:numPr>
           <w:ilvl w:val="0"/>
           <w:numId w:val="1"/>
@@ -520,7 +553,7 @@
     </w:p>
     <w:p>
       <w:pPr>
-        <w:pStyle w:val="style40"/>
+        <w:pStyle w:val="style43"/>
         <w:numPr>
           <w:ilvl w:val="0"/>
           <w:numId w:val="1"/>
@@ -561,7 +594,7 @@
     </w:p>
     <w:p>
       <w:pPr>
-        <w:pStyle w:val="style40"/>
+        <w:pStyle w:val="style43"/>
         <w:numPr>
           <w:ilvl w:val="0"/>
           <w:numId w:val="9"/>
@@ -582,19 +615,39 @@
           <w:bCs/>
           <w:lang w:val="en-CA"/>
         </w:rPr>
-        <w:t>(affected?)</w:t>
-      </w:r>
-      <w:r>
-        <w:rPr>
-          <w:rFonts w:cs="Calibri"/>
-          <w:lang w:val="en-CA"/>
-        </w:rPr>
-        <w:t xml:space="preserve"> prior month/past monthly average/cumulative</w:t>
-      </w:r>
-    </w:p>
-    <w:p>
-      <w:pPr>
-        <w:pStyle w:val="style40"/>
+        <w:t>(that had any history events with the assignee)</w:t>
+      </w:r>
+      <w:r>
+        <w:rPr>
+          <w:rFonts w:cs="Calibri"/>
+          <w:lang w:val="en-CA"/>
+        </w:rPr>
+        <w:t xml:space="preserve"> prior month/past monthly average/cumulative </w:t>
+      </w:r>
+      <w:r>
+        <w:rPr>
+          <w:rFonts w:cs="Calibri"/>
+          <w:b/>
+          <w:bCs/>
+          <w:lang w:val="en-CA"/>
+        </w:rPr>
+        <w:t>(avg/cumulative acts over distinct bugs. e.g. If we have</w:t>
+        <w:tab/>
+        <w:br/>
+        <w:t>January: Bug1, Bug2</w:t>
+        <w:br/>
+        <w:t>February: Bug2, Bug3</w:t>
+        <w:br/>
+        <w:t>Then February will have n_bugs_prior_month = 2</w:t>
+        <w:br/>
+        <w:t>March will have n_bugs_prior_month = 2</w:t>
+        <w:br/>
+        <w:t>and March will have n_bugs_cumulative = 3 (NOT 4)</w:t>
+      </w:r>
+    </w:p>
+    <w:p>
+      <w:pPr>
+        <w:pStyle w:val="style43"/>
         <w:numPr>
           <w:ilvl w:val="0"/>
           <w:numId w:val="9"/>
@@ -604,6 +657,7 @@
       <w:r>
         <w:rPr>
           <w:rFonts w:cs="Calibri"/>
+          <w:shd w:fill="FFFF00" w:val="clear"/>
           <w:lang w:val="en-CA"/>
         </w:rPr>
         <w:t>N_history events focal bug prior month/past monthly average/cumulative</w:t>
@@ -611,7 +665,7 @@
     </w:p>
     <w:p>
       <w:pPr>
-        <w:pStyle w:val="style40"/>
+        <w:pStyle w:val="style43"/>
         <w:numPr>
           <w:ilvl w:val="0"/>
           <w:numId w:val="9"/>
@@ -621,6 +675,7 @@
       <w:r>
         <w:rPr>
           <w:rFonts w:cs="Calibri"/>
+          <w:shd w:fill="FFFF00" w:val="clear"/>
           <w:lang w:val="en-CA"/>
         </w:rPr>
         <w:t>N_history events other bugs prior month/past monthly average/cumulative</w:t>
@@ -628,7 +683,7 @@
     </w:p>
     <w:p>
       <w:pPr>
-        <w:pStyle w:val="style40"/>
+        <w:pStyle w:val="style43"/>
         <w:numPr>
           <w:ilvl w:val="0"/>
           <w:numId w:val="9"/>
@@ -638,6 +693,7 @@
       <w:r>
         <w:rPr>
           <w:rFonts w:cs="Calibri"/>
+          <w:shd w:fill="FFFF00" w:val="clear"/>
           <w:lang w:val="en-CA"/>
         </w:rPr>
         <w:t>N_IRC member links prior month/past monthly average/cumulative</w:t>
@@ -645,7 +701,7 @@
     </w:p>
     <w:p>
       <w:pPr>
-        <w:pStyle w:val="style40"/>
+        <w:pStyle w:val="style43"/>
         <w:numPr>
           <w:ilvl w:val="0"/>
           <w:numId w:val="9"/>
@@ -655,6 +711,7 @@
       <w:r>
         <w:rPr>
           <w:rFonts w:cs="Calibri"/>
+          <w:shd w:fill="FFFF00" w:val="clear"/>
           <w:lang w:val="en-CA"/>
         </w:rPr>
         <w:t>N_IRC messages prior month/past monthly average/cumulative (directed/undirected)</w:t>
@@ -662,7 +719,7 @@
     </w:p>
     <w:p>
       <w:pPr>
-        <w:pStyle w:val="style40"/>
+        <w:pStyle w:val="style43"/>
         <w:numPr>
           <w:ilvl w:val="0"/>
           <w:numId w:val="3"/>
@@ -682,12 +739,70 @@
           <w:i/>
           <w:lang w:val="en-CA"/>
         </w:rPr>
+        <w:t xml:space="preserve">(IRC network only) </w:t>
+      </w:r>
+      <w:r>
+        <w:rPr>
+          <w:rFonts w:cs="Calibri"/>
+          <w:b/>
+          <w:bCs/>
+          <w:i w:val="false"/>
+          <w:iCs w:val="false"/>
+          <w:lang w:val="en-CA"/>
+        </w:rPr>
+        <w:t xml:space="preserve">(averaging over all earlier graphs that assignee appears in might be a bit funny, since we have overlapping windows of months, e,g, Jan1-Jan28, Jan14-Feb11, Jan28-.... So instead average over </w:t>
+      </w:r>
+      <w:r>
+        <w:rPr>
+          <w:rFonts w:cs="Calibri"/>
+          <w:b/>
+          <w:bCs/>
+          <w:i/>
+          <w:iCs/>
+          <w:lang w:val="en-CA"/>
+        </w:rPr>
+        <w:t>non-overlapping</w:t>
+      </w:r>
+      <w:r>
+        <w:rPr>
+          <w:rFonts w:cs="Calibri"/>
+          <w:b/>
+          <w:bCs/>
+          <w:i w:val="false"/>
+          <w:iCs w:val="false"/>
+          <w:lang w:val="en-CA"/>
+        </w:rPr>
+        <w:t xml:space="preserve"> previous graphs. i.e. Walk backwards 28 days at a time until we fall off the end)</w:t>
+      </w:r>
+    </w:p>
+    <w:p>
+      <w:pPr>
+        <w:pStyle w:val="style43"/>
+        <w:numPr>
+          <w:ilvl w:val="0"/>
+          <w:numId w:val="3"/>
+        </w:numPr>
+        <w:spacing w:after="0" w:before="0"/>
+      </w:pPr>
+      <w:r>
+        <w:rPr>
+          <w:rFonts w:cs="Calibri"/>
+          <w:lang w:val="en-CA"/>
+        </w:rPr>
+        <w:t xml:space="preserve">Closeness prior month/past monthly average </w:t>
+      </w:r>
+      <w:r>
+        <w:rPr>
+          <w:rFonts w:cs="Calibri"/>
+          <w:i/>
+          <w:lang w:val="en-CA"/>
+        </w:rPr>
         <w:t>(IRC network only)</w:t>
       </w:r>
     </w:p>
     <w:p>
       <w:pPr>
-        <w:pStyle w:val="style40"/>
+        <w:pStyle w:val="style43"/>
         <w:numPr>
           <w:ilvl w:val="0"/>
           <w:numId w:val="3"/>
@@ -699,7 +814,7 @@
           <w:rFonts w:cs="Calibri"/>
           <w:lang w:val="en-CA"/>
         </w:rPr>
-        <w:t xml:space="preserve">Closeness prior month/past monthly average </w:t>
+        <w:t xml:space="preserve">Clustering prior month/past monthly average </w:t>
       </w:r>
       <w:r>
         <w:rPr>
@@ -712,7 +827,7 @@
     </w:p>
     <w:p>
       <w:pPr>
-        <w:pStyle w:val="style40"/>
+        <w:pStyle w:val="style43"/>
         <w:numPr>
           <w:ilvl w:val="0"/>
           <w:numId w:val="3"/>
@@ -724,7 +839,7 @@
           <w:rFonts w:cs="Calibri"/>
           <w:lang w:val="en-CA"/>
         </w:rPr>
-        <w:t xml:space="preserve">Clustering prior month/past monthly average </w:t>
+        <w:t xml:space="preserve">Indegree prior month/past monthly average </w:t>
       </w:r>
       <w:r>
         <w:rPr>
@@ -737,7 +852,7 @@
     </w:p>
     <w:p>
       <w:pPr>
-        <w:pStyle w:val="style40"/>
+        <w:pStyle w:val="style43"/>
         <w:numPr>
           <w:ilvl w:val="0"/>
           <w:numId w:val="3"/>
@@ -749,7 +864,7 @@
           <w:rFonts w:cs="Calibri"/>
           <w:lang w:val="en-CA"/>
         </w:rPr>
-        <w:t xml:space="preserve">Indegree prior month/past monthly average </w:t>
+        <w:t xml:space="preserve">Outdegree prior month/past monthly average </w:t>
       </w:r>
       <w:r>
         <w:rPr>
@@ -762,7 +877,7 @@
     </w:p>
     <w:p>
       <w:pPr>
-        <w:pStyle w:val="style40"/>
+        <w:pStyle w:val="style43"/>
         <w:numPr>
           <w:ilvl w:val="0"/>
           <w:numId w:val="3"/>
@@ -774,7 +889,7 @@
           <w:rFonts w:cs="Calibri"/>
           <w:lang w:val="en-CA"/>
         </w:rPr>
-        <w:t xml:space="preserve">Outdegree prior month/past monthly average </w:t>
+        <w:t xml:space="preserve">Betweenness prior month/past monthly average </w:t>
       </w:r>
       <w:r>
         <w:rPr>
@@ -787,7 +902,7 @@
     </w:p>
     <w:p>
       <w:pPr>
-        <w:pStyle w:val="style40"/>
+        <w:pStyle w:val="style43"/>
         <w:numPr>
           <w:ilvl w:val="0"/>
           <w:numId w:val="3"/>
@@ -799,7 +914,7 @@
           <w:rFonts w:cs="Calibri"/>
           <w:lang w:val="en-CA"/>
         </w:rPr>
-        <w:t xml:space="preserve">Betweenness prior month/past monthly average </w:t>
+        <w:t xml:space="preserve">Effective size prior month/past monthly average </w:t>
       </w:r>
       <w:r>
         <w:rPr>
@@ -812,7 +927,7 @@
     </w:p>
     <w:p>
       <w:pPr>
-        <w:pStyle w:val="style40"/>
+        <w:pStyle w:val="style43"/>
         <w:numPr>
           <w:ilvl w:val="0"/>
           <w:numId w:val="3"/>
@@ -824,7 +939,7 @@
           <w:rFonts w:cs="Calibri"/>
           <w:lang w:val="en-CA"/>
         </w:rPr>
-        <w:t xml:space="preserve">Effective size prior month/past monthly average </w:t>
+        <w:t>Efficiency prior month/past monthly average [(1/k(k-1)(1/dij + … + dik + … + djk), where k = n_alters, d = distance between alters (d = 0 for disconnected alters)]</w:t>
       </w:r>
       <w:r>
         <w:rPr>
@@ -832,12 +947,12 @@
           <w:i/>
           <w:lang w:val="en-CA"/>
         </w:rPr>
-        <w:t>(IRC network only)</w:t>
-      </w:r>
-    </w:p>
-    <w:p>
-      <w:pPr>
-        <w:pStyle w:val="style40"/>
+        <w:t xml:space="preserve"> (IRC network only)</w:t>
+      </w:r>
+    </w:p>
+    <w:p>
+      <w:pPr>
+        <w:pStyle w:val="style43"/>
         <w:numPr>
           <w:ilvl w:val="0"/>
           <w:numId w:val="3"/>
@@ -849,7 +964,24 @@
           <w:rFonts w:cs="Calibri"/>
           <w:lang w:val="en-CA"/>
         </w:rPr>
-        <w:t>Efficiency prior month/past monthly average [(1/k(k-1)(1/dij + … + dik + … + djk), where k = n_alters, d = distance between alters (d = 0 for disconnected alters)]</w:t>
+        <w:t>Alter churn (number of different alters from prior month) prior month/ past monthly average/cumulative</w:t>
+      </w:r>
+    </w:p>
+    <w:p>
+      <w:pPr>
+        <w:pStyle w:val="style43"/>
+        <w:numPr>
+          <w:ilvl w:val="0"/>
+          <w:numId w:val="3"/>
+        </w:numPr>
+        <w:spacing w:after="0" w:before="0"/>
+      </w:pPr>
+      <w:r>
+        <w:rPr>
+          <w:rFonts w:cs="Calibri"/>
+          <w:lang w:val="en-CA"/>
+        </w:rPr>
+        <w:t>Effective size churn (number of different disconnected alters from prior month) prior month/past monthly average/cumulative</w:t>
       </w:r>
       <w:r>
         <w:rPr>
@@ -862,49 +994,7 @@
     </w:p>
     <w:p>
       <w:pPr>
-        <w:pStyle w:val="style40"/>
-        <w:numPr>
-          <w:ilvl w:val="0"/>
-          <w:numId w:val="3"/>
-        </w:numPr>
-        <w:spacing w:after="0" w:before="0"/>
-      </w:pPr>
-      <w:r>
-        <w:rPr>
-          <w:rFonts w:cs="Calibri"/>
-          <w:lang w:val="en-CA"/>
-        </w:rPr>
-        <w:t>Alter churn (number of different alters from prior month) prior month/ past monthly average/cumulative</w:t>
-      </w:r>
-    </w:p>
-    <w:p>
-      <w:pPr>
-        <w:pStyle w:val="style40"/>
-        <w:numPr>
-          <w:ilvl w:val="0"/>
-          <w:numId w:val="3"/>
-        </w:numPr>
-        <w:spacing w:after="0" w:before="0"/>
-      </w:pPr>
-      <w:r>
-        <w:rPr>
-          <w:rFonts w:cs="Calibri"/>
-          <w:lang w:val="en-CA"/>
-        </w:rPr>
-        <w:t>Effective size churn (number of different disconnected alters from prior month) prior month/past monthly average/cumulative</w:t>
-      </w:r>
-      <w:r>
-        <w:rPr>
-          <w:rFonts w:cs="Calibri"/>
-          <w:i/>
-          <w:lang w:val="en-CA"/>
-        </w:rPr>
-        <w:t xml:space="preserve"> (IRC network only)</w:t>
-      </w:r>
-    </w:p>
-    <w:p>
-      <w:pPr>
-        <w:pStyle w:val="style40"/>
+        <w:pStyle w:val="style43"/>
         <w:numPr>
           <w:ilvl w:val="0"/>
           <w:numId w:val="3"/>
@@ -965,12 +1055,21 @@
           <w:rFonts w:cs="Calibri"/>
           <w:lang w:val="en-CA"/>
         </w:rPr>
-        <w:t xml:space="preserve">Network </w:t>
-      </w:r>
-    </w:p>
-    <w:p>
-      <w:pPr>
-        <w:pStyle w:val="style40"/>
+        <w:t>Network (</w:t>
+      </w:r>
+      <w:r>
+        <w:rPr>
+          <w:rFonts w:cs="Calibri"/>
+          <w:b/>
+          <w:bCs/>
+          <w:lang w:val="en-CA"/>
+        </w:rPr>
+        <w:t>These are all calculated with respect to the focal bug's vertex)</w:t>
+      </w:r>
+    </w:p>
+    <w:p>
+      <w:pPr>
+        <w:pStyle w:val="style43"/>
         <w:numPr>
           <w:ilvl w:val="0"/>
           <w:numId w:val="1"/>
@@ -987,7 +1086,7 @@
     </w:p>
     <w:p>
       <w:pPr>
-        <w:pStyle w:val="style40"/>
+        <w:pStyle w:val="style43"/>
         <w:numPr>
           <w:ilvl w:val="0"/>
           <w:numId w:val="1"/>
@@ -1004,7 +1103,7 @@
     </w:p>
     <w:p>
       <w:pPr>
-        <w:pStyle w:val="style40"/>
+        <w:pStyle w:val="style43"/>
         <w:numPr>
           <w:ilvl w:val="0"/>
           <w:numId w:val="1"/>
@@ -1021,7 +1120,7 @@
     </w:p>
     <w:p>
       <w:pPr>
-        <w:pStyle w:val="style40"/>
+        <w:pStyle w:val="style43"/>
         <w:numPr>
           <w:ilvl w:val="0"/>
           <w:numId w:val="1"/>
@@ -1038,7 +1137,7 @@
     </w:p>
     <w:p>
       <w:pPr>
-        <w:pStyle w:val="style40"/>
+        <w:pStyle w:val="style43"/>
         <w:numPr>
           <w:ilvl w:val="0"/>
           <w:numId w:val="1"/>
@@ -1055,7 +1154,7 @@
     </w:p>
     <w:p>
       <w:pPr>
-        <w:pStyle w:val="style40"/>
+        <w:pStyle w:val="style43"/>
         <w:numPr>
           <w:ilvl w:val="0"/>
           <w:numId w:val="1"/>
@@ -1117,7 +1216,7 @@
     </w:p>
     <w:p>
       <w:pPr>
-        <w:pStyle w:val="style40"/>
+        <w:pStyle w:val="style43"/>
         <w:numPr>
           <w:ilvl w:val="0"/>
           <w:numId w:val="1"/>
@@ -1129,12 +1228,28 @@
           <w:rFonts w:cs="Calibri"/>
           <w:lang w:val="en-CA"/>
         </w:rPr>
-        <w:t xml:space="preserve">N_debuggers prior month/past monthly average/cumulative </w:t>
-      </w:r>
-    </w:p>
-    <w:p>
-      <w:pPr>
-        <w:pStyle w:val="style40"/>
+        <w:t xml:space="preserve">N_debuggers </w:t>
+      </w:r>
+      <w:r>
+        <w:rPr>
+          <w:rFonts w:cs="Calibri"/>
+          <w:b/>
+          <w:bCs/>
+          <w:lang w:val="en-CA"/>
+        </w:rPr>
+        <w:t>(involved in history events with this bug)</w:t>
+      </w:r>
+      <w:r>
+        <w:rPr>
+          <w:rFonts w:cs="Calibri"/>
+          <w:lang w:val="en-CA"/>
+        </w:rPr>
+        <w:t xml:space="preserve"> prior month/past monthly average/cumulative </w:t>
+      </w:r>
+    </w:p>
+    <w:p>
+      <w:pPr>
+        <w:pStyle w:val="style43"/>
         <w:numPr>
           <w:ilvl w:val="0"/>
           <w:numId w:val="2"/>
@@ -1151,7 +1266,7 @@
     </w:p>
     <w:p>
       <w:pPr>
-        <w:pStyle w:val="style40"/>
+        <w:pStyle w:val="style43"/>
         <w:numPr>
           <w:ilvl w:val="0"/>
           <w:numId w:val="2"/>
@@ -1205,7 +1320,7 @@
     </w:p>
     <w:p>
       <w:pPr>
-        <w:pStyle w:val="style40"/>
+        <w:pStyle w:val="style43"/>
         <w:numPr>
           <w:ilvl w:val="0"/>
           <w:numId w:val="2"/>
@@ -1222,147 +1337,712 @@
       <w:r>
         <w:rPr>
           <w:rFonts w:cs="Calibri"/>
+          <w:b w:val="false"/>
+          <w:bCs w:val="false"/>
+          <w:i/>
+          <w:iCs/>
           <w:color w:val="800000"/>
           <w:lang w:val="en-CA"/>
         </w:rPr>
-        <w:t xml:space="preserve">Average of averages? </w:t>
+        <w:t>Average of averages? WoG: yes</w:t>
+      </w:r>
+    </w:p>
+    <w:p>
+      <w:pPr>
+        <w:pStyle w:val="style43"/>
+        <w:numPr>
+          <w:ilvl w:val="0"/>
+          <w:numId w:val="2"/>
+        </w:numPr>
+        <w:spacing w:after="0" w:before="0"/>
+      </w:pPr>
+      <w:r>
+        <w:rPr>
+          <w:rFonts w:cs="Calibri"/>
+          <w:lang w:val="en-CA"/>
+        </w:rPr>
+        <w:t>N_history events focal bug prior month (average/variance)/ past monthly average/cumulative</w:t>
+      </w:r>
+    </w:p>
+    <w:p>
+      <w:pPr>
+        <w:pStyle w:val="style43"/>
+        <w:numPr>
+          <w:ilvl w:val="0"/>
+          <w:numId w:val="2"/>
+        </w:numPr>
+        <w:spacing w:after="0" w:before="0"/>
+      </w:pPr>
+      <w:r>
+        <w:rPr>
+          <w:rFonts w:cs="Calibri"/>
+          <w:lang w:val="en-CA"/>
+        </w:rPr>
+        <w:t>N_history events other bugs prior month (average/variance)/ past monthly average/cumulative</w:t>
+      </w:r>
+    </w:p>
+    <w:p>
+      <w:pPr>
+        <w:pStyle w:val="style43"/>
+        <w:numPr>
+          <w:ilvl w:val="0"/>
+          <w:numId w:val="2"/>
+        </w:numPr>
+        <w:spacing w:after="0" w:before="0"/>
+      </w:pPr>
+      <w:r>
+        <w:rPr>
+          <w:rFonts w:cs="Calibri"/>
+          <w:lang w:val="en-CA"/>
+        </w:rPr>
+        <w:t xml:space="preserve">N_IRC member links prior month (average/variance)/ past monthly average/cumulative </w:t>
+      </w:r>
+      <w:r>
+        <w:rPr>
+          <w:rFonts w:cs="Calibri"/>
+          <w:i/>
+          <w:iCs/>
+          <w:lang w:val="en-CA"/>
+        </w:rPr>
+        <w:t>(presumably this is equal to indegree + outdegree in the irc network)</w:t>
+      </w:r>
+    </w:p>
+    <w:p>
+      <w:pPr>
+        <w:pStyle w:val="style43"/>
+        <w:numPr>
+          <w:ilvl w:val="0"/>
+          <w:numId w:val="2"/>
+        </w:numPr>
+        <w:spacing w:after="0" w:before="0"/>
+      </w:pPr>
+      <w:r>
+        <w:rPr>
+          <w:rFonts w:cs="Calibri"/>
+          <w:lang w:val="en-CA"/>
+        </w:rPr>
+        <w:t>N_IRC messages prior month (average/variance)/past monthly average/cumulative (directed/undirected) (</w:t>
+      </w:r>
+      <w:r>
+        <w:rPr>
+          <w:rFonts w:cs="Calibri"/>
+          <w:i/>
+          <w:iCs/>
+          <w:lang w:val="en-CA"/>
+        </w:rPr>
+        <w:t>presumably meaning messages sent, rather than received)</w:t>
+      </w:r>
+    </w:p>
+    <w:p>
+      <w:pPr>
+        <w:pStyle w:val="style0"/>
+        <w:spacing w:after="0" w:before="0"/>
+        <w:ind w:hanging="0" w:left="0" w:right="0"/>
+      </w:pPr>
+      <w:r>
+        <w:rPr/>
+      </w:r>
+    </w:p>
+    <w:p>
+      <w:pPr>
+        <w:pStyle w:val="style0"/>
+        <w:spacing w:after="0" w:before="0"/>
+        <w:ind w:hanging="0" w:left="0" w:right="0"/>
+      </w:pPr>
+      <w:r>
+        <w:rPr>
+          <w:rFonts w:cs="Calibri"/>
+          <w:lang w:val="en-CA"/>
+        </w:rPr>
+        <w:t>Network</w:t>
+      </w:r>
+    </w:p>
+    <w:p>
+      <w:pPr>
+        <w:pStyle w:val="style43"/>
+        <w:numPr>
+          <w:ilvl w:val="0"/>
+          <w:numId w:val="3"/>
+        </w:numPr>
+        <w:spacing w:after="0" w:before="0"/>
+      </w:pPr>
+      <w:r>
+        <w:rPr>
+          <w:rFonts w:cs="Calibri"/>
+          <w:lang w:val="en-CA"/>
+        </w:rPr>
+        <w:t xml:space="preserve">Constraint prior month (average/variance)/past monthly average </w:t>
+      </w:r>
+      <w:r>
+        <w:rPr>
+          <w:rFonts w:cs="Calibri"/>
+          <w:i/>
+          <w:lang w:val="en-CA"/>
+        </w:rPr>
+        <w:t>(IRC network only)</w:t>
+      </w:r>
+    </w:p>
+    <w:p>
+      <w:pPr>
+        <w:pStyle w:val="style43"/>
+        <w:numPr>
+          <w:ilvl w:val="0"/>
+          <w:numId w:val="3"/>
+        </w:numPr>
+        <w:spacing w:after="0" w:before="0"/>
+      </w:pPr>
+      <w:r>
+        <w:rPr>
+          <w:rFonts w:cs="Calibri"/>
+          <w:lang w:val="en-CA"/>
+        </w:rPr>
+        <w:t xml:space="preserve">Closeness prior month (average/variance)/past monthly average </w:t>
+      </w:r>
+      <w:r>
+        <w:rPr>
+          <w:rFonts w:cs="Calibri"/>
+          <w:i/>
+          <w:lang w:val="en-CA"/>
+        </w:rPr>
+        <w:t>(IRC network only)</w:t>
+      </w:r>
+    </w:p>
+    <w:p>
+      <w:pPr>
+        <w:pStyle w:val="style43"/>
+        <w:numPr>
+          <w:ilvl w:val="0"/>
+          <w:numId w:val="3"/>
+        </w:numPr>
+        <w:spacing w:after="0" w:before="0"/>
+      </w:pPr>
+      <w:r>
+        <w:rPr>
+          <w:rFonts w:cs="Calibri"/>
+          <w:lang w:val="en-CA"/>
+        </w:rPr>
+        <w:t xml:space="preserve">Clustering prior month (average/variance)/past monthly average </w:t>
+      </w:r>
+      <w:r>
+        <w:rPr>
+          <w:rFonts w:cs="Calibri"/>
+          <w:i/>
+          <w:lang w:val="en-CA"/>
+        </w:rPr>
+        <w:t>(IRC network only)</w:t>
+      </w:r>
+    </w:p>
+    <w:p>
+      <w:pPr>
+        <w:pStyle w:val="style43"/>
+        <w:numPr>
+          <w:ilvl w:val="0"/>
+          <w:numId w:val="3"/>
+        </w:numPr>
+        <w:spacing w:after="0" w:before="0"/>
+      </w:pPr>
+      <w:r>
+        <w:rPr>
+          <w:rFonts w:cs="Calibri"/>
+          <w:lang w:val="en-CA"/>
+        </w:rPr>
+        <w:t xml:space="preserve">Indegree prior month (average/variance)/past monthly average </w:t>
+      </w:r>
+      <w:r>
+        <w:rPr>
+          <w:rFonts w:cs="Calibri"/>
+          <w:i/>
+          <w:lang w:val="en-CA"/>
+        </w:rPr>
+        <w:t>(IRC network only)</w:t>
+      </w:r>
+    </w:p>
+    <w:p>
+      <w:pPr>
+        <w:pStyle w:val="style43"/>
+        <w:numPr>
+          <w:ilvl w:val="0"/>
+          <w:numId w:val="3"/>
+        </w:numPr>
+        <w:spacing w:after="0" w:before="0"/>
+      </w:pPr>
+      <w:r>
+        <w:rPr>
+          <w:rFonts w:cs="Calibri"/>
+          <w:lang w:val="en-CA"/>
+        </w:rPr>
+        <w:t xml:space="preserve">Outdegree prior month (average/variance)/past monthly average </w:t>
+      </w:r>
+      <w:r>
+        <w:rPr>
+          <w:rFonts w:cs="Calibri"/>
+          <w:i/>
+          <w:lang w:val="en-CA"/>
+        </w:rPr>
+        <w:t>(IRC network only)</w:t>
+      </w:r>
+    </w:p>
+    <w:p>
+      <w:pPr>
+        <w:pStyle w:val="style43"/>
+        <w:numPr>
+          <w:ilvl w:val="0"/>
+          <w:numId w:val="3"/>
+        </w:numPr>
+        <w:spacing w:after="0" w:before="0"/>
+      </w:pPr>
+      <w:r>
+        <w:rPr>
+          <w:rFonts w:cs="Calibri"/>
+          <w:lang w:val="en-CA"/>
+        </w:rPr>
+        <w:t xml:space="preserve">Betweenness prior month (average/variance)/past monthly average </w:t>
+      </w:r>
+      <w:r>
+        <w:rPr>
+          <w:rFonts w:cs="Calibri"/>
+          <w:i/>
+          <w:lang w:val="en-CA"/>
+        </w:rPr>
+        <w:t>(IRC network only)</w:t>
+      </w:r>
+    </w:p>
+    <w:p>
+      <w:pPr>
+        <w:pStyle w:val="style43"/>
+        <w:numPr>
+          <w:ilvl w:val="0"/>
+          <w:numId w:val="3"/>
+        </w:numPr>
+        <w:spacing w:after="0" w:before="0"/>
+      </w:pPr>
+      <w:r>
+        <w:rPr>
+          <w:rFonts w:cs="Calibri"/>
+          <w:lang w:val="en-CA"/>
+        </w:rPr>
+        <w:t xml:space="preserve">Effective size prior month (average/variance)/past monthly average </w:t>
+      </w:r>
+      <w:r>
+        <w:rPr>
+          <w:rFonts w:cs="Calibri"/>
+          <w:i/>
+          <w:lang w:val="en-CA"/>
+        </w:rPr>
+        <w:t>(IRC network only)</w:t>
+      </w:r>
+    </w:p>
+    <w:p>
+      <w:pPr>
+        <w:pStyle w:val="style43"/>
+        <w:numPr>
+          <w:ilvl w:val="0"/>
+          <w:numId w:val="3"/>
+        </w:numPr>
+        <w:spacing w:after="0" w:before="0"/>
+      </w:pPr>
+      <w:r>
+        <w:rPr>
+          <w:rFonts w:cs="Calibri"/>
+          <w:lang w:val="en-CA"/>
+        </w:rPr>
+        <w:t xml:space="preserve">Efficiency prior month (average/variance)/past average </w:t>
+      </w:r>
+      <w:r>
+        <w:rPr>
+          <w:rFonts w:cs="Calibri"/>
+          <w:i/>
+          <w:lang w:val="en-CA"/>
+        </w:rPr>
+        <w:t>(IRC network only)</w:t>
+      </w:r>
+    </w:p>
+    <w:p>
+      <w:pPr>
+        <w:pStyle w:val="style43"/>
+        <w:numPr>
+          <w:ilvl w:val="0"/>
+          <w:numId w:val="3"/>
+        </w:numPr>
+        <w:spacing w:after="0" w:before="0"/>
+      </w:pPr>
+      <w:r>
+        <w:rPr>
+          <w:rFonts w:cs="Calibri"/>
+          <w:lang w:val="en-CA"/>
+        </w:rPr>
+        <w:t>Alter churn (number of different alters from prior month) prior month (total/variance)/past monthly average/cumulative</w:t>
+      </w:r>
+    </w:p>
+    <w:p>
+      <w:pPr>
+        <w:pStyle w:val="style43"/>
+        <w:numPr>
+          <w:ilvl w:val="0"/>
+          <w:numId w:val="3"/>
+        </w:numPr>
+        <w:spacing w:after="0" w:before="0"/>
+      </w:pPr>
+      <w:r>
+        <w:rPr>
+          <w:rFonts w:cs="Calibri"/>
+          <w:lang w:val="en-CA"/>
+        </w:rPr>
+        <w:t>Effective size churn (number of different disconnected alters from prior month) prior month (total/variance)/past monthly average /cumulative</w:t>
+      </w:r>
+      <w:r>
+        <w:rPr>
+          <w:rFonts w:cs="Calibri"/>
+          <w:i/>
+          <w:lang w:val="en-CA"/>
+        </w:rPr>
+        <w:t xml:space="preserve"> (IRC network only)</w:t>
+      </w:r>
+    </w:p>
+    <w:p>
+      <w:pPr>
+        <w:pStyle w:val="style0"/>
+        <w:spacing w:after="0" w:before="0"/>
+      </w:pPr>
+      <w:r>
+        <w:rPr/>
+      </w:r>
+    </w:p>
+    <w:p>
+      <w:pPr>
+        <w:pStyle w:val="style0"/>
+        <w:spacing w:after="0" w:before="0"/>
+      </w:pPr>
+      <w:r>
+        <w:rPr>
+          <w:rFonts w:cs="Calibri"/>
+          <w:b/>
+          <w:lang w:val="en-CA"/>
+        </w:rPr>
+        <w:t>Bug context</w:t>
+      </w:r>
+    </w:p>
+    <w:p>
+      <w:pPr>
+        <w:pStyle w:val="style0"/>
+        <w:spacing w:after="0" w:before="0"/>
+      </w:pPr>
+      <w:r>
+        <w:rPr/>
+      </w:r>
+    </w:p>
+    <w:p>
+      <w:pPr>
+        <w:pStyle w:val="style0"/>
+        <w:spacing w:after="0" w:before="0"/>
+      </w:pPr>
+      <w:r>
+        <w:rPr>
+          <w:rFonts w:cs="Calibri"/>
+          <w:lang w:val="en-CA"/>
+        </w:rPr>
+        <w:t>Bugs</w:t>
+      </w:r>
+    </w:p>
+    <w:p>
+      <w:pPr>
+        <w:pStyle w:val="style43"/>
+        <w:numPr>
+          <w:ilvl w:val="0"/>
+          <w:numId w:val="4"/>
+        </w:numPr>
+        <w:spacing w:after="0" w:before="0"/>
+      </w:pPr>
+      <w:r>
+        <w:rPr>
+          <w:rFonts w:cs="Calibri"/>
+          <w:lang w:val="en-CA"/>
+        </w:rPr>
+        <w:t xml:space="preserve">N_unresolved bugs prior month </w:t>
       </w:r>
       <w:r>
         <w:rPr>
           <w:rFonts w:cs="Calibri"/>
           <w:b/>
           <w:bCs/>
-          <w:color w:val="800000"/>
-          <w:lang w:val="en-CA"/>
-        </w:rPr>
-        <w:t>WOG: YES!</w:t>
-      </w:r>
-    </w:p>
-    <w:p>
-      <w:pPr>
-        <w:pStyle w:val="style40"/>
-        <w:numPr>
-          <w:ilvl w:val="0"/>
-          <w:numId w:val="2"/>
-        </w:numPr>
-        <w:spacing w:after="0" w:before="0"/>
-      </w:pPr>
-      <w:r>
-        <w:rPr>
-          <w:rFonts w:cs="Calibri"/>
-          <w:lang w:val="en-CA"/>
-        </w:rPr>
-        <w:t>N_history events focal bug prior month (average/variance)/ past monthly average/cumulative</w:t>
-      </w:r>
-    </w:p>
-    <w:p>
-      <w:pPr>
-        <w:pStyle w:val="style40"/>
-        <w:numPr>
-          <w:ilvl w:val="0"/>
-          <w:numId w:val="2"/>
-        </w:numPr>
-        <w:spacing w:after="0" w:before="0"/>
-      </w:pPr>
-      <w:r>
-        <w:rPr>
-          <w:rFonts w:cs="Calibri"/>
-          <w:lang w:val="en-CA"/>
-        </w:rPr>
-        <w:t>N_history events other bugs prior month (average/variance)/ past monthly average/cumulative</w:t>
-      </w:r>
-    </w:p>
-    <w:p>
-      <w:pPr>
-        <w:pStyle w:val="style40"/>
-        <w:numPr>
-          <w:ilvl w:val="0"/>
-          <w:numId w:val="2"/>
-        </w:numPr>
-        <w:spacing w:after="0" w:before="0"/>
-      </w:pPr>
-      <w:r>
-        <w:rPr>
-          <w:rFonts w:cs="Calibri"/>
-          <w:lang w:val="en-CA"/>
-        </w:rPr>
-        <w:t xml:space="preserve">N_IRC member links prior month (average/variance)/ past monthly average/cumulative </w:t>
+          <w:lang w:val="en-CA"/>
+        </w:rPr>
+        <w:t>(# of bugs that were still unresolved at the end of the previous month)</w:t>
+      </w:r>
+    </w:p>
+    <w:p>
+      <w:pPr>
+        <w:pStyle w:val="style43"/>
+        <w:numPr>
+          <w:ilvl w:val="0"/>
+          <w:numId w:val="4"/>
+        </w:numPr>
+        <w:spacing w:after="0" w:before="0"/>
+      </w:pPr>
+      <w:r>
+        <w:rPr>
+          <w:rFonts w:cs="Calibri"/>
+          <w:lang w:val="en-CA"/>
+        </w:rPr>
+        <w:t xml:space="preserve">N_active bugs prior month (i.e., with history events) </w:t>
+      </w:r>
+      <w:r>
+        <w:rPr>
+          <w:rFonts w:cs="Calibri"/>
+          <w:b/>
+          <w:bCs/>
+          <w:lang w:val="en-CA"/>
+        </w:rPr>
+        <w:t>(# of bugs that had at least one history event during the previous month)</w:t>
+      </w:r>
+    </w:p>
+    <w:p>
+      <w:pPr>
+        <w:pStyle w:val="style43"/>
+        <w:numPr>
+          <w:ilvl w:val="0"/>
+          <w:numId w:val="4"/>
+        </w:numPr>
+        <w:spacing w:after="0" w:before="0"/>
+      </w:pPr>
+      <w:r>
+        <w:rPr>
+          <w:rFonts w:cs="Calibri"/>
+          <w:lang w:val="en-CA"/>
+        </w:rPr>
+        <w:t xml:space="preserve">N_reported bugs prior month </w:t>
+      </w:r>
+      <w:r>
+        <w:rPr>
+          <w:rFonts w:cs="Calibri"/>
+          <w:b/>
+          <w:bCs/>
+          <w:lang w:val="en-CA"/>
+        </w:rPr>
+        <w:t>(# of bugs whose reported date fell in the previous month)</w:t>
+      </w:r>
+    </w:p>
+    <w:p>
+      <w:pPr>
+        <w:pStyle w:val="style43"/>
+        <w:numPr>
+          <w:ilvl w:val="0"/>
+          <w:numId w:val="4"/>
+        </w:numPr>
+        <w:spacing w:after="0" w:before="0"/>
+      </w:pPr>
+      <w:r>
+        <w:rPr>
+          <w:rFonts w:cs="Calibri"/>
+          <w:lang w:val="en-CA"/>
+        </w:rPr>
+        <w:t xml:space="preserve">N_resolved/fixed bugs prior month </w:t>
+      </w:r>
+      <w:r>
+        <w:rPr>
+          <w:rFonts w:cs="Calibri"/>
+          <w:b/>
+          <w:bCs/>
+          <w:lang w:val="en-CA"/>
+        </w:rPr>
+        <w:t>(# of bugs that went from unresolved to resolved sometime during the previous month)</w:t>
+      </w:r>
+    </w:p>
+    <w:p>
+      <w:pPr>
+        <w:pStyle w:val="style0"/>
+        <w:spacing w:after="0" w:before="0"/>
+      </w:pPr>
+      <w:r>
+        <w:rPr/>
+      </w:r>
+    </w:p>
+    <w:p>
+      <w:pPr>
+        <w:pStyle w:val="style0"/>
+        <w:spacing w:after="0" w:before="0"/>
+      </w:pPr>
+      <w:r>
+        <w:rPr>
+          <w:rFonts w:cs="Calibri"/>
+          <w:lang w:val="en-CA"/>
+        </w:rPr>
+        <w:t>Debuggers, chat and events</w:t>
+      </w:r>
+    </w:p>
+    <w:p>
+      <w:pPr>
+        <w:pStyle w:val="style43"/>
+        <w:numPr>
+          <w:ilvl w:val="0"/>
+          <w:numId w:val="5"/>
+        </w:numPr>
+        <w:spacing w:after="0" w:before="0"/>
+      </w:pPr>
+      <w:r>
+        <w:rPr>
+          <w:rFonts w:cs="Calibri"/>
+          <w:lang w:val="en-CA"/>
+        </w:rPr>
+        <w:t xml:space="preserve">N_debuggers prior month </w:t>
+      </w:r>
+      <w:r>
+        <w:rPr>
+          <w:rFonts w:cs="Calibri"/>
+          <w:b/>
+          <w:bCs/>
+          <w:lang w:val="en-CA"/>
+        </w:rPr>
+        <w:t>(# of debuggers who sent or received IRC messages or touched a bug sometime during the previous month)</w:t>
+      </w:r>
+    </w:p>
+    <w:p>
+      <w:pPr>
+        <w:pStyle w:val="style43"/>
+        <w:numPr>
+          <w:ilvl w:val="0"/>
+          <w:numId w:val="5"/>
+        </w:numPr>
+        <w:spacing w:after="0" w:before="0"/>
+      </w:pPr>
+      <w:r>
+        <w:rPr>
+          <w:rFonts w:cs="Calibri"/>
+          <w:lang w:val="en-CA"/>
+        </w:rPr>
+        <w:t xml:space="preserve">N_IRC members prior month </w:t>
+      </w:r>
+      <w:r>
+        <w:rPr>
+          <w:rFonts w:cs="Calibri"/>
+          <w:b/>
+          <w:bCs/>
+          <w:lang w:val="en-CA"/>
+        </w:rPr>
+        <w:t>(# of debuggers who sent or received IRC messages during the previous month)</w:t>
+      </w:r>
+    </w:p>
+    <w:p>
+      <w:pPr>
+        <w:pStyle w:val="style43"/>
+        <w:numPr>
+          <w:ilvl w:val="0"/>
+          <w:numId w:val="5"/>
+        </w:numPr>
+        <w:spacing w:after="0" w:before="0"/>
+      </w:pPr>
+      <w:r>
+        <w:rPr>
+          <w:rFonts w:cs="Calibri"/>
+          <w:lang w:val="en-CA"/>
+        </w:rPr>
+        <w:t xml:space="preserve">N_history events prior month </w:t>
+      </w:r>
+    </w:p>
+    <w:p>
+      <w:pPr>
+        <w:pStyle w:val="style43"/>
+        <w:numPr>
+          <w:ilvl w:val="0"/>
+          <w:numId w:val="5"/>
+        </w:numPr>
+        <w:spacing w:after="0" w:before="0"/>
+      </w:pPr>
+      <w:r>
+        <w:rPr>
+          <w:rFonts w:cs="Calibri"/>
+          <w:lang w:val="en-CA"/>
+        </w:rPr>
+        <w:t>N_IRC chat messages prior month (directed/undirected)</w:t>
+      </w:r>
+    </w:p>
+    <w:p>
+      <w:pPr>
+        <w:pStyle w:val="style0"/>
+        <w:spacing w:after="0" w:before="0"/>
+      </w:pPr>
+      <w:r>
+        <w:rPr/>
+      </w:r>
+    </w:p>
+    <w:p>
+      <w:pPr>
+        <w:pStyle w:val="style0"/>
+        <w:spacing w:after="0" w:before="0"/>
+      </w:pPr>
+      <w:r>
+        <w:rPr>
+          <w:rFonts w:cs="Calibri"/>
+          <w:lang w:val="en-CA"/>
+        </w:rPr>
+        <w:t>Network</w:t>
+      </w:r>
+    </w:p>
+    <w:p>
+      <w:pPr>
+        <w:pStyle w:val="style43"/>
+        <w:numPr>
+          <w:ilvl w:val="0"/>
+          <w:numId w:val="6"/>
+        </w:numPr>
+        <w:spacing w:after="0" w:before="0"/>
+      </w:pPr>
+      <w:r>
+        <w:rPr>
+          <w:rFonts w:cs="Calibri"/>
+          <w:lang w:val="en-CA"/>
+        </w:rPr>
+        <w:t xml:space="preserve">Network diameter prior month </w:t>
       </w:r>
       <w:r>
         <w:rPr>
           <w:rFonts w:cs="Calibri"/>
           <w:i/>
-          <w:iCs/>
-          <w:lang w:val="en-CA"/>
-        </w:rPr>
-        <w:t>(presumably this is equal to indegree + outdegree in the irc network)</w:t>
-      </w:r>
-    </w:p>
-    <w:p>
-      <w:pPr>
-        <w:pStyle w:val="style40"/>
-        <w:numPr>
-          <w:ilvl w:val="0"/>
-          <w:numId w:val="2"/>
-        </w:numPr>
-        <w:spacing w:after="0" w:before="0"/>
-      </w:pPr>
-      <w:r>
-        <w:rPr>
-          <w:rFonts w:cs="Calibri"/>
-          <w:lang w:val="en-CA"/>
-        </w:rPr>
-        <w:t>N_IRC messages prior month (average/variance)/past monthly average/cumulative (directed/undirected) (</w:t>
+          <w:lang w:val="en-CA"/>
+        </w:rPr>
+        <w:t>(IRC network only)</w:t>
+      </w:r>
+    </w:p>
+    <w:p>
+      <w:pPr>
+        <w:pStyle w:val="style43"/>
+        <w:numPr>
+          <w:ilvl w:val="0"/>
+          <w:numId w:val="6"/>
+        </w:numPr>
+        <w:spacing w:after="0" w:before="0"/>
+      </w:pPr>
+      <w:r>
+        <w:rPr>
+          <w:rFonts w:cs="Calibri"/>
+          <w:lang w:val="en-CA"/>
+        </w:rPr>
+        <w:t xml:space="preserve">Network average path length prior month </w:t>
       </w:r>
       <w:r>
         <w:rPr>
           <w:rFonts w:cs="Calibri"/>
           <w:i/>
-          <w:iCs/>
-          <w:lang w:val="en-CA"/>
-        </w:rPr>
-        <w:t>presumably meaning messages sent, rather than received)</w:t>
-      </w:r>
-    </w:p>
-    <w:p>
-      <w:pPr>
-        <w:pStyle w:val="style0"/>
-        <w:spacing w:after="0" w:before="0"/>
-        <w:ind w:hanging="0" w:left="0" w:right="0"/>
-      </w:pPr>
-      <w:r>
-        <w:rPr/>
-      </w:r>
-    </w:p>
-    <w:p>
-      <w:pPr>
-        <w:pStyle w:val="style0"/>
-        <w:spacing w:after="0" w:before="0"/>
-        <w:ind w:hanging="0" w:left="0" w:right="0"/>
-      </w:pPr>
-      <w:r>
-        <w:rPr>
-          <w:rFonts w:cs="Calibri"/>
-          <w:lang w:val="en-CA"/>
-        </w:rPr>
-        <w:t>Network</w:t>
-      </w:r>
-    </w:p>
-    <w:p>
-      <w:pPr>
-        <w:pStyle w:val="style40"/>
-        <w:numPr>
-          <w:ilvl w:val="0"/>
-          <w:numId w:val="3"/>
-        </w:numPr>
-        <w:spacing w:after="0" w:before="0"/>
-      </w:pPr>
-      <w:r>
-        <w:rPr>
-          <w:rFonts w:cs="Calibri"/>
-          <w:lang w:val="en-CA"/>
-        </w:rPr>
-        <w:t xml:space="preserve">Constraint prior month (average/variance)/past monthly average </w:t>
+          <w:lang w:val="en-CA"/>
+        </w:rPr>
+        <w:t>(IRC network only)</w:t>
+      </w:r>
+    </w:p>
+    <w:p>
+      <w:pPr>
+        <w:pStyle w:val="style43"/>
+        <w:numPr>
+          <w:ilvl w:val="0"/>
+          <w:numId w:val="6"/>
+        </w:numPr>
+        <w:spacing w:after="0" w:before="0"/>
+      </w:pPr>
+      <w:r>
+        <w:rPr>
+          <w:rFonts w:cs="Calibri"/>
+          <w:lang w:val="en-CA"/>
+        </w:rPr>
+        <w:t xml:space="preserve">Network density prior month </w:t>
       </w:r>
       <w:r>
         <w:rPr>
@@ -1375,19 +2055,19 @@
     </w:p>
     <w:p>
       <w:pPr>
-        <w:pStyle w:val="style40"/>
-        <w:numPr>
-          <w:ilvl w:val="0"/>
-          <w:numId w:val="3"/>
-        </w:numPr>
-        <w:spacing w:after="0" w:before="0"/>
-      </w:pPr>
-      <w:r>
-        <w:rPr>
-          <w:rFonts w:cs="Calibri"/>
-          <w:lang w:val="en-CA"/>
-        </w:rPr>
-        <w:t xml:space="preserve">Closeness prior month (average/variance)/past monthly average </w:t>
+        <w:pStyle w:val="style43"/>
+        <w:numPr>
+          <w:ilvl w:val="0"/>
+          <w:numId w:val="6"/>
+        </w:numPr>
+        <w:spacing w:after="0" w:before="0"/>
+      </w:pPr>
+      <w:r>
+        <w:rPr>
+          <w:rFonts w:cs="Calibri"/>
+          <w:lang w:val="en-CA"/>
+        </w:rPr>
+        <w:t xml:space="preserve">Network clustering prior month </w:t>
       </w:r>
       <w:r>
         <w:rPr>
@@ -1400,519 +2080,344 @@
     </w:p>
     <w:p>
       <w:pPr>
-        <w:pStyle w:val="style40"/>
-        <w:numPr>
-          <w:ilvl w:val="0"/>
-          <w:numId w:val="3"/>
-        </w:numPr>
-        <w:spacing w:after="0" w:before="0"/>
-      </w:pPr>
-      <w:r>
-        <w:rPr>
-          <w:rFonts w:cs="Calibri"/>
-          <w:lang w:val="en-CA"/>
-        </w:rPr>
-        <w:t xml:space="preserve">Clustering prior month (average/variance)/past monthly average </w:t>
-      </w:r>
-      <w:r>
-        <w:rPr>
-          <w:rFonts w:cs="Calibri"/>
-          <w:i/>
-          <w:lang w:val="en-CA"/>
-        </w:rPr>
-        <w:t>(IRC network only)</w:t>
-      </w:r>
-    </w:p>
-    <w:p>
-      <w:pPr>
-        <w:pStyle w:val="style40"/>
-        <w:numPr>
-          <w:ilvl w:val="0"/>
-          <w:numId w:val="3"/>
-        </w:numPr>
-        <w:spacing w:after="0" w:before="0"/>
-      </w:pPr>
-      <w:r>
-        <w:rPr>
-          <w:rFonts w:cs="Calibri"/>
-          <w:lang w:val="en-CA"/>
-        </w:rPr>
-        <w:t xml:space="preserve">Indegree prior month (average/variance)/past monthly average </w:t>
-      </w:r>
-      <w:r>
-        <w:rPr>
-          <w:rFonts w:cs="Calibri"/>
-          <w:i/>
-          <w:lang w:val="en-CA"/>
-        </w:rPr>
-        <w:t>(IRC network only)</w:t>
-      </w:r>
-    </w:p>
-    <w:p>
-      <w:pPr>
-        <w:pStyle w:val="style40"/>
-        <w:numPr>
-          <w:ilvl w:val="0"/>
-          <w:numId w:val="3"/>
-        </w:numPr>
-        <w:spacing w:after="0" w:before="0"/>
-      </w:pPr>
-      <w:r>
-        <w:rPr>
-          <w:rFonts w:cs="Calibri"/>
-          <w:lang w:val="en-CA"/>
-        </w:rPr>
-        <w:t xml:space="preserve">Outdegree prior month (average/variance)/past monthly average </w:t>
-      </w:r>
-      <w:r>
-        <w:rPr>
-          <w:rFonts w:cs="Calibri"/>
-          <w:i/>
-          <w:lang w:val="en-CA"/>
-        </w:rPr>
-        <w:t>(IRC network only)</w:t>
-      </w:r>
-    </w:p>
-    <w:p>
-      <w:pPr>
-        <w:pStyle w:val="style40"/>
-        <w:numPr>
-          <w:ilvl w:val="0"/>
-          <w:numId w:val="3"/>
-        </w:numPr>
-        <w:spacing w:after="0" w:before="0"/>
-      </w:pPr>
-      <w:r>
-        <w:rPr>
-          <w:rFonts w:cs="Calibri"/>
-          <w:lang w:val="en-CA"/>
-        </w:rPr>
-        <w:t xml:space="preserve">Betweenness prior month (average/variance)/past monthly average </w:t>
-      </w:r>
-      <w:r>
-        <w:rPr>
-          <w:rFonts w:cs="Calibri"/>
-          <w:i/>
-          <w:lang w:val="en-CA"/>
-        </w:rPr>
-        <w:t>(IRC network only)</w:t>
-      </w:r>
-    </w:p>
-    <w:p>
-      <w:pPr>
-        <w:pStyle w:val="style40"/>
-        <w:numPr>
-          <w:ilvl w:val="0"/>
-          <w:numId w:val="3"/>
-        </w:numPr>
-        <w:spacing w:after="0" w:before="0"/>
-      </w:pPr>
-      <w:r>
-        <w:rPr>
-          <w:rFonts w:cs="Calibri"/>
-          <w:lang w:val="en-CA"/>
-        </w:rPr>
-        <w:t xml:space="preserve">Effective size prior month (average/variance)/past monthly average </w:t>
-      </w:r>
-      <w:r>
-        <w:rPr>
-          <w:rFonts w:cs="Calibri"/>
-          <w:i/>
-          <w:lang w:val="en-CA"/>
-        </w:rPr>
-        <w:t>(IRC network only)</w:t>
-      </w:r>
-    </w:p>
-    <w:p>
-      <w:pPr>
-        <w:pStyle w:val="style40"/>
-        <w:numPr>
-          <w:ilvl w:val="0"/>
-          <w:numId w:val="3"/>
-        </w:numPr>
-        <w:spacing w:after="0" w:before="0"/>
-      </w:pPr>
-      <w:r>
-        <w:rPr>
-          <w:rFonts w:cs="Calibri"/>
-          <w:lang w:val="en-CA"/>
-        </w:rPr>
-        <w:t xml:space="preserve">Efficiency prior month (average/variance)/past average </w:t>
-      </w:r>
-      <w:r>
-        <w:rPr>
-          <w:rFonts w:cs="Calibri"/>
-          <w:i/>
-          <w:lang w:val="en-CA"/>
-        </w:rPr>
-        <w:t>(IRC network only)</w:t>
-      </w:r>
-    </w:p>
-    <w:p>
-      <w:pPr>
-        <w:pStyle w:val="style40"/>
-        <w:numPr>
-          <w:ilvl w:val="0"/>
-          <w:numId w:val="3"/>
-        </w:numPr>
-        <w:spacing w:after="0" w:before="0"/>
-      </w:pPr>
-      <w:r>
-        <w:rPr>
-          <w:rFonts w:cs="Calibri"/>
-          <w:lang w:val="en-CA"/>
-        </w:rPr>
-        <w:t>Alter churn (number of different alters from prior month) prior month (total/variance)/past monthly average/cumulative</w:t>
-      </w:r>
-    </w:p>
-    <w:p>
-      <w:pPr>
-        <w:pStyle w:val="style40"/>
-        <w:numPr>
-          <w:ilvl w:val="0"/>
-          <w:numId w:val="3"/>
-        </w:numPr>
-        <w:spacing w:after="0" w:before="0"/>
-      </w:pPr>
-      <w:r>
-        <w:rPr>
-          <w:rFonts w:cs="Calibri"/>
-          <w:lang w:val="en-CA"/>
-        </w:rPr>
-        <w:t>Effective size churn (number of different disconnected alters from prior month) prior month (total/variance)/past monthly average /cumulative</w:t>
-      </w:r>
-      <w:r>
-        <w:rPr>
-          <w:rFonts w:cs="Calibri"/>
-          <w:i/>
-          <w:lang w:val="en-CA"/>
-        </w:rPr>
-        <w:t xml:space="preserve"> (IRC network only)</w:t>
-      </w:r>
-    </w:p>
-    <w:p>
-      <w:pPr>
-        <w:pStyle w:val="style0"/>
-        <w:spacing w:after="0" w:before="0"/>
-      </w:pPr>
-      <w:r>
-        <w:rPr/>
-      </w:r>
-    </w:p>
-    <w:p>
-      <w:pPr>
-        <w:pStyle w:val="style0"/>
-        <w:spacing w:after="0" w:before="0"/>
-      </w:pPr>
-      <w:r>
-        <w:rPr>
-          <w:rFonts w:cs="Calibri"/>
-          <w:b/>
-          <w:lang w:val="en-CA"/>
-        </w:rPr>
-        <w:t>Bug context</w:t>
-      </w:r>
-    </w:p>
-    <w:p>
-      <w:pPr>
-        <w:pStyle w:val="style0"/>
-        <w:spacing w:after="0" w:before="0"/>
-      </w:pPr>
-      <w:r>
-        <w:rPr/>
-      </w:r>
-    </w:p>
-    <w:p>
-      <w:pPr>
-        <w:pStyle w:val="style0"/>
-        <w:spacing w:after="0" w:before="0"/>
-      </w:pPr>
-      <w:r>
-        <w:rPr>
-          <w:rFonts w:cs="Calibri"/>
-          <w:lang w:val="en-CA"/>
-        </w:rPr>
-        <w:t>Bugs</w:t>
-      </w:r>
-    </w:p>
-    <w:p>
-      <w:pPr>
-        <w:pStyle w:val="style40"/>
-        <w:numPr>
-          <w:ilvl w:val="0"/>
-          <w:numId w:val="4"/>
-        </w:numPr>
-        <w:spacing w:after="0" w:before="0"/>
-      </w:pPr>
-      <w:r>
-        <w:rPr>
-          <w:rFonts w:cs="Calibri"/>
-          <w:lang w:val="en-CA"/>
-        </w:rPr>
-        <w:t>N_unresolved bugs prior month</w:t>
-      </w:r>
-    </w:p>
-    <w:p>
-      <w:pPr>
-        <w:pStyle w:val="style40"/>
-        <w:numPr>
-          <w:ilvl w:val="0"/>
-          <w:numId w:val="4"/>
-        </w:numPr>
-        <w:spacing w:after="0" w:before="0"/>
-      </w:pPr>
-      <w:r>
-        <w:rPr>
-          <w:rFonts w:cs="Calibri"/>
-          <w:lang w:val="en-CA"/>
-        </w:rPr>
-        <w:t>N_active bugs prior month (i.e., with history events)</w:t>
-      </w:r>
-    </w:p>
-    <w:p>
-      <w:pPr>
-        <w:pStyle w:val="style40"/>
-        <w:numPr>
-          <w:ilvl w:val="0"/>
-          <w:numId w:val="4"/>
-        </w:numPr>
-        <w:spacing w:after="0" w:before="0"/>
-      </w:pPr>
-      <w:r>
-        <w:rPr>
-          <w:rFonts w:cs="Calibri"/>
-          <w:lang w:val="en-CA"/>
-        </w:rPr>
-        <w:t>N_reported bugs prior month</w:t>
-      </w:r>
-    </w:p>
-    <w:p>
-      <w:pPr>
-        <w:pStyle w:val="style40"/>
-        <w:numPr>
-          <w:ilvl w:val="0"/>
-          <w:numId w:val="4"/>
-        </w:numPr>
-        <w:spacing w:after="0" w:before="0"/>
-      </w:pPr>
-      <w:r>
-        <w:rPr>
-          <w:rFonts w:cs="Calibri"/>
-          <w:lang w:val="en-CA"/>
-        </w:rPr>
-        <w:t>N_resolved/fixed bugs prior month</w:t>
-      </w:r>
-    </w:p>
-    <w:p>
-      <w:pPr>
-        <w:pStyle w:val="style0"/>
-        <w:spacing w:after="0" w:before="0"/>
-      </w:pPr>
-      <w:r>
-        <w:rPr/>
-      </w:r>
-    </w:p>
-    <w:p>
-      <w:pPr>
-        <w:pStyle w:val="style0"/>
-        <w:spacing w:after="0" w:before="0"/>
-      </w:pPr>
-      <w:r>
-        <w:rPr>
-          <w:rFonts w:cs="Calibri"/>
-          <w:lang w:val="en-CA"/>
-        </w:rPr>
-        <w:t>Debuggers, chat and events</w:t>
-      </w:r>
-    </w:p>
-    <w:p>
-      <w:pPr>
-        <w:pStyle w:val="style40"/>
-        <w:numPr>
-          <w:ilvl w:val="0"/>
-          <w:numId w:val="5"/>
-        </w:numPr>
-        <w:spacing w:after="0" w:before="0"/>
-      </w:pPr>
-      <w:r>
-        <w:rPr>
-          <w:rFonts w:cs="Calibri"/>
-          <w:lang w:val="en-CA"/>
-        </w:rPr>
-        <w:t>N_debuggers prior month</w:t>
-      </w:r>
-    </w:p>
-    <w:p>
-      <w:pPr>
-        <w:pStyle w:val="style40"/>
-        <w:numPr>
-          <w:ilvl w:val="0"/>
-          <w:numId w:val="5"/>
-        </w:numPr>
-        <w:spacing w:after="0" w:before="0"/>
-      </w:pPr>
-      <w:r>
-        <w:rPr>
-          <w:rFonts w:cs="Calibri"/>
-          <w:lang w:val="en-CA"/>
-        </w:rPr>
-        <w:t>N_IRC members prior month</w:t>
-      </w:r>
-    </w:p>
-    <w:p>
-      <w:pPr>
-        <w:pStyle w:val="style40"/>
-        <w:numPr>
-          <w:ilvl w:val="0"/>
-          <w:numId w:val="5"/>
-        </w:numPr>
-        <w:spacing w:after="0" w:before="0"/>
-      </w:pPr>
-      <w:r>
-        <w:rPr>
-          <w:rFonts w:cs="Calibri"/>
-          <w:lang w:val="en-CA"/>
-        </w:rPr>
-        <w:t xml:space="preserve">N_history events prior month </w:t>
-      </w:r>
-    </w:p>
-    <w:p>
-      <w:pPr>
-        <w:pStyle w:val="style40"/>
-        <w:numPr>
-          <w:ilvl w:val="0"/>
-          <w:numId w:val="5"/>
-        </w:numPr>
-        <w:spacing w:after="0" w:before="0"/>
-      </w:pPr>
-      <w:r>
-        <w:rPr>
-          <w:rFonts w:cs="Calibri"/>
-          <w:lang w:val="en-CA"/>
-        </w:rPr>
-        <w:t>N_IRC chat messages prior month (directed/undirected)</w:t>
-      </w:r>
-    </w:p>
-    <w:p>
-      <w:pPr>
-        <w:pStyle w:val="style0"/>
-        <w:spacing w:after="0" w:before="0"/>
-      </w:pPr>
-      <w:r>
-        <w:rPr/>
-      </w:r>
-    </w:p>
-    <w:p>
-      <w:pPr>
-        <w:pStyle w:val="style0"/>
-        <w:spacing w:after="0" w:before="0"/>
-      </w:pPr>
-      <w:r>
-        <w:rPr>
-          <w:rFonts w:cs="Calibri"/>
-          <w:lang w:val="en-CA"/>
-        </w:rPr>
-        <w:t>Network</w:t>
-      </w:r>
-    </w:p>
-    <w:p>
-      <w:pPr>
-        <w:pStyle w:val="style40"/>
-        <w:numPr>
-          <w:ilvl w:val="0"/>
-          <w:numId w:val="6"/>
-        </w:numPr>
-        <w:spacing w:after="0" w:before="0"/>
-      </w:pPr>
-      <w:r>
-        <w:rPr>
-          <w:rFonts w:cs="Calibri"/>
-          <w:lang w:val="en-CA"/>
-        </w:rPr>
-        <w:t xml:space="preserve">Network diameter prior month </w:t>
-      </w:r>
-      <w:r>
-        <w:rPr>
-          <w:rFonts w:cs="Calibri"/>
-          <w:i/>
-          <w:lang w:val="en-CA"/>
-        </w:rPr>
-        <w:t>(IRC network only?)</w:t>
-      </w:r>
-    </w:p>
-    <w:p>
-      <w:pPr>
-        <w:pStyle w:val="style40"/>
-        <w:numPr>
-          <w:ilvl w:val="0"/>
-          <w:numId w:val="6"/>
-        </w:numPr>
-        <w:spacing w:after="0" w:before="0"/>
-      </w:pPr>
-      <w:r>
-        <w:rPr>
-          <w:rFonts w:cs="Calibri"/>
-          <w:lang w:val="en-CA"/>
-        </w:rPr>
-        <w:t xml:space="preserve">Network average path length prior month </w:t>
-      </w:r>
-      <w:r>
-        <w:rPr>
-          <w:rFonts w:cs="Calibri"/>
-          <w:i/>
-          <w:lang w:val="en-CA"/>
-        </w:rPr>
-        <w:t>(IRC network only?)</w:t>
-      </w:r>
-    </w:p>
-    <w:p>
-      <w:pPr>
-        <w:pStyle w:val="style40"/>
-        <w:numPr>
-          <w:ilvl w:val="0"/>
-          <w:numId w:val="6"/>
-        </w:numPr>
-        <w:spacing w:after="0" w:before="0"/>
-      </w:pPr>
-      <w:r>
-        <w:rPr>
-          <w:rFonts w:cs="Calibri"/>
-          <w:lang w:val="en-CA"/>
-        </w:rPr>
-        <w:t xml:space="preserve">Network density prior month </w:t>
-      </w:r>
-      <w:r>
-        <w:rPr>
-          <w:rFonts w:cs="Calibri"/>
-          <w:i/>
-          <w:lang w:val="en-CA"/>
-        </w:rPr>
-        <w:t>(IRC network only?)</w:t>
-      </w:r>
-    </w:p>
-    <w:p>
-      <w:pPr>
-        <w:pStyle w:val="style40"/>
-        <w:numPr>
-          <w:ilvl w:val="0"/>
-          <w:numId w:val="6"/>
-        </w:numPr>
-        <w:spacing w:after="0" w:before="0"/>
-      </w:pPr>
-      <w:r>
-        <w:rPr>
-          <w:rFonts w:cs="Calibri"/>
-          <w:lang w:val="en-CA"/>
-        </w:rPr>
-        <w:t xml:space="preserve">Network clustering prior month </w:t>
-      </w:r>
-      <w:r>
-        <w:rPr>
-          <w:rFonts w:cs="Calibri"/>
-          <w:i/>
-          <w:lang w:val="en-CA"/>
-        </w:rPr>
-        <w:t>(IRC network only?)</w:t>
+        <w:pStyle w:val="style43"/>
+        <w:spacing w:after="0" w:before="0"/>
+      </w:pPr>
+      <w:r>
+        <w:rPr/>
+      </w:r>
+    </w:p>
+    <w:p>
+      <w:pPr>
+        <w:pStyle w:val="style43"/>
+        <w:spacing w:after="0" w:before="0"/>
+      </w:pPr>
+      <w:r>
+        <w:rPr/>
+      </w:r>
+    </w:p>
+    <w:p>
+      <w:pPr>
+        <w:pStyle w:val="style43"/>
+        <w:spacing w:after="0" w:before="0"/>
+      </w:pPr>
+      <w:r>
+        <w:rPr/>
+      </w:r>
+    </w:p>
+    <w:p>
+      <w:pPr>
+        <w:pStyle w:val="style43"/>
+        <w:spacing w:after="0" w:before="0"/>
+      </w:pPr>
+      <w:r>
+        <w:rPr/>
+      </w:r>
+    </w:p>
+    <w:p>
+      <w:pPr>
+        <w:pStyle w:val="style43"/>
+        <w:spacing w:after="0" w:before="0"/>
+      </w:pPr>
+      <w:r>
+        <w:rPr/>
+      </w:r>
+    </w:p>
+    <w:p>
+      <w:pPr>
+        <w:pStyle w:val="style43"/>
+        <w:spacing w:after="0" w:before="0"/>
+      </w:pPr>
+      <w:r>
+        <w:rPr/>
+      </w:r>
+    </w:p>
+    <w:p>
+      <w:pPr>
+        <w:pStyle w:val="style43"/>
+        <w:spacing w:after="0" w:before="0"/>
+      </w:pPr>
+      <w:r>
+        <w:rPr/>
+      </w:r>
+    </w:p>
+    <w:p>
+      <w:pPr>
+        <w:pStyle w:val="style43"/>
+        <w:spacing w:after="0" w:before="0"/>
+      </w:pPr>
+      <w:r>
+        <w:rPr/>
+      </w:r>
+    </w:p>
+    <w:p>
+      <w:pPr>
+        <w:pStyle w:val="style43"/>
+        <w:spacing w:after="0" w:before="0"/>
+      </w:pPr>
+      <w:r>
+        <w:rPr/>
+      </w:r>
+    </w:p>
+    <w:p>
+      <w:pPr>
+        <w:pStyle w:val="style43"/>
+        <w:spacing w:after="0" w:before="0"/>
+      </w:pPr>
+      <w:r>
+        <w:rPr/>
+      </w:r>
+    </w:p>
+    <w:p>
+      <w:pPr>
+        <w:pStyle w:val="style43"/>
+        <w:spacing w:after="0" w:before="0"/>
+      </w:pPr>
+      <w:r>
+        <w:rPr/>
+      </w:r>
+    </w:p>
+    <w:p>
+      <w:pPr>
+        <w:pStyle w:val="style43"/>
+        <w:spacing w:after="0" w:before="0"/>
+      </w:pPr>
+      <w:r>
+        <w:rPr/>
+      </w:r>
+    </w:p>
+    <w:p>
+      <w:pPr>
+        <w:pStyle w:val="style43"/>
+        <w:spacing w:after="0" w:before="0"/>
+      </w:pPr>
+      <w:r>
+        <w:rPr/>
+      </w:r>
+    </w:p>
+    <w:p>
+      <w:pPr>
+        <w:pStyle w:val="style43"/>
+        <w:spacing w:after="0" w:before="0"/>
+      </w:pPr>
+      <w:r>
+        <w:rPr/>
+      </w:r>
+    </w:p>
+    <w:p>
+      <w:pPr>
+        <w:pStyle w:val="style43"/>
+        <w:spacing w:after="0" w:before="0"/>
+      </w:pPr>
+      <w:r>
+        <w:rPr/>
+      </w:r>
+    </w:p>
+    <w:p>
+      <w:pPr>
+        <w:pStyle w:val="style43"/>
+        <w:spacing w:after="0" w:before="0"/>
+      </w:pPr>
+      <w:r>
+        <w:rPr/>
+      </w:r>
+    </w:p>
+    <w:p>
+      <w:pPr>
+        <w:pStyle w:val="style43"/>
+        <w:spacing w:after="0" w:before="0"/>
+      </w:pPr>
+      <w:r>
+        <w:rPr/>
+      </w:r>
+    </w:p>
+    <w:p>
+      <w:pPr>
+        <w:pStyle w:val="style43"/>
+        <w:spacing w:after="0" w:before="0"/>
+      </w:pPr>
+      <w:r>
+        <w:rPr/>
+      </w:r>
+    </w:p>
+    <w:p>
+      <w:pPr>
+        <w:pStyle w:val="style43"/>
+        <w:spacing w:after="0" w:before="0"/>
+      </w:pPr>
+      <w:r>
+        <w:rPr/>
+      </w:r>
+    </w:p>
+    <w:p>
+      <w:pPr>
+        <w:pStyle w:val="style43"/>
+        <w:spacing w:after="0" w:before="0"/>
+      </w:pPr>
+      <w:r>
+        <w:rPr/>
+      </w:r>
+    </w:p>
+    <w:p>
+      <w:pPr>
+        <w:pStyle w:val="style43"/>
+        <w:spacing w:after="0" w:before="0"/>
+      </w:pPr>
+      <w:r>
+        <w:rPr/>
+      </w:r>
+    </w:p>
+    <w:p>
+      <w:pPr>
+        <w:pStyle w:val="style43"/>
+        <w:spacing w:after="0" w:before="0"/>
+      </w:pPr>
+      <w:r>
+        <w:rPr/>
+      </w:r>
+    </w:p>
+    <w:p>
+      <w:pPr>
+        <w:pStyle w:val="style43"/>
+        <w:spacing w:after="0" w:before="0"/>
+      </w:pPr>
+      <w:r>
+        <w:rPr/>
+      </w:r>
+    </w:p>
+    <w:p>
+      <w:pPr>
+        <w:pStyle w:val="style43"/>
+        <w:spacing w:after="0" w:before="0"/>
+      </w:pPr>
+      <w:r>
+        <w:rPr/>
+      </w:r>
+    </w:p>
+    <w:p>
+      <w:pPr>
+        <w:pStyle w:val="style43"/>
+        <w:spacing w:after="0" w:before="0"/>
+      </w:pPr>
+      <w:r>
+        <w:rPr/>
+      </w:r>
+    </w:p>
+    <w:p>
+      <w:pPr>
+        <w:pStyle w:val="style43"/>
+        <w:spacing w:after="0" w:before="0"/>
+      </w:pPr>
+      <w:r>
+        <w:rPr/>
+      </w:r>
+    </w:p>
+    <w:p>
+      <w:pPr>
+        <w:pStyle w:val="style43"/>
+        <w:spacing w:after="0" w:before="0"/>
+      </w:pPr>
+      <w:r>
+        <w:rPr/>
+      </w:r>
+    </w:p>
+    <w:p>
+      <w:pPr>
+        <w:pStyle w:val="style43"/>
+        <w:spacing w:after="0" w:before="0"/>
+      </w:pPr>
+      <w:r>
+        <w:rPr/>
+      </w:r>
+    </w:p>
+    <w:p>
+      <w:pPr>
+        <w:pStyle w:val="style43"/>
+        <w:spacing w:after="0" w:before="0"/>
+      </w:pPr>
+      <w:r>
+        <w:rPr/>
+      </w:r>
+    </w:p>
+    <w:p>
+      <w:pPr>
+        <w:pStyle w:val="style43"/>
+        <w:spacing w:after="0" w:before="0"/>
+      </w:pPr>
+      <w:r>
+        <w:rPr/>
+      </w:r>
+    </w:p>
+    <w:p>
+      <w:pPr>
+        <w:pStyle w:val="style43"/>
+        <w:spacing w:after="0" w:before="0"/>
+      </w:pPr>
+      <w:r>
+        <w:rPr/>
+      </w:r>
+    </w:p>
+    <w:p>
+      <w:pPr>
+        <w:pStyle w:val="style43"/>
+        <w:spacing w:after="0" w:before="0"/>
+      </w:pPr>
+      <w:r>
+        <w:rPr/>
+      </w:r>
+    </w:p>
+    <w:p>
+      <w:pPr>
+        <w:pStyle w:val="style43"/>
+        <w:spacing w:after="0" w:before="0"/>
+      </w:pPr>
+      <w:r>
+        <w:rPr/>
+      </w:r>
+    </w:p>
+    <w:p>
+      <w:pPr>
+        <w:pStyle w:val="style43"/>
+        <w:spacing w:after="0" w:before="0"/>
+      </w:pPr>
+      <w:r>
+        <w:rPr/>
+      </w:r>
+    </w:p>
+    <w:p>
+      <w:pPr>
+        <w:pStyle w:val="style43"/>
+        <w:spacing w:after="0" w:before="0"/>
+      </w:pPr>
+      <w:r>
+        <w:rPr/>
+      </w:r>
+    </w:p>
+    <w:p>
+      <w:pPr>
+        <w:pStyle w:val="style43"/>
+        <w:spacing w:after="0" w:before="0"/>
+      </w:pPr>
+      <w:r>
+        <w:rPr/>
+      </w:r>
+    </w:p>
+    <w:p>
+      <w:pPr>
+        <w:pStyle w:val="style43"/>
+        <w:spacing w:after="0" w:before="0"/>
+      </w:pPr>
+      <w:r>
+        <w:rPr/>
+      </w:r>
+    </w:p>
+    <w:p>
+      <w:pPr>
+        <w:pStyle w:val="style43"/>
+        <w:spacing w:after="0" w:before="0"/>
+      </w:pPr>
+      <w:r>
+        <w:rPr/>
       </w:r>
     </w:p>
     <w:p>
@@ -3361,6 +3866,7 @@
         <w:spacing w:after="0" w:before="0"/>
         <w:ind w:hanging="0" w:left="0" w:right="0"/>
       </w:pPr>
+      <w:bookmarkStart w:id="2" w:name="__DdeLink__324_1313860974"/>
       <w:r>
         <w:rPr>
           <w:rFonts w:cs="Arial"/>
@@ -3369,6 +3875,7 @@
         </w:rPr>
         <w:t xml:space="preserve">Effective size of a node </w:t>
       </w:r>
+      <w:bookmarkEnd w:id="2"/>
       <w:r>
         <w:rPr>
           <w:rFonts w:cs="Arial"/>
@@ -3533,7 +4040,7 @@
       <w:pgNumType w:fmt="decimal"/>
       <w:formProt w:val="false"/>
       <w:textDirection w:val="lrTb"/>
-      <w:docGrid w:charSpace="-2049" w:linePitch="360" w:type="default"/>
+      <w:docGrid w:charSpace="1842" w:linePitch="360" w:type="default"/>
     </w:sectPr>
   </w:body>
 </w:document>
@@ -4691,14 +5198,17 @@
     <w:pPr>
       <w:widowControl/>
       <w:tabs>
-        <w:tab w:leader="none" w:pos="5115" w:val="left"/>
+        <w:tab w:leader="none" w:pos="5994" w:val="left"/>
       </w:tabs>
       <w:suppressAutoHyphens w:val="true"/>
+      <w:kinsoku w:val="true"/>
+      <w:overflowPunct w:val="true"/>
+      <w:autoSpaceDE w:val="true"/>
       <w:spacing w:after="0" w:before="120"/>
       <w:ind w:hanging="879" w:left="879" w:right="0"/>
     </w:pPr>
     <w:rPr>
-      <w:rFonts w:ascii="Calibri" w:cs="" w:eastAsia="Droid Sans" w:hAnsi="Calibri"/>
+      <w:rFonts w:ascii="Calibri" w:cs="Lohit Hindi" w:eastAsia="Droid Sans" w:hAnsi="Calibri"/>
       <w:color w:val="00000A"/>
       <w:sz w:val="22"/>
       <w:szCs w:val="22"/>
@@ -4848,10 +5358,31 @@
       <w:rFonts w:cs="Wingdings"/>
     </w:rPr>
   </w:style>
-  <w:style w:styleId="style35" w:type="paragraph">
+  <w:style w:styleId="style35" w:type="character">
+    <w:name w:val="ListLabel 17"/>
+    <w:next w:val="style35"/>
+    <w:rPr>
+      <w:rFonts w:cs="Symbol"/>
+    </w:rPr>
+  </w:style>
+  <w:style w:styleId="style36" w:type="character">
+    <w:name w:val="ListLabel 18"/>
+    <w:next w:val="style36"/>
+    <w:rPr>
+      <w:rFonts w:cs="Courier New"/>
+    </w:rPr>
+  </w:style>
+  <w:style w:styleId="style37" w:type="character">
+    <w:name w:val="ListLabel 19"/>
+    <w:next w:val="style37"/>
+    <w:rPr>
+      <w:rFonts w:cs="Wingdings"/>
+    </w:rPr>
+  </w:style>
+  <w:style w:styleId="style38" w:type="paragraph">
     <w:name w:val="Heading"/>
     <w:basedOn w:val="style0"/>
-    <w:next w:val="style36"/>
+    <w:next w:val="style39"/>
     <w:pPr>
       <w:keepNext/>
       <w:spacing w:after="120" w:before="240"/>
@@ -4862,28 +5393,28 @@
       <w:szCs w:val="28"/>
     </w:rPr>
   </w:style>
-  <w:style w:styleId="style36" w:type="paragraph">
+  <w:style w:styleId="style39" w:type="paragraph">
     <w:name w:val="Text body"/>
     <w:basedOn w:val="style0"/>
-    <w:next w:val="style36"/>
+    <w:next w:val="style39"/>
     <w:pPr>
       <w:spacing w:after="120" w:before="0"/>
     </w:pPr>
     <w:rPr/>
   </w:style>
-  <w:style w:styleId="style37" w:type="paragraph">
+  <w:style w:styleId="style40" w:type="paragraph">
     <w:name w:val="List"/>
-    <w:basedOn w:val="style36"/>
-    <w:next w:val="style37"/>
+    <w:basedOn w:val="style39"/>
+    <w:next w:val="style40"/>
     <w:pPr/>
     <w:rPr>
       <w:rFonts w:cs="FreeSans"/>
     </w:rPr>
   </w:style>
-  <w:style w:styleId="style38" w:type="paragraph">
+  <w:style w:styleId="style41" w:type="paragraph">
     <w:name w:val="Caption"/>
     <w:basedOn w:val="style0"/>
-    <w:next w:val="style38"/>
+    <w:next w:val="style41"/>
     <w:pPr>
       <w:suppressLineNumbers/>
       <w:spacing w:after="120" w:before="120"/>
@@ -4896,10 +5427,10 @@
       <w:szCs w:val="24"/>
     </w:rPr>
   </w:style>
-  <w:style w:styleId="style39" w:type="paragraph">
+  <w:style w:styleId="style42" w:type="paragraph">
     <w:name w:val="Index"/>
     <w:basedOn w:val="style0"/>
-    <w:next w:val="style39"/>
+    <w:next w:val="style42"/>
     <w:pPr>
       <w:suppressLineNumbers/>
     </w:pPr>
@@ -4907,19 +5438,20 @@
       <w:rFonts w:cs="FreeSans"/>
     </w:rPr>
   </w:style>
-  <w:style w:styleId="style40" w:type="paragraph">
+  <w:style w:styleId="style43" w:type="paragraph">
     <w:name w:val="List Paragraph"/>
     <w:basedOn w:val="style0"/>
-    <w:next w:val="style40"/>
+    <w:next w:val="style43"/>
     <w:pPr>
+      <w:spacing w:after="0" w:before="0"/>
       <w:ind w:hanging="879" w:left="720" w:right="0"/>
     </w:pPr>
     <w:rPr/>
   </w:style>
-  <w:style w:styleId="style41" w:type="paragraph">
+  <w:style w:styleId="style44" w:type="paragraph">
     <w:name w:val="Normal (Web)"/>
     <w:basedOn w:val="style0"/>
-    <w:next w:val="style41"/>
+    <w:next w:val="style44"/>
     <w:pPr>
       <w:spacing w:after="28" w:before="28"/>
       <w:ind w:hanging="0" w:left="0" w:right="0"/>

</xml_diff>

<commit_message>
knocked off most of the bug context variables
</commit_message>
<xml_diff>
--- a/docs/Debugger variables.docx
+++ b/docs/Debugger variables.docx
@@ -51,7 +51,7 @@
     </w:p>
     <w:p>
       <w:pPr>
-        <w:pStyle w:val="style43"/>
+        <w:pStyle w:val="style46"/>
         <w:numPr>
           <w:ilvl w:val="0"/>
           <w:numId w:val="8"/>
@@ -206,7 +206,7 @@
     </w:p>
     <w:p>
       <w:pPr>
-        <w:pStyle w:val="style43"/>
+        <w:pStyle w:val="style46"/>
         <w:numPr>
           <w:ilvl w:val="0"/>
           <w:numId w:val="7"/>
@@ -230,7 +230,7 @@
     </w:p>
     <w:p>
       <w:pPr>
-        <w:pStyle w:val="style43"/>
+        <w:pStyle w:val="style46"/>
         <w:numPr>
           <w:ilvl w:val="0"/>
           <w:numId w:val="7"/>
@@ -254,7 +254,7 @@
     </w:p>
     <w:p>
       <w:pPr>
-        <w:pStyle w:val="style43"/>
+        <w:pStyle w:val="style46"/>
         <w:numPr>
           <w:ilvl w:val="0"/>
           <w:numId w:val="7"/>
@@ -289,7 +289,7 @@
     </w:p>
     <w:p>
       <w:pPr>
-        <w:pStyle w:val="style43"/>
+        <w:pStyle w:val="style46"/>
         <w:numPr>
           <w:ilvl w:val="0"/>
           <w:numId w:val="7"/>
@@ -399,7 +399,7 @@
     </w:p>
     <w:p>
       <w:pPr>
-        <w:pStyle w:val="style43"/>
+        <w:pStyle w:val="style46"/>
         <w:numPr>
           <w:ilvl w:val="0"/>
           <w:numId w:val="1"/>
@@ -417,7 +417,7 @@
     </w:p>
     <w:p>
       <w:pPr>
-        <w:pStyle w:val="style43"/>
+        <w:pStyle w:val="style46"/>
         <w:numPr>
           <w:ilvl w:val="1"/>
           <w:numId w:val="1"/>
@@ -445,7 +445,7 @@
     </w:p>
     <w:p>
       <w:pPr>
-        <w:pStyle w:val="style43"/>
+        <w:pStyle w:val="style46"/>
         <w:numPr>
           <w:ilvl w:val="0"/>
           <w:numId w:val="1"/>
@@ -463,7 +463,7 @@
     </w:p>
     <w:p>
       <w:pPr>
-        <w:pStyle w:val="style43"/>
+        <w:pStyle w:val="style46"/>
         <w:numPr>
           <w:ilvl w:val="0"/>
           <w:numId w:val="1"/>
@@ -481,7 +481,7 @@
     </w:p>
     <w:p>
       <w:pPr>
-        <w:pStyle w:val="style43"/>
+        <w:pStyle w:val="style46"/>
         <w:numPr>
           <w:ilvl w:val="0"/>
           <w:numId w:val="1"/>
@@ -499,7 +499,7 @@
     </w:p>
     <w:p>
       <w:pPr>
-        <w:pStyle w:val="style43"/>
+        <w:pStyle w:val="style46"/>
         <w:numPr>
           <w:ilvl w:val="0"/>
           <w:numId w:val="1"/>
@@ -517,7 +517,7 @@
     </w:p>
     <w:p>
       <w:pPr>
-        <w:pStyle w:val="style43"/>
+        <w:pStyle w:val="style46"/>
         <w:numPr>
           <w:ilvl w:val="0"/>
           <w:numId w:val="1"/>
@@ -535,7 +535,7 @@
     </w:p>
     <w:p>
       <w:pPr>
-        <w:pStyle w:val="style43"/>
+        <w:pStyle w:val="style46"/>
         <w:numPr>
           <w:ilvl w:val="0"/>
           <w:numId w:val="1"/>
@@ -553,7 +553,7 @@
     </w:p>
     <w:p>
       <w:pPr>
-        <w:pStyle w:val="style43"/>
+        <w:pStyle w:val="style46"/>
         <w:numPr>
           <w:ilvl w:val="0"/>
           <w:numId w:val="1"/>
@@ -594,7 +594,7 @@
     </w:p>
     <w:p>
       <w:pPr>
-        <w:pStyle w:val="style43"/>
+        <w:pStyle w:val="style46"/>
         <w:numPr>
           <w:ilvl w:val="0"/>
           <w:numId w:val="9"/>
@@ -604,6 +604,7 @@
       <w:r>
         <w:rPr>
           <w:rFonts w:cs="Calibri"/>
+          <w:shd w:fill="FFFF00" w:val="clear"/>
           <w:lang w:val="en-CA"/>
         </w:rPr>
         <w:t xml:space="preserve">N_bugs </w:t>
@@ -613,6 +614,7 @@
           <w:rFonts w:cs="Calibri"/>
           <w:b/>
           <w:bCs/>
+          <w:shd w:fill="FFFF00" w:val="clear"/>
           <w:lang w:val="en-CA"/>
         </w:rPr>
         <w:t>(that had any history events with the assignee)</w:t>
@@ -620,9 +622,17 @@
       <w:r>
         <w:rPr>
           <w:rFonts w:cs="Calibri"/>
-          <w:lang w:val="en-CA"/>
-        </w:rPr>
-        <w:t xml:space="preserve"> prior month/past monthly average/cumulative </w:t>
+          <w:shd w:fill="FFFF00" w:val="clear"/>
+          <w:lang w:val="en-CA"/>
+        </w:rPr>
+        <w:t xml:space="preserve"> prior month/past monthly average/cumulative</w:t>
+      </w:r>
+      <w:r>
+        <w:rPr>
+          <w:rFonts w:cs="Calibri"/>
+          <w:lang w:val="en-CA"/>
+        </w:rPr>
+        <w:t xml:space="preserve"> </w:t>
       </w:r>
       <w:r>
         <w:rPr>
@@ -643,11 +653,22 @@
         <w:t>March will have n_bugs_prior_month = 2</w:t>
         <w:br/>
         <w:t>and March will have n_bugs_cumulative = 3 (NOT 4)</w:t>
-      </w:r>
-    </w:p>
-    <w:p>
-      <w:pPr>
-        <w:pStyle w:val="style43"/>
+        <w:br/>
+      </w:r>
+      <w:r>
+        <w:rPr>
+          <w:rFonts w:cs="Calibri"/>
+          <w:b/>
+          <w:bCs/>
+          <w:color w:val="FF0000"/>
+          <w:lang w:val="en-CA"/>
+        </w:rPr>
+        <w:t>Averaging over the debugger's “age” wrt when they entered the bug network (not the IRC network)</w:t>
+      </w:r>
+    </w:p>
+    <w:p>
+      <w:pPr>
+        <w:pStyle w:val="style46"/>
         <w:numPr>
           <w:ilvl w:val="0"/>
           <w:numId w:val="9"/>
@@ -665,7 +686,7 @@
     </w:p>
     <w:p>
       <w:pPr>
-        <w:pStyle w:val="style43"/>
+        <w:pStyle w:val="style46"/>
         <w:numPr>
           <w:ilvl w:val="0"/>
           <w:numId w:val="9"/>
@@ -683,7 +704,7 @@
     </w:p>
     <w:p>
       <w:pPr>
-        <w:pStyle w:val="style43"/>
+        <w:pStyle w:val="style46"/>
         <w:numPr>
           <w:ilvl w:val="0"/>
           <w:numId w:val="9"/>
@@ -701,7 +722,7 @@
     </w:p>
     <w:p>
       <w:pPr>
-        <w:pStyle w:val="style43"/>
+        <w:pStyle w:val="style46"/>
         <w:numPr>
           <w:ilvl w:val="0"/>
           <w:numId w:val="9"/>
@@ -719,7 +740,7 @@
     </w:p>
     <w:p>
       <w:pPr>
-        <w:pStyle w:val="style43"/>
+        <w:pStyle w:val="style46"/>
         <w:numPr>
           <w:ilvl w:val="0"/>
           <w:numId w:val="3"/>
@@ -777,7 +798,7 @@
     </w:p>
     <w:p>
       <w:pPr>
-        <w:pStyle w:val="style43"/>
+        <w:pStyle w:val="style46"/>
         <w:numPr>
           <w:ilvl w:val="0"/>
           <w:numId w:val="3"/>
@@ -802,7 +823,7 @@
     </w:p>
     <w:p>
       <w:pPr>
-        <w:pStyle w:val="style43"/>
+        <w:pStyle w:val="style46"/>
         <w:numPr>
           <w:ilvl w:val="0"/>
           <w:numId w:val="3"/>
@@ -827,7 +848,7 @@
     </w:p>
     <w:p>
       <w:pPr>
-        <w:pStyle w:val="style43"/>
+        <w:pStyle w:val="style46"/>
         <w:numPr>
           <w:ilvl w:val="0"/>
           <w:numId w:val="3"/>
@@ -852,7 +873,7 @@
     </w:p>
     <w:p>
       <w:pPr>
-        <w:pStyle w:val="style43"/>
+        <w:pStyle w:val="style46"/>
         <w:numPr>
           <w:ilvl w:val="0"/>
           <w:numId w:val="3"/>
@@ -877,7 +898,7 @@
     </w:p>
     <w:p>
       <w:pPr>
-        <w:pStyle w:val="style43"/>
+        <w:pStyle w:val="style46"/>
         <w:numPr>
           <w:ilvl w:val="0"/>
           <w:numId w:val="3"/>
@@ -902,7 +923,7 @@
     </w:p>
     <w:p>
       <w:pPr>
-        <w:pStyle w:val="style43"/>
+        <w:pStyle w:val="style46"/>
         <w:numPr>
           <w:ilvl w:val="0"/>
           <w:numId w:val="3"/>
@@ -927,7 +948,7 @@
     </w:p>
     <w:p>
       <w:pPr>
-        <w:pStyle w:val="style43"/>
+        <w:pStyle w:val="style46"/>
         <w:numPr>
           <w:ilvl w:val="0"/>
           <w:numId w:val="3"/>
@@ -952,7 +973,7 @@
     </w:p>
     <w:p>
       <w:pPr>
-        <w:pStyle w:val="style43"/>
+        <w:pStyle w:val="style46"/>
         <w:numPr>
           <w:ilvl w:val="0"/>
           <w:numId w:val="3"/>
@@ -969,7 +990,7 @@
     </w:p>
     <w:p>
       <w:pPr>
-        <w:pStyle w:val="style43"/>
+        <w:pStyle w:val="style46"/>
         <w:numPr>
           <w:ilvl w:val="0"/>
           <w:numId w:val="3"/>
@@ -994,7 +1015,7 @@
     </w:p>
     <w:p>
       <w:pPr>
-        <w:pStyle w:val="style43"/>
+        <w:pStyle w:val="style46"/>
         <w:numPr>
           <w:ilvl w:val="0"/>
           <w:numId w:val="3"/>
@@ -1069,7 +1090,7 @@
     </w:p>
     <w:p>
       <w:pPr>
-        <w:pStyle w:val="style43"/>
+        <w:pStyle w:val="style46"/>
         <w:numPr>
           <w:ilvl w:val="0"/>
           <w:numId w:val="1"/>
@@ -1086,7 +1107,7 @@
     </w:p>
     <w:p>
       <w:pPr>
-        <w:pStyle w:val="style43"/>
+        <w:pStyle w:val="style46"/>
         <w:numPr>
           <w:ilvl w:val="0"/>
           <w:numId w:val="1"/>
@@ -1103,7 +1124,7 @@
     </w:p>
     <w:p>
       <w:pPr>
-        <w:pStyle w:val="style43"/>
+        <w:pStyle w:val="style46"/>
         <w:numPr>
           <w:ilvl w:val="0"/>
           <w:numId w:val="1"/>
@@ -1120,7 +1141,7 @@
     </w:p>
     <w:p>
       <w:pPr>
-        <w:pStyle w:val="style43"/>
+        <w:pStyle w:val="style46"/>
         <w:numPr>
           <w:ilvl w:val="0"/>
           <w:numId w:val="1"/>
@@ -1137,7 +1158,7 @@
     </w:p>
     <w:p>
       <w:pPr>
-        <w:pStyle w:val="style43"/>
+        <w:pStyle w:val="style46"/>
         <w:numPr>
           <w:ilvl w:val="0"/>
           <w:numId w:val="1"/>
@@ -1154,7 +1175,7 @@
     </w:p>
     <w:p>
       <w:pPr>
-        <w:pStyle w:val="style43"/>
+        <w:pStyle w:val="style46"/>
         <w:numPr>
           <w:ilvl w:val="0"/>
           <w:numId w:val="1"/>
@@ -1216,7 +1237,7 @@
     </w:p>
     <w:p>
       <w:pPr>
-        <w:pStyle w:val="style43"/>
+        <w:pStyle w:val="style46"/>
         <w:numPr>
           <w:ilvl w:val="0"/>
           <w:numId w:val="1"/>
@@ -1249,7 +1270,7 @@
     </w:p>
     <w:p>
       <w:pPr>
-        <w:pStyle w:val="style43"/>
+        <w:pStyle w:val="style46"/>
         <w:numPr>
           <w:ilvl w:val="0"/>
           <w:numId w:val="2"/>
@@ -1266,7 +1287,7 @@
     </w:p>
     <w:p>
       <w:pPr>
-        <w:pStyle w:val="style43"/>
+        <w:pStyle w:val="style46"/>
         <w:numPr>
           <w:ilvl w:val="0"/>
           <w:numId w:val="2"/>
@@ -1320,7 +1341,7 @@
     </w:p>
     <w:p>
       <w:pPr>
-        <w:pStyle w:val="style43"/>
+        <w:pStyle w:val="style46"/>
         <w:numPr>
           <w:ilvl w:val="0"/>
           <w:numId w:val="2"/>
@@ -1349,7 +1370,7 @@
     </w:p>
     <w:p>
       <w:pPr>
-        <w:pStyle w:val="style43"/>
+        <w:pStyle w:val="style46"/>
         <w:numPr>
           <w:ilvl w:val="0"/>
           <w:numId w:val="2"/>
@@ -1366,7 +1387,7 @@
     </w:p>
     <w:p>
       <w:pPr>
-        <w:pStyle w:val="style43"/>
+        <w:pStyle w:val="style46"/>
         <w:numPr>
           <w:ilvl w:val="0"/>
           <w:numId w:val="2"/>
@@ -1383,7 +1404,7 @@
     </w:p>
     <w:p>
       <w:pPr>
-        <w:pStyle w:val="style43"/>
+        <w:pStyle w:val="style46"/>
         <w:numPr>
           <w:ilvl w:val="0"/>
           <w:numId w:val="2"/>
@@ -1409,7 +1430,7 @@
     </w:p>
     <w:p>
       <w:pPr>
-        <w:pStyle w:val="style43"/>
+        <w:pStyle w:val="style46"/>
         <w:numPr>
           <w:ilvl w:val="0"/>
           <w:numId w:val="2"/>
@@ -1459,7 +1480,7 @@
     </w:p>
     <w:p>
       <w:pPr>
-        <w:pStyle w:val="style43"/>
+        <w:pStyle w:val="style46"/>
         <w:numPr>
           <w:ilvl w:val="0"/>
           <w:numId w:val="3"/>
@@ -1484,7 +1505,7 @@
     </w:p>
     <w:p>
       <w:pPr>
-        <w:pStyle w:val="style43"/>
+        <w:pStyle w:val="style46"/>
         <w:numPr>
           <w:ilvl w:val="0"/>
           <w:numId w:val="3"/>
@@ -1509,7 +1530,7 @@
     </w:p>
     <w:p>
       <w:pPr>
-        <w:pStyle w:val="style43"/>
+        <w:pStyle w:val="style46"/>
         <w:numPr>
           <w:ilvl w:val="0"/>
           <w:numId w:val="3"/>
@@ -1534,7 +1555,7 @@
     </w:p>
     <w:p>
       <w:pPr>
-        <w:pStyle w:val="style43"/>
+        <w:pStyle w:val="style46"/>
         <w:numPr>
           <w:ilvl w:val="0"/>
           <w:numId w:val="3"/>
@@ -1559,7 +1580,7 @@
     </w:p>
     <w:p>
       <w:pPr>
-        <w:pStyle w:val="style43"/>
+        <w:pStyle w:val="style46"/>
         <w:numPr>
           <w:ilvl w:val="0"/>
           <w:numId w:val="3"/>
@@ -1584,7 +1605,7 @@
     </w:p>
     <w:p>
       <w:pPr>
-        <w:pStyle w:val="style43"/>
+        <w:pStyle w:val="style46"/>
         <w:numPr>
           <w:ilvl w:val="0"/>
           <w:numId w:val="3"/>
@@ -1609,7 +1630,7 @@
     </w:p>
     <w:p>
       <w:pPr>
-        <w:pStyle w:val="style43"/>
+        <w:pStyle w:val="style46"/>
         <w:numPr>
           <w:ilvl w:val="0"/>
           <w:numId w:val="3"/>
@@ -1634,7 +1655,7 @@
     </w:p>
     <w:p>
       <w:pPr>
-        <w:pStyle w:val="style43"/>
+        <w:pStyle w:val="style46"/>
         <w:numPr>
           <w:ilvl w:val="0"/>
           <w:numId w:val="3"/>
@@ -1659,7 +1680,7 @@
     </w:p>
     <w:p>
       <w:pPr>
-        <w:pStyle w:val="style43"/>
+        <w:pStyle w:val="style46"/>
         <w:numPr>
           <w:ilvl w:val="0"/>
           <w:numId w:val="3"/>
@@ -1676,7 +1697,7 @@
     </w:p>
     <w:p>
       <w:pPr>
-        <w:pStyle w:val="style43"/>
+        <w:pStyle w:val="style46"/>
         <w:numPr>
           <w:ilvl w:val="0"/>
           <w:numId w:val="3"/>
@@ -1746,7 +1767,7 @@
     </w:p>
     <w:p>
       <w:pPr>
-        <w:pStyle w:val="style43"/>
+        <w:pStyle w:val="style46"/>
         <w:numPr>
           <w:ilvl w:val="0"/>
           <w:numId w:val="4"/>
@@ -1772,7 +1793,7 @@
     </w:p>
     <w:p>
       <w:pPr>
-        <w:pStyle w:val="style43"/>
+        <w:pStyle w:val="style46"/>
         <w:numPr>
           <w:ilvl w:val="0"/>
           <w:numId w:val="4"/>
@@ -1798,7 +1819,7 @@
     </w:p>
     <w:p>
       <w:pPr>
-        <w:pStyle w:val="style43"/>
+        <w:pStyle w:val="style46"/>
         <w:numPr>
           <w:ilvl w:val="0"/>
           <w:numId w:val="4"/>
@@ -1824,7 +1845,7 @@
     </w:p>
     <w:p>
       <w:pPr>
-        <w:pStyle w:val="style43"/>
+        <w:pStyle w:val="style46"/>
         <w:numPr>
           <w:ilvl w:val="0"/>
           <w:numId w:val="4"/>
@@ -1845,60 +1866,44 @@
           <w:bCs/>
           <w:lang w:val="en-CA"/>
         </w:rPr>
-        <w:t>(# of bugs that went from unresolved to resolved sometime during the previous month)</w:t>
-      </w:r>
-    </w:p>
-    <w:p>
-      <w:pPr>
-        <w:pStyle w:val="style0"/>
-        <w:spacing w:after="0" w:before="0"/>
-      </w:pPr>
-      <w:r>
-        <w:rPr/>
-      </w:r>
-    </w:p>
-    <w:p>
-      <w:pPr>
-        <w:pStyle w:val="style0"/>
-        <w:spacing w:after="0" w:before="0"/>
-      </w:pPr>
-      <w:r>
-        <w:rPr>
-          <w:rFonts w:cs="Calibri"/>
-          <w:lang w:val="en-CA"/>
-        </w:rPr>
-        <w:t>Debuggers, chat and events</w:t>
-      </w:r>
-    </w:p>
-    <w:p>
-      <w:pPr>
-        <w:pStyle w:val="style43"/>
-        <w:numPr>
-          <w:ilvl w:val="0"/>
-          <w:numId w:val="5"/>
-        </w:numPr>
-        <w:spacing w:after="0" w:before="0"/>
-      </w:pPr>
-      <w:r>
-        <w:rPr>
-          <w:rFonts w:cs="Calibri"/>
-          <w:lang w:val="en-CA"/>
-        </w:rPr>
-        <w:t xml:space="preserve">N_debuggers prior month </w:t>
+        <w:t xml:space="preserve">(# of bugs that went from unresolved to resolved sometime during the previous month) </w:t>
       </w:r>
       <w:r>
         <w:rPr>
           <w:rFonts w:cs="Calibri"/>
           <w:b/>
           <w:bCs/>
-          <w:lang w:val="en-CA"/>
-        </w:rPr>
-        <w:t>(# of debuggers who sent or received IRC messages or touched a bug sometime during the previous month)</w:t>
-      </w:r>
-    </w:p>
-    <w:p>
-      <w:pPr>
-        <w:pStyle w:val="style43"/>
+          <w:color w:val="FF0000"/>
+          <w:lang w:val="en-CA"/>
+        </w:rPr>
+        <w:t>Note: for the sake of simplicity, we're using the single resolution date associated with each bug, and ignoring the possibility that a bug was resolved, then reopened, then resolved again.</w:t>
+      </w:r>
+    </w:p>
+    <w:p>
+      <w:pPr>
+        <w:pStyle w:val="style0"/>
+        <w:spacing w:after="0" w:before="0"/>
+      </w:pPr>
+      <w:r>
+        <w:rPr/>
+      </w:r>
+    </w:p>
+    <w:p>
+      <w:pPr>
+        <w:pStyle w:val="style0"/>
+        <w:spacing w:after="0" w:before="0"/>
+      </w:pPr>
+      <w:r>
+        <w:rPr>
+          <w:rFonts w:cs="Calibri"/>
+          <w:lang w:val="en-CA"/>
+        </w:rPr>
+        <w:t>Debuggers, chat and events</w:t>
+      </w:r>
+    </w:p>
+    <w:p>
+      <w:pPr>
+        <w:pStyle w:val="style46"/>
         <w:numPr>
           <w:ilvl w:val="0"/>
           <w:numId w:val="5"/>
@@ -1910,7 +1915,7 @@
           <w:rFonts w:cs="Calibri"/>
           <w:lang w:val="en-CA"/>
         </w:rPr>
-        <w:t xml:space="preserve">N_IRC members prior month </w:t>
+        <w:t xml:space="preserve">N_debuggers prior month </w:t>
       </w:r>
       <w:r>
         <w:rPr>
@@ -1919,12 +1924,38 @@
           <w:bCs/>
           <w:lang w:val="en-CA"/>
         </w:rPr>
+        <w:t>(# of debuggers who sent or received IRC messages or touched a bug sometime during the previous month)</w:t>
+      </w:r>
+    </w:p>
+    <w:p>
+      <w:pPr>
+        <w:pStyle w:val="style46"/>
+        <w:numPr>
+          <w:ilvl w:val="0"/>
+          <w:numId w:val="5"/>
+        </w:numPr>
+        <w:spacing w:after="0" w:before="0"/>
+      </w:pPr>
+      <w:r>
+        <w:rPr>
+          <w:rFonts w:cs="Calibri"/>
+          <w:lang w:val="en-CA"/>
+        </w:rPr>
+        <w:t xml:space="preserve">N_IRC members prior month </w:t>
+      </w:r>
+      <w:r>
+        <w:rPr>
+          <w:rFonts w:cs="Calibri"/>
+          <w:b/>
+          <w:bCs/>
+          <w:lang w:val="en-CA"/>
+        </w:rPr>
         <w:t>(# of debuggers who sent or received IRC messages during the previous month)</w:t>
       </w:r>
     </w:p>
     <w:p>
       <w:pPr>
-        <w:pStyle w:val="style43"/>
+        <w:pStyle w:val="style46"/>
         <w:numPr>
           <w:ilvl w:val="0"/>
           <w:numId w:val="5"/>
@@ -1941,7 +1972,7 @@
     </w:p>
     <w:p>
       <w:pPr>
-        <w:pStyle w:val="style43"/>
+        <w:pStyle w:val="style46"/>
         <w:numPr>
           <w:ilvl w:val="0"/>
           <w:numId w:val="5"/>
@@ -1980,7 +2011,7 @@
     </w:p>
     <w:p>
       <w:pPr>
-        <w:pStyle w:val="style43"/>
+        <w:pStyle w:val="style46"/>
         <w:numPr>
           <w:ilvl w:val="0"/>
           <w:numId w:val="6"/>
@@ -2005,7 +2036,7 @@
     </w:p>
     <w:p>
       <w:pPr>
-        <w:pStyle w:val="style43"/>
+        <w:pStyle w:val="style46"/>
         <w:numPr>
           <w:ilvl w:val="0"/>
           <w:numId w:val="6"/>
@@ -2030,7 +2061,7 @@
     </w:p>
     <w:p>
       <w:pPr>
-        <w:pStyle w:val="style43"/>
+        <w:pStyle w:val="style46"/>
         <w:numPr>
           <w:ilvl w:val="0"/>
           <w:numId w:val="6"/>
@@ -2055,7 +2086,7 @@
     </w:p>
     <w:p>
       <w:pPr>
-        <w:pStyle w:val="style43"/>
+        <w:pStyle w:val="style46"/>
         <w:numPr>
           <w:ilvl w:val="0"/>
           <w:numId w:val="6"/>
@@ -2080,340 +2111,340 @@
     </w:p>
     <w:p>
       <w:pPr>
-        <w:pStyle w:val="style43"/>
-        <w:spacing w:after="0" w:before="0"/>
-      </w:pPr>
-      <w:r>
-        <w:rPr/>
-      </w:r>
-    </w:p>
-    <w:p>
-      <w:pPr>
-        <w:pStyle w:val="style43"/>
-        <w:spacing w:after="0" w:before="0"/>
-      </w:pPr>
-      <w:r>
-        <w:rPr/>
-      </w:r>
-    </w:p>
-    <w:p>
-      <w:pPr>
-        <w:pStyle w:val="style43"/>
-        <w:spacing w:after="0" w:before="0"/>
-      </w:pPr>
-      <w:r>
-        <w:rPr/>
-      </w:r>
-    </w:p>
-    <w:p>
-      <w:pPr>
-        <w:pStyle w:val="style43"/>
-        <w:spacing w:after="0" w:before="0"/>
-      </w:pPr>
-      <w:r>
-        <w:rPr/>
-      </w:r>
-    </w:p>
-    <w:p>
-      <w:pPr>
-        <w:pStyle w:val="style43"/>
-        <w:spacing w:after="0" w:before="0"/>
-      </w:pPr>
-      <w:r>
-        <w:rPr/>
-      </w:r>
-    </w:p>
-    <w:p>
-      <w:pPr>
-        <w:pStyle w:val="style43"/>
-        <w:spacing w:after="0" w:before="0"/>
-      </w:pPr>
-      <w:r>
-        <w:rPr/>
-      </w:r>
-    </w:p>
-    <w:p>
-      <w:pPr>
-        <w:pStyle w:val="style43"/>
-        <w:spacing w:after="0" w:before="0"/>
-      </w:pPr>
-      <w:r>
-        <w:rPr/>
-      </w:r>
-    </w:p>
-    <w:p>
-      <w:pPr>
-        <w:pStyle w:val="style43"/>
-        <w:spacing w:after="0" w:before="0"/>
-      </w:pPr>
-      <w:r>
-        <w:rPr/>
-      </w:r>
-    </w:p>
-    <w:p>
-      <w:pPr>
-        <w:pStyle w:val="style43"/>
-        <w:spacing w:after="0" w:before="0"/>
-      </w:pPr>
-      <w:r>
-        <w:rPr/>
-      </w:r>
-    </w:p>
-    <w:p>
-      <w:pPr>
-        <w:pStyle w:val="style43"/>
-        <w:spacing w:after="0" w:before="0"/>
-      </w:pPr>
-      <w:r>
-        <w:rPr/>
-      </w:r>
-    </w:p>
-    <w:p>
-      <w:pPr>
-        <w:pStyle w:val="style43"/>
-        <w:spacing w:after="0" w:before="0"/>
-      </w:pPr>
-      <w:r>
-        <w:rPr/>
-      </w:r>
-    </w:p>
-    <w:p>
-      <w:pPr>
-        <w:pStyle w:val="style43"/>
-        <w:spacing w:after="0" w:before="0"/>
-      </w:pPr>
-      <w:r>
-        <w:rPr/>
-      </w:r>
-    </w:p>
-    <w:p>
-      <w:pPr>
-        <w:pStyle w:val="style43"/>
-        <w:spacing w:after="0" w:before="0"/>
-      </w:pPr>
-      <w:r>
-        <w:rPr/>
-      </w:r>
-    </w:p>
-    <w:p>
-      <w:pPr>
-        <w:pStyle w:val="style43"/>
-        <w:spacing w:after="0" w:before="0"/>
-      </w:pPr>
-      <w:r>
-        <w:rPr/>
-      </w:r>
-    </w:p>
-    <w:p>
-      <w:pPr>
-        <w:pStyle w:val="style43"/>
-        <w:spacing w:after="0" w:before="0"/>
-      </w:pPr>
-      <w:r>
-        <w:rPr/>
-      </w:r>
-    </w:p>
-    <w:p>
-      <w:pPr>
-        <w:pStyle w:val="style43"/>
-        <w:spacing w:after="0" w:before="0"/>
-      </w:pPr>
-      <w:r>
-        <w:rPr/>
-      </w:r>
-    </w:p>
-    <w:p>
-      <w:pPr>
-        <w:pStyle w:val="style43"/>
-        <w:spacing w:after="0" w:before="0"/>
-      </w:pPr>
-      <w:r>
-        <w:rPr/>
-      </w:r>
-    </w:p>
-    <w:p>
-      <w:pPr>
-        <w:pStyle w:val="style43"/>
-        <w:spacing w:after="0" w:before="0"/>
-      </w:pPr>
-      <w:r>
-        <w:rPr/>
-      </w:r>
-    </w:p>
-    <w:p>
-      <w:pPr>
-        <w:pStyle w:val="style43"/>
-        <w:spacing w:after="0" w:before="0"/>
-      </w:pPr>
-      <w:r>
-        <w:rPr/>
-      </w:r>
-    </w:p>
-    <w:p>
-      <w:pPr>
-        <w:pStyle w:val="style43"/>
-        <w:spacing w:after="0" w:before="0"/>
-      </w:pPr>
-      <w:r>
-        <w:rPr/>
-      </w:r>
-    </w:p>
-    <w:p>
-      <w:pPr>
-        <w:pStyle w:val="style43"/>
-        <w:spacing w:after="0" w:before="0"/>
-      </w:pPr>
-      <w:r>
-        <w:rPr/>
-      </w:r>
-    </w:p>
-    <w:p>
-      <w:pPr>
-        <w:pStyle w:val="style43"/>
-        <w:spacing w:after="0" w:before="0"/>
-      </w:pPr>
-      <w:r>
-        <w:rPr/>
-      </w:r>
-    </w:p>
-    <w:p>
-      <w:pPr>
-        <w:pStyle w:val="style43"/>
-        <w:spacing w:after="0" w:before="0"/>
-      </w:pPr>
-      <w:r>
-        <w:rPr/>
-      </w:r>
-    </w:p>
-    <w:p>
-      <w:pPr>
-        <w:pStyle w:val="style43"/>
-        <w:spacing w:after="0" w:before="0"/>
-      </w:pPr>
-      <w:r>
-        <w:rPr/>
-      </w:r>
-    </w:p>
-    <w:p>
-      <w:pPr>
-        <w:pStyle w:val="style43"/>
-        <w:spacing w:after="0" w:before="0"/>
-      </w:pPr>
-      <w:r>
-        <w:rPr/>
-      </w:r>
-    </w:p>
-    <w:p>
-      <w:pPr>
-        <w:pStyle w:val="style43"/>
-        <w:spacing w:after="0" w:before="0"/>
-      </w:pPr>
-      <w:r>
-        <w:rPr/>
-      </w:r>
-    </w:p>
-    <w:p>
-      <w:pPr>
-        <w:pStyle w:val="style43"/>
-        <w:spacing w:after="0" w:before="0"/>
-      </w:pPr>
-      <w:r>
-        <w:rPr/>
-      </w:r>
-    </w:p>
-    <w:p>
-      <w:pPr>
-        <w:pStyle w:val="style43"/>
-        <w:spacing w:after="0" w:before="0"/>
-      </w:pPr>
-      <w:r>
-        <w:rPr/>
-      </w:r>
-    </w:p>
-    <w:p>
-      <w:pPr>
-        <w:pStyle w:val="style43"/>
-        <w:spacing w:after="0" w:before="0"/>
-      </w:pPr>
-      <w:r>
-        <w:rPr/>
-      </w:r>
-    </w:p>
-    <w:p>
-      <w:pPr>
-        <w:pStyle w:val="style43"/>
-        <w:spacing w:after="0" w:before="0"/>
-      </w:pPr>
-      <w:r>
-        <w:rPr/>
-      </w:r>
-    </w:p>
-    <w:p>
-      <w:pPr>
-        <w:pStyle w:val="style43"/>
-        <w:spacing w:after="0" w:before="0"/>
-      </w:pPr>
-      <w:r>
-        <w:rPr/>
-      </w:r>
-    </w:p>
-    <w:p>
-      <w:pPr>
-        <w:pStyle w:val="style43"/>
-        <w:spacing w:after="0" w:before="0"/>
-      </w:pPr>
-      <w:r>
-        <w:rPr/>
-      </w:r>
-    </w:p>
-    <w:p>
-      <w:pPr>
-        <w:pStyle w:val="style43"/>
-        <w:spacing w:after="0" w:before="0"/>
-      </w:pPr>
-      <w:r>
-        <w:rPr/>
-      </w:r>
-    </w:p>
-    <w:p>
-      <w:pPr>
-        <w:pStyle w:val="style43"/>
-        <w:spacing w:after="0" w:before="0"/>
-      </w:pPr>
-      <w:r>
-        <w:rPr/>
-      </w:r>
-    </w:p>
-    <w:p>
-      <w:pPr>
-        <w:pStyle w:val="style43"/>
-        <w:spacing w:after="0" w:before="0"/>
-      </w:pPr>
-      <w:r>
-        <w:rPr/>
-      </w:r>
-    </w:p>
-    <w:p>
-      <w:pPr>
-        <w:pStyle w:val="style43"/>
-        <w:spacing w:after="0" w:before="0"/>
-      </w:pPr>
-      <w:r>
-        <w:rPr/>
-      </w:r>
-    </w:p>
-    <w:p>
-      <w:pPr>
-        <w:pStyle w:val="style43"/>
-        <w:spacing w:after="0" w:before="0"/>
-      </w:pPr>
-      <w:r>
-        <w:rPr/>
-      </w:r>
-    </w:p>
-    <w:p>
-      <w:pPr>
-        <w:pStyle w:val="style43"/>
+        <w:pStyle w:val="style46"/>
+        <w:spacing w:after="0" w:before="0"/>
+      </w:pPr>
+      <w:r>
+        <w:rPr/>
+      </w:r>
+    </w:p>
+    <w:p>
+      <w:pPr>
+        <w:pStyle w:val="style46"/>
+        <w:spacing w:after="0" w:before="0"/>
+      </w:pPr>
+      <w:r>
+        <w:rPr/>
+      </w:r>
+    </w:p>
+    <w:p>
+      <w:pPr>
+        <w:pStyle w:val="style46"/>
+        <w:spacing w:after="0" w:before="0"/>
+      </w:pPr>
+      <w:r>
+        <w:rPr/>
+      </w:r>
+    </w:p>
+    <w:p>
+      <w:pPr>
+        <w:pStyle w:val="style46"/>
+        <w:spacing w:after="0" w:before="0"/>
+      </w:pPr>
+      <w:r>
+        <w:rPr/>
+      </w:r>
+    </w:p>
+    <w:p>
+      <w:pPr>
+        <w:pStyle w:val="style46"/>
+        <w:spacing w:after="0" w:before="0"/>
+      </w:pPr>
+      <w:r>
+        <w:rPr/>
+      </w:r>
+    </w:p>
+    <w:p>
+      <w:pPr>
+        <w:pStyle w:val="style46"/>
+        <w:spacing w:after="0" w:before="0"/>
+      </w:pPr>
+      <w:r>
+        <w:rPr/>
+      </w:r>
+    </w:p>
+    <w:p>
+      <w:pPr>
+        <w:pStyle w:val="style46"/>
+        <w:spacing w:after="0" w:before="0"/>
+      </w:pPr>
+      <w:r>
+        <w:rPr/>
+      </w:r>
+    </w:p>
+    <w:p>
+      <w:pPr>
+        <w:pStyle w:val="style46"/>
+        <w:spacing w:after="0" w:before="0"/>
+      </w:pPr>
+      <w:r>
+        <w:rPr/>
+      </w:r>
+    </w:p>
+    <w:p>
+      <w:pPr>
+        <w:pStyle w:val="style46"/>
+        <w:spacing w:after="0" w:before="0"/>
+      </w:pPr>
+      <w:r>
+        <w:rPr/>
+      </w:r>
+    </w:p>
+    <w:p>
+      <w:pPr>
+        <w:pStyle w:val="style46"/>
+        <w:spacing w:after="0" w:before="0"/>
+      </w:pPr>
+      <w:r>
+        <w:rPr/>
+      </w:r>
+    </w:p>
+    <w:p>
+      <w:pPr>
+        <w:pStyle w:val="style46"/>
+        <w:spacing w:after="0" w:before="0"/>
+      </w:pPr>
+      <w:r>
+        <w:rPr/>
+      </w:r>
+    </w:p>
+    <w:p>
+      <w:pPr>
+        <w:pStyle w:val="style46"/>
+        <w:spacing w:after="0" w:before="0"/>
+      </w:pPr>
+      <w:r>
+        <w:rPr/>
+      </w:r>
+    </w:p>
+    <w:p>
+      <w:pPr>
+        <w:pStyle w:val="style46"/>
+        <w:spacing w:after="0" w:before="0"/>
+      </w:pPr>
+      <w:r>
+        <w:rPr/>
+      </w:r>
+    </w:p>
+    <w:p>
+      <w:pPr>
+        <w:pStyle w:val="style46"/>
+        <w:spacing w:after="0" w:before="0"/>
+      </w:pPr>
+      <w:r>
+        <w:rPr/>
+      </w:r>
+    </w:p>
+    <w:p>
+      <w:pPr>
+        <w:pStyle w:val="style46"/>
+        <w:spacing w:after="0" w:before="0"/>
+      </w:pPr>
+      <w:r>
+        <w:rPr/>
+      </w:r>
+    </w:p>
+    <w:p>
+      <w:pPr>
+        <w:pStyle w:val="style46"/>
+        <w:spacing w:after="0" w:before="0"/>
+      </w:pPr>
+      <w:r>
+        <w:rPr/>
+      </w:r>
+    </w:p>
+    <w:p>
+      <w:pPr>
+        <w:pStyle w:val="style46"/>
+        <w:spacing w:after="0" w:before="0"/>
+      </w:pPr>
+      <w:r>
+        <w:rPr/>
+      </w:r>
+    </w:p>
+    <w:p>
+      <w:pPr>
+        <w:pStyle w:val="style46"/>
+        <w:spacing w:after="0" w:before="0"/>
+      </w:pPr>
+      <w:r>
+        <w:rPr/>
+      </w:r>
+    </w:p>
+    <w:p>
+      <w:pPr>
+        <w:pStyle w:val="style46"/>
+        <w:spacing w:after="0" w:before="0"/>
+      </w:pPr>
+      <w:r>
+        <w:rPr/>
+      </w:r>
+    </w:p>
+    <w:p>
+      <w:pPr>
+        <w:pStyle w:val="style46"/>
+        <w:spacing w:after="0" w:before="0"/>
+      </w:pPr>
+      <w:r>
+        <w:rPr/>
+      </w:r>
+    </w:p>
+    <w:p>
+      <w:pPr>
+        <w:pStyle w:val="style46"/>
+        <w:spacing w:after="0" w:before="0"/>
+      </w:pPr>
+      <w:r>
+        <w:rPr/>
+      </w:r>
+    </w:p>
+    <w:p>
+      <w:pPr>
+        <w:pStyle w:val="style46"/>
+        <w:spacing w:after="0" w:before="0"/>
+      </w:pPr>
+      <w:r>
+        <w:rPr/>
+      </w:r>
+    </w:p>
+    <w:p>
+      <w:pPr>
+        <w:pStyle w:val="style46"/>
+        <w:spacing w:after="0" w:before="0"/>
+      </w:pPr>
+      <w:r>
+        <w:rPr/>
+      </w:r>
+    </w:p>
+    <w:p>
+      <w:pPr>
+        <w:pStyle w:val="style46"/>
+        <w:spacing w:after="0" w:before="0"/>
+      </w:pPr>
+      <w:r>
+        <w:rPr/>
+      </w:r>
+    </w:p>
+    <w:p>
+      <w:pPr>
+        <w:pStyle w:val="style46"/>
+        <w:spacing w:after="0" w:before="0"/>
+      </w:pPr>
+      <w:r>
+        <w:rPr/>
+      </w:r>
+    </w:p>
+    <w:p>
+      <w:pPr>
+        <w:pStyle w:val="style46"/>
+        <w:spacing w:after="0" w:before="0"/>
+      </w:pPr>
+      <w:r>
+        <w:rPr/>
+      </w:r>
+    </w:p>
+    <w:p>
+      <w:pPr>
+        <w:pStyle w:val="style46"/>
+        <w:spacing w:after="0" w:before="0"/>
+      </w:pPr>
+      <w:r>
+        <w:rPr/>
+      </w:r>
+    </w:p>
+    <w:p>
+      <w:pPr>
+        <w:pStyle w:val="style46"/>
+        <w:spacing w:after="0" w:before="0"/>
+      </w:pPr>
+      <w:r>
+        <w:rPr/>
+      </w:r>
+    </w:p>
+    <w:p>
+      <w:pPr>
+        <w:pStyle w:val="style46"/>
+        <w:spacing w:after="0" w:before="0"/>
+      </w:pPr>
+      <w:r>
+        <w:rPr/>
+      </w:r>
+    </w:p>
+    <w:p>
+      <w:pPr>
+        <w:pStyle w:val="style46"/>
+        <w:spacing w:after="0" w:before="0"/>
+      </w:pPr>
+      <w:r>
+        <w:rPr/>
+      </w:r>
+    </w:p>
+    <w:p>
+      <w:pPr>
+        <w:pStyle w:val="style46"/>
+        <w:spacing w:after="0" w:before="0"/>
+      </w:pPr>
+      <w:r>
+        <w:rPr/>
+      </w:r>
+    </w:p>
+    <w:p>
+      <w:pPr>
+        <w:pStyle w:val="style46"/>
+        <w:spacing w:after="0" w:before="0"/>
+      </w:pPr>
+      <w:r>
+        <w:rPr/>
+      </w:r>
+    </w:p>
+    <w:p>
+      <w:pPr>
+        <w:pStyle w:val="style46"/>
+        <w:spacing w:after="0" w:before="0"/>
+      </w:pPr>
+      <w:r>
+        <w:rPr/>
+      </w:r>
+    </w:p>
+    <w:p>
+      <w:pPr>
+        <w:pStyle w:val="style46"/>
+        <w:spacing w:after="0" w:before="0"/>
+      </w:pPr>
+      <w:r>
+        <w:rPr/>
+      </w:r>
+    </w:p>
+    <w:p>
+      <w:pPr>
+        <w:pStyle w:val="style46"/>
+        <w:spacing w:after="0" w:before="0"/>
+      </w:pPr>
+      <w:r>
+        <w:rPr/>
+      </w:r>
+    </w:p>
+    <w:p>
+      <w:pPr>
+        <w:pStyle w:val="style46"/>
+        <w:spacing w:after="0" w:before="0"/>
+      </w:pPr>
+      <w:r>
+        <w:rPr/>
+      </w:r>
+    </w:p>
+    <w:p>
+      <w:pPr>
+        <w:pStyle w:val="style46"/>
+        <w:spacing w:after="0" w:before="0"/>
+      </w:pPr>
+      <w:r>
+        <w:rPr/>
+      </w:r>
+    </w:p>
+    <w:p>
+      <w:pPr>
+        <w:pStyle w:val="style46"/>
         <w:spacing w:after="0" w:before="0"/>
       </w:pPr>
       <w:r>
@@ -4040,7 +4071,7 @@
       <w:pgNumType w:fmt="decimal"/>
       <w:formProt w:val="false"/>
       <w:textDirection w:val="lrTb"/>
-      <w:docGrid w:charSpace="1842" w:linePitch="360" w:type="default"/>
+      <w:docGrid w:charSpace="-2049" w:linePitch="360" w:type="default"/>
     </w:sectPr>
   </w:body>
 </w:document>
@@ -5198,12 +5229,10 @@
     <w:pPr>
       <w:widowControl/>
       <w:tabs>
-        <w:tab w:leader="none" w:pos="5994" w:val="left"/>
+        <w:tab w:leader="none" w:pos="6873" w:val="left"/>
       </w:tabs>
       <w:suppressAutoHyphens w:val="true"/>
-      <w:kinsoku w:val="true"/>
-      <w:overflowPunct w:val="true"/>
-      <w:autoSpaceDE w:val="true"/>
+      <w:overflowPunct w:val="false"/>
       <w:spacing w:after="0" w:before="120"/>
       <w:ind w:hanging="879" w:left="879" w:right="0"/>
     </w:pPr>
@@ -5379,10 +5408,31 @@
       <w:rFonts w:cs="Wingdings"/>
     </w:rPr>
   </w:style>
-  <w:style w:styleId="style38" w:type="paragraph">
+  <w:style w:styleId="style38" w:type="character">
+    <w:name w:val="ListLabel 20"/>
+    <w:next w:val="style38"/>
+    <w:rPr>
+      <w:rFonts w:cs="Symbol"/>
+    </w:rPr>
+  </w:style>
+  <w:style w:styleId="style39" w:type="character">
+    <w:name w:val="ListLabel 21"/>
+    <w:next w:val="style39"/>
+    <w:rPr>
+      <w:rFonts w:cs="Courier New"/>
+    </w:rPr>
+  </w:style>
+  <w:style w:styleId="style40" w:type="character">
+    <w:name w:val="ListLabel 22"/>
+    <w:next w:val="style40"/>
+    <w:rPr>
+      <w:rFonts w:cs="Wingdings"/>
+    </w:rPr>
+  </w:style>
+  <w:style w:styleId="style41" w:type="paragraph">
     <w:name w:val="Heading"/>
     <w:basedOn w:val="style0"/>
-    <w:next w:val="style39"/>
+    <w:next w:val="style42"/>
     <w:pPr>
       <w:keepNext/>
       <w:spacing w:after="120" w:before="240"/>
@@ -5393,28 +5443,28 @@
       <w:szCs w:val="28"/>
     </w:rPr>
   </w:style>
-  <w:style w:styleId="style39" w:type="paragraph">
+  <w:style w:styleId="style42" w:type="paragraph">
     <w:name w:val="Text body"/>
     <w:basedOn w:val="style0"/>
-    <w:next w:val="style39"/>
+    <w:next w:val="style42"/>
     <w:pPr>
       <w:spacing w:after="120" w:before="0"/>
     </w:pPr>
     <w:rPr/>
   </w:style>
-  <w:style w:styleId="style40" w:type="paragraph">
+  <w:style w:styleId="style43" w:type="paragraph">
     <w:name w:val="List"/>
-    <w:basedOn w:val="style39"/>
-    <w:next w:val="style40"/>
+    <w:basedOn w:val="style42"/>
+    <w:next w:val="style43"/>
     <w:pPr/>
     <w:rPr>
       <w:rFonts w:cs="FreeSans"/>
     </w:rPr>
   </w:style>
-  <w:style w:styleId="style41" w:type="paragraph">
+  <w:style w:styleId="style44" w:type="paragraph">
     <w:name w:val="Caption"/>
     <w:basedOn w:val="style0"/>
-    <w:next w:val="style41"/>
+    <w:next w:val="style44"/>
     <w:pPr>
       <w:suppressLineNumbers/>
       <w:spacing w:after="120" w:before="120"/>
@@ -5427,10 +5477,10 @@
       <w:szCs w:val="24"/>
     </w:rPr>
   </w:style>
-  <w:style w:styleId="style42" w:type="paragraph">
+  <w:style w:styleId="style45" w:type="paragraph">
     <w:name w:val="Index"/>
     <w:basedOn w:val="style0"/>
-    <w:next w:val="style42"/>
+    <w:next w:val="style45"/>
     <w:pPr>
       <w:suppressLineNumbers/>
     </w:pPr>
@@ -5438,20 +5488,20 @@
       <w:rFonts w:cs="FreeSans"/>
     </w:rPr>
   </w:style>
-  <w:style w:styleId="style43" w:type="paragraph">
+  <w:style w:styleId="style46" w:type="paragraph">
     <w:name w:val="List Paragraph"/>
     <w:basedOn w:val="style0"/>
-    <w:next w:val="style43"/>
+    <w:next w:val="style46"/>
     <w:pPr>
       <w:spacing w:after="0" w:before="0"/>
       <w:ind w:hanging="879" w:left="720" w:right="0"/>
     </w:pPr>
     <w:rPr/>
   </w:style>
-  <w:style w:styleId="style44" w:type="paragraph">
+  <w:style w:styleId="style47" w:type="paragraph">
     <w:name w:val="Normal (Web)"/>
     <w:basedOn w:val="style0"/>
-    <w:next w:val="style44"/>
+    <w:next w:val="style47"/>
     <w:pPr>
       <w:spacing w:after="28" w:before="28"/>
       <w:ind w:hanging="0" w:left="0" w:right="0"/>

</xml_diff>

<commit_message>
made some progress on local graph vars
</commit_message>
<xml_diff>
--- a/docs/Debugger variables.docx
+++ b/docs/Debugger variables.docx
@@ -1777,6 +1777,7 @@
       <w:r>
         <w:rPr>
           <w:rFonts w:cs="Calibri"/>
+          <w:shd w:fill="FFFF00" w:val="clear"/>
           <w:lang w:val="en-CA"/>
         </w:rPr>
         <w:t xml:space="preserve">N_unresolved bugs prior month </w:t>
@@ -1786,6 +1787,7 @@
           <w:rFonts w:cs="Calibri"/>
           <w:b/>
           <w:bCs/>
+          <w:shd w:fill="FFFF00" w:val="clear"/>
           <w:lang w:val="en-CA"/>
         </w:rPr>
         <w:t>(# of bugs that were still unresolved at the end of the previous month)</w:t>
@@ -1803,6 +1805,7 @@
       <w:r>
         <w:rPr>
           <w:rFonts w:cs="Calibri"/>
+          <w:shd w:fill="FFFF00" w:val="clear"/>
           <w:lang w:val="en-CA"/>
         </w:rPr>
         <w:t xml:space="preserve">N_active bugs prior month (i.e., with history events) </w:t>
@@ -1812,6 +1815,7 @@
           <w:rFonts w:cs="Calibri"/>
           <w:b/>
           <w:bCs/>
+          <w:shd w:fill="FFFF00" w:val="clear"/>
           <w:lang w:val="en-CA"/>
         </w:rPr>
         <w:t>(# of bugs that had at least one history event during the previous month)</w:t>
@@ -1829,6 +1833,7 @@
       <w:r>
         <w:rPr>
           <w:rFonts w:cs="Calibri"/>
+          <w:shd w:fill="FFFF00" w:val="clear"/>
           <w:lang w:val="en-CA"/>
         </w:rPr>
         <w:t xml:space="preserve">N_reported bugs prior month </w:t>
@@ -1838,6 +1843,7 @@
           <w:rFonts w:cs="Calibri"/>
           <w:b/>
           <w:bCs/>
+          <w:shd w:fill="FFFF00" w:val="clear"/>
           <w:lang w:val="en-CA"/>
         </w:rPr>
         <w:t>(# of bugs whose reported date fell in the previous month)</w:t>
@@ -1855,6 +1861,7 @@
       <w:r>
         <w:rPr>
           <w:rFonts w:cs="Calibri"/>
+          <w:shd w:fill="FFFF00" w:val="clear"/>
           <w:lang w:val="en-CA"/>
         </w:rPr>
         <w:t xml:space="preserve">N_resolved/fixed bugs prior month </w:t>
@@ -1864,9 +1871,19 @@
           <w:rFonts w:cs="Calibri"/>
           <w:b/>
           <w:bCs/>
-          <w:lang w:val="en-CA"/>
-        </w:rPr>
-        <w:t xml:space="preserve">(# of bugs that went from unresolved to resolved sometime during the previous month) </w:t>
+          <w:shd w:fill="FFFF00" w:val="clear"/>
+          <w:lang w:val="en-CA"/>
+        </w:rPr>
+        <w:t>(# of bugs that went from unresolved to resolved sometime during the previous month)</w:t>
+      </w:r>
+      <w:r>
+        <w:rPr>
+          <w:rFonts w:cs="Calibri"/>
+          <w:b/>
+          <w:bCs/>
+          <w:lang w:val="en-CA"/>
+        </w:rPr>
+        <w:t xml:space="preserve"> </w:t>
       </w:r>
       <w:r>
         <w:rPr>
@@ -1913,6 +1930,7 @@
       <w:r>
         <w:rPr>
           <w:rFonts w:cs="Calibri"/>
+          <w:shd w:fill="FFFF00" w:val="clear"/>
           <w:lang w:val="en-CA"/>
         </w:rPr>
         <w:t xml:space="preserve">N_debuggers prior month </w:t>
@@ -1922,6 +1940,7 @@
           <w:rFonts w:cs="Calibri"/>
           <w:b/>
           <w:bCs/>
+          <w:shd w:fill="FFFF00" w:val="clear"/>
           <w:lang w:val="en-CA"/>
         </w:rPr>
         <w:t>(# of debuggers who sent or received IRC messages or touched a bug sometime during the previous month)</w:t>
@@ -1939,6 +1958,7 @@
       <w:r>
         <w:rPr>
           <w:rFonts w:cs="Calibri"/>
+          <w:shd w:fill="FFFF00" w:val="clear"/>
           <w:lang w:val="en-CA"/>
         </w:rPr>
         <w:t xml:space="preserve">N_IRC members prior month </w:t>
@@ -1948,6 +1968,7 @@
           <w:rFonts w:cs="Calibri"/>
           <w:b/>
           <w:bCs/>
+          <w:shd w:fill="FFFF00" w:val="clear"/>
           <w:lang w:val="en-CA"/>
         </w:rPr>
         <w:t>(# of debuggers who sent or received IRC messages during the previous month)</w:t>
@@ -1965,6 +1986,7 @@
       <w:r>
         <w:rPr>
           <w:rFonts w:cs="Calibri"/>
+          <w:shd w:fill="FFFF00" w:val="clear"/>
           <w:lang w:val="en-CA"/>
         </w:rPr>
         <w:t xml:space="preserve">N_history events prior month </w:t>
@@ -1982,9 +2004,17 @@
       <w:r>
         <w:rPr>
           <w:rFonts w:cs="Calibri"/>
-          <w:lang w:val="en-CA"/>
-        </w:rPr>
-        <w:t>N_IRC chat messages prior month (directed/undirected)</w:t>
+          <w:shd w:fill="FFFF00" w:val="clear"/>
+          <w:lang w:val="en-CA"/>
+        </w:rPr>
+        <w:t>N_IRC chat messages prior month (directed</w:t>
+      </w:r>
+      <w:r>
+        <w:rPr>
+          <w:rFonts w:cs="Calibri"/>
+          <w:lang w:val="en-CA"/>
+        </w:rPr>
+        <w:t>/undirected)</w:t>
       </w:r>
     </w:p>
     <w:p>
@@ -2021,6 +2051,7 @@
       <w:r>
         <w:rPr>
           <w:rFonts w:cs="Calibri"/>
+          <w:shd w:fill="FFFF00" w:val="clear"/>
           <w:lang w:val="en-CA"/>
         </w:rPr>
         <w:t xml:space="preserve">Network diameter prior month </w:t>
@@ -2029,6 +2060,7 @@
         <w:rPr>
           <w:rFonts w:cs="Calibri"/>
           <w:i/>
+          <w:shd w:fill="FFFF00" w:val="clear"/>
           <w:lang w:val="en-CA"/>
         </w:rPr>
         <w:t>(IRC network only)</w:t>
@@ -2046,6 +2078,7 @@
       <w:r>
         <w:rPr>
           <w:rFonts w:cs="Calibri"/>
+          <w:shd w:fill="FFFF00" w:val="clear"/>
           <w:lang w:val="en-CA"/>
         </w:rPr>
         <w:t xml:space="preserve">Network average path length prior month </w:t>
@@ -2054,6 +2087,7 @@
         <w:rPr>
           <w:rFonts w:cs="Calibri"/>
           <w:i/>
+          <w:shd w:fill="FFFF00" w:val="clear"/>
           <w:lang w:val="en-CA"/>
         </w:rPr>
         <w:t>(IRC network only)</w:t>
@@ -2071,6 +2105,7 @@
       <w:r>
         <w:rPr>
           <w:rFonts w:cs="Calibri"/>
+          <w:shd w:fill="FFFF00" w:val="clear"/>
           <w:lang w:val="en-CA"/>
         </w:rPr>
         <w:t xml:space="preserve">Network density prior month </w:t>
@@ -2079,6 +2114,7 @@
         <w:rPr>
           <w:rFonts w:cs="Calibri"/>
           <w:i/>
+          <w:shd w:fill="FFFF00" w:val="clear"/>
           <w:lang w:val="en-CA"/>
         </w:rPr>
         <w:t>(IRC network only)</w:t>
@@ -2096,6 +2132,7 @@
       <w:r>
         <w:rPr>
           <w:rFonts w:cs="Calibri"/>
+          <w:shd w:fill="FFFF00" w:val="clear"/>
           <w:lang w:val="en-CA"/>
         </w:rPr>
         <w:t xml:space="preserve">Network clustering prior month </w:t>
@@ -2104,6 +2141,7 @@
         <w:rPr>
           <w:rFonts w:cs="Calibri"/>
           <w:i/>
+          <w:shd w:fill="FFFF00" w:val="clear"/>
           <w:lang w:val="en-CA"/>
         </w:rPr>
         <w:t>(IRC network only)</w:t>

</xml_diff>

<commit_message>
code to calculate bug network vars
</commit_message>
<xml_diff>
--- a/docs/Debugger variables.docx
+++ b/docs/Debugger variables.docx
@@ -51,7 +51,7 @@
     </w:p>
     <w:p>
       <w:pPr>
-        <w:pStyle w:val="style46"/>
+        <w:pStyle w:val="style49"/>
         <w:numPr>
           <w:ilvl w:val="0"/>
           <w:numId w:val="8"/>
@@ -206,7 +206,7 @@
     </w:p>
     <w:p>
       <w:pPr>
-        <w:pStyle w:val="style46"/>
+        <w:pStyle w:val="style49"/>
         <w:numPr>
           <w:ilvl w:val="0"/>
           <w:numId w:val="7"/>
@@ -230,7 +230,7 @@
     </w:p>
     <w:p>
       <w:pPr>
-        <w:pStyle w:val="style46"/>
+        <w:pStyle w:val="style49"/>
         <w:numPr>
           <w:ilvl w:val="0"/>
           <w:numId w:val="7"/>
@@ -254,7 +254,7 @@
     </w:p>
     <w:p>
       <w:pPr>
-        <w:pStyle w:val="style46"/>
+        <w:pStyle w:val="style49"/>
         <w:numPr>
           <w:ilvl w:val="0"/>
           <w:numId w:val="7"/>
@@ -289,7 +289,7 @@
     </w:p>
     <w:p>
       <w:pPr>
-        <w:pStyle w:val="style46"/>
+        <w:pStyle w:val="style49"/>
         <w:numPr>
           <w:ilvl w:val="0"/>
           <w:numId w:val="7"/>
@@ -399,7 +399,7 @@
     </w:p>
     <w:p>
       <w:pPr>
-        <w:pStyle w:val="style46"/>
+        <w:pStyle w:val="style49"/>
         <w:numPr>
           <w:ilvl w:val="0"/>
           <w:numId w:val="1"/>
@@ -417,7 +417,7 @@
     </w:p>
     <w:p>
       <w:pPr>
-        <w:pStyle w:val="style46"/>
+        <w:pStyle w:val="style49"/>
         <w:numPr>
           <w:ilvl w:val="1"/>
           <w:numId w:val="1"/>
@@ -445,7 +445,7 @@
     </w:p>
     <w:p>
       <w:pPr>
-        <w:pStyle w:val="style46"/>
+        <w:pStyle w:val="style49"/>
         <w:numPr>
           <w:ilvl w:val="0"/>
           <w:numId w:val="1"/>
@@ -463,7 +463,7 @@
     </w:p>
     <w:p>
       <w:pPr>
-        <w:pStyle w:val="style46"/>
+        <w:pStyle w:val="style49"/>
         <w:numPr>
           <w:ilvl w:val="0"/>
           <w:numId w:val="1"/>
@@ -481,7 +481,7 @@
     </w:p>
     <w:p>
       <w:pPr>
-        <w:pStyle w:val="style46"/>
+        <w:pStyle w:val="style49"/>
         <w:numPr>
           <w:ilvl w:val="0"/>
           <w:numId w:val="1"/>
@@ -499,7 +499,7 @@
     </w:p>
     <w:p>
       <w:pPr>
-        <w:pStyle w:val="style46"/>
+        <w:pStyle w:val="style49"/>
         <w:numPr>
           <w:ilvl w:val="0"/>
           <w:numId w:val="1"/>
@@ -517,7 +517,7 @@
     </w:p>
     <w:p>
       <w:pPr>
-        <w:pStyle w:val="style46"/>
+        <w:pStyle w:val="style49"/>
         <w:numPr>
           <w:ilvl w:val="0"/>
           <w:numId w:val="1"/>
@@ -535,7 +535,7 @@
     </w:p>
     <w:p>
       <w:pPr>
-        <w:pStyle w:val="style46"/>
+        <w:pStyle w:val="style49"/>
         <w:numPr>
           <w:ilvl w:val="0"/>
           <w:numId w:val="1"/>
@@ -553,7 +553,7 @@
     </w:p>
     <w:p>
       <w:pPr>
-        <w:pStyle w:val="style46"/>
+        <w:pStyle w:val="style49"/>
         <w:numPr>
           <w:ilvl w:val="0"/>
           <w:numId w:val="1"/>
@@ -594,7 +594,7 @@
     </w:p>
     <w:p>
       <w:pPr>
-        <w:pStyle w:val="style46"/>
+        <w:pStyle w:val="style49"/>
         <w:numPr>
           <w:ilvl w:val="0"/>
           <w:numId w:val="9"/>
@@ -668,7 +668,7 @@
     </w:p>
     <w:p>
       <w:pPr>
-        <w:pStyle w:val="style46"/>
+        <w:pStyle w:val="style49"/>
         <w:numPr>
           <w:ilvl w:val="0"/>
           <w:numId w:val="9"/>
@@ -686,7 +686,7 @@
     </w:p>
     <w:p>
       <w:pPr>
-        <w:pStyle w:val="style46"/>
+        <w:pStyle w:val="style49"/>
         <w:numPr>
           <w:ilvl w:val="0"/>
           <w:numId w:val="9"/>
@@ -704,7 +704,7 @@
     </w:p>
     <w:p>
       <w:pPr>
-        <w:pStyle w:val="style46"/>
+        <w:pStyle w:val="style49"/>
         <w:numPr>
           <w:ilvl w:val="0"/>
           <w:numId w:val="9"/>
@@ -722,7 +722,7 @@
     </w:p>
     <w:p>
       <w:pPr>
-        <w:pStyle w:val="style46"/>
+        <w:pStyle w:val="style49"/>
         <w:numPr>
           <w:ilvl w:val="0"/>
           <w:numId w:val="9"/>
@@ -740,7 +740,7 @@
     </w:p>
     <w:p>
       <w:pPr>
-        <w:pStyle w:val="style46"/>
+        <w:pStyle w:val="style49"/>
         <w:numPr>
           <w:ilvl w:val="0"/>
           <w:numId w:val="3"/>
@@ -798,7 +798,7 @@
     </w:p>
     <w:p>
       <w:pPr>
-        <w:pStyle w:val="style46"/>
+        <w:pStyle w:val="style49"/>
         <w:numPr>
           <w:ilvl w:val="0"/>
           <w:numId w:val="3"/>
@@ -823,7 +823,7 @@
     </w:p>
     <w:p>
       <w:pPr>
-        <w:pStyle w:val="style46"/>
+        <w:pStyle w:val="style49"/>
         <w:numPr>
           <w:ilvl w:val="0"/>
           <w:numId w:val="3"/>
@@ -848,7 +848,7 @@
     </w:p>
     <w:p>
       <w:pPr>
-        <w:pStyle w:val="style46"/>
+        <w:pStyle w:val="style49"/>
         <w:numPr>
           <w:ilvl w:val="0"/>
           <w:numId w:val="3"/>
@@ -873,7 +873,7 @@
     </w:p>
     <w:p>
       <w:pPr>
-        <w:pStyle w:val="style46"/>
+        <w:pStyle w:val="style49"/>
         <w:numPr>
           <w:ilvl w:val="0"/>
           <w:numId w:val="3"/>
@@ -898,7 +898,7 @@
     </w:p>
     <w:p>
       <w:pPr>
-        <w:pStyle w:val="style46"/>
+        <w:pStyle w:val="style49"/>
         <w:numPr>
           <w:ilvl w:val="0"/>
           <w:numId w:val="3"/>
@@ -923,7 +923,7 @@
     </w:p>
     <w:p>
       <w:pPr>
-        <w:pStyle w:val="style46"/>
+        <w:pStyle w:val="style49"/>
         <w:numPr>
           <w:ilvl w:val="0"/>
           <w:numId w:val="3"/>
@@ -948,7 +948,7 @@
     </w:p>
     <w:p>
       <w:pPr>
-        <w:pStyle w:val="style46"/>
+        <w:pStyle w:val="style49"/>
         <w:numPr>
           <w:ilvl w:val="0"/>
           <w:numId w:val="3"/>
@@ -973,13 +973,14 @@
     </w:p>
     <w:p>
       <w:pPr>
-        <w:pStyle w:val="style46"/>
+        <w:pStyle w:val="style49"/>
         <w:numPr>
           <w:ilvl w:val="0"/>
           <w:numId w:val="3"/>
         </w:numPr>
         <w:spacing w:after="0" w:before="0"/>
       </w:pPr>
+      <w:bookmarkStart w:id="0" w:name="__DdeLink__362_1156453038"/>
       <w:r>
         <w:rPr>
           <w:rFonts w:cs="Calibri"/>
@@ -990,13 +991,14 @@
     </w:p>
     <w:p>
       <w:pPr>
-        <w:pStyle w:val="style46"/>
+        <w:pStyle w:val="style49"/>
         <w:numPr>
           <w:ilvl w:val="0"/>
           <w:numId w:val="3"/>
         </w:numPr>
         <w:spacing w:after="0" w:before="0"/>
       </w:pPr>
+      <w:bookmarkStart w:id="1" w:name="__DdeLink__362_1156453038"/>
       <w:r>
         <w:rPr>
           <w:rFonts w:cs="Calibri"/>
@@ -1004,6 +1006,7 @@
         </w:rPr>
         <w:t>Effective size churn (number of different disconnected alters from prior month) prior month/past monthly average/cumulative</w:t>
       </w:r>
+      <w:bookmarkEnd w:id="1"/>
       <w:r>
         <w:rPr>
           <w:rFonts w:cs="Calibri"/>
@@ -1015,7 +1018,7 @@
     </w:p>
     <w:p>
       <w:pPr>
-        <w:pStyle w:val="style46"/>
+        <w:pStyle w:val="style49"/>
         <w:numPr>
           <w:ilvl w:val="0"/>
           <w:numId w:val="3"/>
@@ -1090,7 +1093,7 @@
     </w:p>
     <w:p>
       <w:pPr>
-        <w:pStyle w:val="style46"/>
+        <w:pStyle w:val="style49"/>
         <w:numPr>
           <w:ilvl w:val="0"/>
           <w:numId w:val="1"/>
@@ -1100,6 +1103,7 @@
       <w:r>
         <w:rPr>
           <w:rFonts w:cs="Calibri"/>
+          <w:shd w:fill="23FF23" w:val="clear"/>
           <w:lang w:val="en-CA"/>
         </w:rPr>
         <w:t>Constraint prior month/past monthly average</w:t>
@@ -1107,7 +1111,7 @@
     </w:p>
     <w:p>
       <w:pPr>
-        <w:pStyle w:val="style46"/>
+        <w:pStyle w:val="style49"/>
         <w:numPr>
           <w:ilvl w:val="0"/>
           <w:numId w:val="1"/>
@@ -1117,6 +1121,7 @@
       <w:r>
         <w:rPr>
           <w:rFonts w:cs="Calibri"/>
+          <w:shd w:fill="23FF23" w:val="clear"/>
           <w:lang w:val="en-CA"/>
         </w:rPr>
         <w:t>Closeness prior month/past monthly average</w:t>
@@ -1124,7 +1129,7 @@
     </w:p>
     <w:p>
       <w:pPr>
-        <w:pStyle w:val="style46"/>
+        <w:pStyle w:val="style49"/>
         <w:numPr>
           <w:ilvl w:val="0"/>
           <w:numId w:val="1"/>
@@ -1134,6 +1139,7 @@
       <w:r>
         <w:rPr>
           <w:rFonts w:cs="Calibri"/>
+          <w:shd w:fill="23FF23" w:val="clear"/>
           <w:lang w:val="en-CA"/>
         </w:rPr>
         <w:t>Clustering prior month/past monthly average</w:t>
@@ -1141,7 +1147,7 @@
     </w:p>
     <w:p>
       <w:pPr>
-        <w:pStyle w:val="style46"/>
+        <w:pStyle w:val="style49"/>
         <w:numPr>
           <w:ilvl w:val="0"/>
           <w:numId w:val="1"/>
@@ -1151,6 +1157,7 @@
       <w:r>
         <w:rPr>
           <w:rFonts w:cs="Calibri"/>
+          <w:shd w:fill="23FF23" w:val="clear"/>
           <w:lang w:val="en-CA"/>
         </w:rPr>
         <w:t>Effective size prior month /past monthly average (number of disconnected debuggers)</w:t>
@@ -1158,7 +1165,7 @@
     </w:p>
     <w:p>
       <w:pPr>
-        <w:pStyle w:val="style46"/>
+        <w:pStyle w:val="style49"/>
         <w:numPr>
           <w:ilvl w:val="0"/>
           <w:numId w:val="1"/>
@@ -1175,7 +1182,7 @@
     </w:p>
     <w:p>
       <w:pPr>
-        <w:pStyle w:val="style46"/>
+        <w:pStyle w:val="style49"/>
         <w:numPr>
           <w:ilvl w:val="0"/>
           <w:numId w:val="1"/>
@@ -1237,7 +1244,7 @@
     </w:p>
     <w:p>
       <w:pPr>
-        <w:pStyle w:val="style46"/>
+        <w:pStyle w:val="style49"/>
         <w:numPr>
           <w:ilvl w:val="0"/>
           <w:numId w:val="1"/>
@@ -1270,7 +1277,7 @@
     </w:p>
     <w:p>
       <w:pPr>
-        <w:pStyle w:val="style46"/>
+        <w:pStyle w:val="style49"/>
         <w:numPr>
           <w:ilvl w:val="0"/>
           <w:numId w:val="2"/>
@@ -1287,7 +1294,7 @@
     </w:p>
     <w:p>
       <w:pPr>
-        <w:pStyle w:val="style46"/>
+        <w:pStyle w:val="style49"/>
         <w:numPr>
           <w:ilvl w:val="0"/>
           <w:numId w:val="2"/>
@@ -1341,7 +1348,7 @@
     </w:p>
     <w:p>
       <w:pPr>
-        <w:pStyle w:val="style46"/>
+        <w:pStyle w:val="style49"/>
         <w:numPr>
           <w:ilvl w:val="0"/>
           <w:numId w:val="2"/>
@@ -1370,7 +1377,7 @@
     </w:p>
     <w:p>
       <w:pPr>
-        <w:pStyle w:val="style46"/>
+        <w:pStyle w:val="style49"/>
         <w:numPr>
           <w:ilvl w:val="0"/>
           <w:numId w:val="2"/>
@@ -1387,7 +1394,7 @@
     </w:p>
     <w:p>
       <w:pPr>
-        <w:pStyle w:val="style46"/>
+        <w:pStyle w:val="style49"/>
         <w:numPr>
           <w:ilvl w:val="0"/>
           <w:numId w:val="2"/>
@@ -1404,7 +1411,7 @@
     </w:p>
     <w:p>
       <w:pPr>
-        <w:pStyle w:val="style46"/>
+        <w:pStyle w:val="style49"/>
         <w:numPr>
           <w:ilvl w:val="0"/>
           <w:numId w:val="2"/>
@@ -1430,7 +1437,7 @@
     </w:p>
     <w:p>
       <w:pPr>
-        <w:pStyle w:val="style46"/>
+        <w:pStyle w:val="style49"/>
         <w:numPr>
           <w:ilvl w:val="0"/>
           <w:numId w:val="2"/>
@@ -1480,7 +1487,7 @@
     </w:p>
     <w:p>
       <w:pPr>
-        <w:pStyle w:val="style46"/>
+        <w:pStyle w:val="style49"/>
         <w:numPr>
           <w:ilvl w:val="0"/>
           <w:numId w:val="3"/>
@@ -1505,7 +1512,7 @@
     </w:p>
     <w:p>
       <w:pPr>
-        <w:pStyle w:val="style46"/>
+        <w:pStyle w:val="style49"/>
         <w:numPr>
           <w:ilvl w:val="0"/>
           <w:numId w:val="3"/>
@@ -1530,7 +1537,7 @@
     </w:p>
     <w:p>
       <w:pPr>
-        <w:pStyle w:val="style46"/>
+        <w:pStyle w:val="style49"/>
         <w:numPr>
           <w:ilvl w:val="0"/>
           <w:numId w:val="3"/>
@@ -1555,7 +1562,7 @@
     </w:p>
     <w:p>
       <w:pPr>
-        <w:pStyle w:val="style46"/>
+        <w:pStyle w:val="style49"/>
         <w:numPr>
           <w:ilvl w:val="0"/>
           <w:numId w:val="3"/>
@@ -1580,7 +1587,7 @@
     </w:p>
     <w:p>
       <w:pPr>
-        <w:pStyle w:val="style46"/>
+        <w:pStyle w:val="style49"/>
         <w:numPr>
           <w:ilvl w:val="0"/>
           <w:numId w:val="3"/>
@@ -1605,7 +1612,7 @@
     </w:p>
     <w:p>
       <w:pPr>
-        <w:pStyle w:val="style46"/>
+        <w:pStyle w:val="style49"/>
         <w:numPr>
           <w:ilvl w:val="0"/>
           <w:numId w:val="3"/>
@@ -1630,7 +1637,7 @@
     </w:p>
     <w:p>
       <w:pPr>
-        <w:pStyle w:val="style46"/>
+        <w:pStyle w:val="style49"/>
         <w:numPr>
           <w:ilvl w:val="0"/>
           <w:numId w:val="3"/>
@@ -1655,7 +1662,7 @@
     </w:p>
     <w:p>
       <w:pPr>
-        <w:pStyle w:val="style46"/>
+        <w:pStyle w:val="style49"/>
         <w:numPr>
           <w:ilvl w:val="0"/>
           <w:numId w:val="3"/>
@@ -1680,7 +1687,7 @@
     </w:p>
     <w:p>
       <w:pPr>
-        <w:pStyle w:val="style46"/>
+        <w:pStyle w:val="style49"/>
         <w:numPr>
           <w:ilvl w:val="0"/>
           <w:numId w:val="3"/>
@@ -1697,19 +1704,37 @@
     </w:p>
     <w:p>
       <w:pPr>
-        <w:pStyle w:val="style46"/>
+        <w:pStyle w:val="style49"/>
         <w:numPr>
           <w:ilvl w:val="0"/>
           <w:numId w:val="3"/>
         </w:numPr>
         <w:spacing w:after="0" w:before="0"/>
       </w:pPr>
-      <w:r>
-        <w:rPr>
-          <w:rFonts w:cs="Calibri"/>
-          <w:lang w:val="en-CA"/>
-        </w:rPr>
-        <w:t>Effective size churn (number of different disconnected alters from prior month) prior month (total/variance)/past monthly average /cumulative</w:t>
+      <w:bookmarkStart w:id="2" w:name="__DdeLink__586_1156453038"/>
+      <w:bookmarkStart w:id="3" w:name="__DdeLink__364_1156453038"/>
+      <w:r>
+        <w:rPr>
+          <w:rFonts w:cs="Calibri"/>
+          <w:lang w:val="en-CA"/>
+        </w:rPr>
+        <w:t>Effective size churn (number of different disconnected alters from prior month)</w:t>
+      </w:r>
+      <w:bookmarkEnd w:id="2"/>
+      <w:r>
+        <w:rPr>
+          <w:rFonts w:cs="Calibri"/>
+          <w:lang w:val="en-CA"/>
+        </w:rPr>
+        <w:t xml:space="preserve"> </w:t>
+      </w:r>
+      <w:bookmarkEnd w:id="3"/>
+      <w:r>
+        <w:rPr>
+          <w:rFonts w:cs="Calibri"/>
+          <w:lang w:val="en-CA"/>
+        </w:rPr>
+        <w:t>prior month (total/variance)/past monthly average /cumulative</w:t>
       </w:r>
       <w:r>
         <w:rPr>
@@ -1717,7 +1742,17 @@
           <w:i/>
           <w:lang w:val="en-CA"/>
         </w:rPr>
-        <w:t xml:space="preserve"> (IRC network only)</w:t>
+        <w:t xml:space="preserve"> (IRC network only) </w:t>
+      </w:r>
+      <w:r>
+        <w:rPr>
+          <w:rFonts w:cs="Calibri"/>
+          <w:i w:val="false"/>
+          <w:iCs w:val="false"/>
+          <w:color w:val="800000"/>
+          <w:lang w:val="en-CA"/>
+        </w:rPr>
+        <w:t>I'm assuming that a “disconnected alter” is an alter without connections to any other alters</w:t>
       </w:r>
     </w:p>
     <w:p>
@@ -1767,7 +1802,7 @@
     </w:p>
     <w:p>
       <w:pPr>
-        <w:pStyle w:val="style46"/>
+        <w:pStyle w:val="style49"/>
         <w:numPr>
           <w:ilvl w:val="0"/>
           <w:numId w:val="4"/>
@@ -1795,7 +1830,7 @@
     </w:p>
     <w:p>
       <w:pPr>
-        <w:pStyle w:val="style46"/>
+        <w:pStyle w:val="style49"/>
         <w:numPr>
           <w:ilvl w:val="0"/>
           <w:numId w:val="4"/>
@@ -1823,7 +1858,7 @@
     </w:p>
     <w:p>
       <w:pPr>
-        <w:pStyle w:val="style46"/>
+        <w:pStyle w:val="style49"/>
         <w:numPr>
           <w:ilvl w:val="0"/>
           <w:numId w:val="4"/>
@@ -1851,7 +1886,7 @@
     </w:p>
     <w:p>
       <w:pPr>
-        <w:pStyle w:val="style46"/>
+        <w:pStyle w:val="style49"/>
         <w:numPr>
           <w:ilvl w:val="0"/>
           <w:numId w:val="4"/>
@@ -1920,7 +1955,7 @@
     </w:p>
     <w:p>
       <w:pPr>
-        <w:pStyle w:val="style46"/>
+        <w:pStyle w:val="style49"/>
         <w:numPr>
           <w:ilvl w:val="0"/>
           <w:numId w:val="5"/>
@@ -1948,7 +1983,7 @@
     </w:p>
     <w:p>
       <w:pPr>
-        <w:pStyle w:val="style46"/>
+        <w:pStyle w:val="style49"/>
         <w:numPr>
           <w:ilvl w:val="0"/>
           <w:numId w:val="5"/>
@@ -1976,7 +2011,7 @@
     </w:p>
     <w:p>
       <w:pPr>
-        <w:pStyle w:val="style46"/>
+        <w:pStyle w:val="style49"/>
         <w:numPr>
           <w:ilvl w:val="0"/>
           <w:numId w:val="5"/>
@@ -1994,7 +2029,7 @@
     </w:p>
     <w:p>
       <w:pPr>
-        <w:pStyle w:val="style46"/>
+        <w:pStyle w:val="style49"/>
         <w:numPr>
           <w:ilvl w:val="0"/>
           <w:numId w:val="5"/>
@@ -2041,7 +2076,7 @@
     </w:p>
     <w:p>
       <w:pPr>
-        <w:pStyle w:val="style46"/>
+        <w:pStyle w:val="style49"/>
         <w:numPr>
           <w:ilvl w:val="0"/>
           <w:numId w:val="6"/>
@@ -2068,7 +2103,7 @@
     </w:p>
     <w:p>
       <w:pPr>
-        <w:pStyle w:val="style46"/>
+        <w:pStyle w:val="style49"/>
         <w:numPr>
           <w:ilvl w:val="0"/>
           <w:numId w:val="6"/>
@@ -2095,7 +2130,7 @@
     </w:p>
     <w:p>
       <w:pPr>
-        <w:pStyle w:val="style46"/>
+        <w:pStyle w:val="style49"/>
         <w:numPr>
           <w:ilvl w:val="0"/>
           <w:numId w:val="6"/>
@@ -2122,7 +2157,7 @@
     </w:p>
     <w:p>
       <w:pPr>
-        <w:pStyle w:val="style46"/>
+        <w:pStyle w:val="style49"/>
         <w:numPr>
           <w:ilvl w:val="0"/>
           <w:numId w:val="6"/>
@@ -2149,340 +2184,340 @@
     </w:p>
     <w:p>
       <w:pPr>
-        <w:pStyle w:val="style46"/>
-        <w:spacing w:after="0" w:before="0"/>
-      </w:pPr>
-      <w:r>
-        <w:rPr/>
-      </w:r>
-    </w:p>
-    <w:p>
-      <w:pPr>
-        <w:pStyle w:val="style46"/>
-        <w:spacing w:after="0" w:before="0"/>
-      </w:pPr>
-      <w:r>
-        <w:rPr/>
-      </w:r>
-    </w:p>
-    <w:p>
-      <w:pPr>
-        <w:pStyle w:val="style46"/>
-        <w:spacing w:after="0" w:before="0"/>
-      </w:pPr>
-      <w:r>
-        <w:rPr/>
-      </w:r>
-    </w:p>
-    <w:p>
-      <w:pPr>
-        <w:pStyle w:val="style46"/>
-        <w:spacing w:after="0" w:before="0"/>
-      </w:pPr>
-      <w:r>
-        <w:rPr/>
-      </w:r>
-    </w:p>
-    <w:p>
-      <w:pPr>
-        <w:pStyle w:val="style46"/>
-        <w:spacing w:after="0" w:before="0"/>
-      </w:pPr>
-      <w:r>
-        <w:rPr/>
-      </w:r>
-    </w:p>
-    <w:p>
-      <w:pPr>
-        <w:pStyle w:val="style46"/>
-        <w:spacing w:after="0" w:before="0"/>
-      </w:pPr>
-      <w:r>
-        <w:rPr/>
-      </w:r>
-    </w:p>
-    <w:p>
-      <w:pPr>
-        <w:pStyle w:val="style46"/>
-        <w:spacing w:after="0" w:before="0"/>
-      </w:pPr>
-      <w:r>
-        <w:rPr/>
-      </w:r>
-    </w:p>
-    <w:p>
-      <w:pPr>
-        <w:pStyle w:val="style46"/>
-        <w:spacing w:after="0" w:before="0"/>
-      </w:pPr>
-      <w:r>
-        <w:rPr/>
-      </w:r>
-    </w:p>
-    <w:p>
-      <w:pPr>
-        <w:pStyle w:val="style46"/>
-        <w:spacing w:after="0" w:before="0"/>
-      </w:pPr>
-      <w:r>
-        <w:rPr/>
-      </w:r>
-    </w:p>
-    <w:p>
-      <w:pPr>
-        <w:pStyle w:val="style46"/>
-        <w:spacing w:after="0" w:before="0"/>
-      </w:pPr>
-      <w:r>
-        <w:rPr/>
-      </w:r>
-    </w:p>
-    <w:p>
-      <w:pPr>
-        <w:pStyle w:val="style46"/>
-        <w:spacing w:after="0" w:before="0"/>
-      </w:pPr>
-      <w:r>
-        <w:rPr/>
-      </w:r>
-    </w:p>
-    <w:p>
-      <w:pPr>
-        <w:pStyle w:val="style46"/>
-        <w:spacing w:after="0" w:before="0"/>
-      </w:pPr>
-      <w:r>
-        <w:rPr/>
-      </w:r>
-    </w:p>
-    <w:p>
-      <w:pPr>
-        <w:pStyle w:val="style46"/>
-        <w:spacing w:after="0" w:before="0"/>
-      </w:pPr>
-      <w:r>
-        <w:rPr/>
-      </w:r>
-    </w:p>
-    <w:p>
-      <w:pPr>
-        <w:pStyle w:val="style46"/>
-        <w:spacing w:after="0" w:before="0"/>
-      </w:pPr>
-      <w:r>
-        <w:rPr/>
-      </w:r>
-    </w:p>
-    <w:p>
-      <w:pPr>
-        <w:pStyle w:val="style46"/>
-        <w:spacing w:after="0" w:before="0"/>
-      </w:pPr>
-      <w:r>
-        <w:rPr/>
-      </w:r>
-    </w:p>
-    <w:p>
-      <w:pPr>
-        <w:pStyle w:val="style46"/>
-        <w:spacing w:after="0" w:before="0"/>
-      </w:pPr>
-      <w:r>
-        <w:rPr/>
-      </w:r>
-    </w:p>
-    <w:p>
-      <w:pPr>
-        <w:pStyle w:val="style46"/>
-        <w:spacing w:after="0" w:before="0"/>
-      </w:pPr>
-      <w:r>
-        <w:rPr/>
-      </w:r>
-    </w:p>
-    <w:p>
-      <w:pPr>
-        <w:pStyle w:val="style46"/>
-        <w:spacing w:after="0" w:before="0"/>
-      </w:pPr>
-      <w:r>
-        <w:rPr/>
-      </w:r>
-    </w:p>
-    <w:p>
-      <w:pPr>
-        <w:pStyle w:val="style46"/>
-        <w:spacing w:after="0" w:before="0"/>
-      </w:pPr>
-      <w:r>
-        <w:rPr/>
-      </w:r>
-    </w:p>
-    <w:p>
-      <w:pPr>
-        <w:pStyle w:val="style46"/>
-        <w:spacing w:after="0" w:before="0"/>
-      </w:pPr>
-      <w:r>
-        <w:rPr/>
-      </w:r>
-    </w:p>
-    <w:p>
-      <w:pPr>
-        <w:pStyle w:val="style46"/>
-        <w:spacing w:after="0" w:before="0"/>
-      </w:pPr>
-      <w:r>
-        <w:rPr/>
-      </w:r>
-    </w:p>
-    <w:p>
-      <w:pPr>
-        <w:pStyle w:val="style46"/>
-        <w:spacing w:after="0" w:before="0"/>
-      </w:pPr>
-      <w:r>
-        <w:rPr/>
-      </w:r>
-    </w:p>
-    <w:p>
-      <w:pPr>
-        <w:pStyle w:val="style46"/>
-        <w:spacing w:after="0" w:before="0"/>
-      </w:pPr>
-      <w:r>
-        <w:rPr/>
-      </w:r>
-    </w:p>
-    <w:p>
-      <w:pPr>
-        <w:pStyle w:val="style46"/>
-        <w:spacing w:after="0" w:before="0"/>
-      </w:pPr>
-      <w:r>
-        <w:rPr/>
-      </w:r>
-    </w:p>
-    <w:p>
-      <w:pPr>
-        <w:pStyle w:val="style46"/>
-        <w:spacing w:after="0" w:before="0"/>
-      </w:pPr>
-      <w:r>
-        <w:rPr/>
-      </w:r>
-    </w:p>
-    <w:p>
-      <w:pPr>
-        <w:pStyle w:val="style46"/>
-        <w:spacing w:after="0" w:before="0"/>
-      </w:pPr>
-      <w:r>
-        <w:rPr/>
-      </w:r>
-    </w:p>
-    <w:p>
-      <w:pPr>
-        <w:pStyle w:val="style46"/>
-        <w:spacing w:after="0" w:before="0"/>
-      </w:pPr>
-      <w:r>
-        <w:rPr/>
-      </w:r>
-    </w:p>
-    <w:p>
-      <w:pPr>
-        <w:pStyle w:val="style46"/>
-        <w:spacing w:after="0" w:before="0"/>
-      </w:pPr>
-      <w:r>
-        <w:rPr/>
-      </w:r>
-    </w:p>
-    <w:p>
-      <w:pPr>
-        <w:pStyle w:val="style46"/>
-        <w:spacing w:after="0" w:before="0"/>
-      </w:pPr>
-      <w:r>
-        <w:rPr/>
-      </w:r>
-    </w:p>
-    <w:p>
-      <w:pPr>
-        <w:pStyle w:val="style46"/>
-        <w:spacing w:after="0" w:before="0"/>
-      </w:pPr>
-      <w:r>
-        <w:rPr/>
-      </w:r>
-    </w:p>
-    <w:p>
-      <w:pPr>
-        <w:pStyle w:val="style46"/>
-        <w:spacing w:after="0" w:before="0"/>
-      </w:pPr>
-      <w:r>
-        <w:rPr/>
-      </w:r>
-    </w:p>
-    <w:p>
-      <w:pPr>
-        <w:pStyle w:val="style46"/>
-        <w:spacing w:after="0" w:before="0"/>
-      </w:pPr>
-      <w:r>
-        <w:rPr/>
-      </w:r>
-    </w:p>
-    <w:p>
-      <w:pPr>
-        <w:pStyle w:val="style46"/>
-        <w:spacing w:after="0" w:before="0"/>
-      </w:pPr>
-      <w:r>
-        <w:rPr/>
-      </w:r>
-    </w:p>
-    <w:p>
-      <w:pPr>
-        <w:pStyle w:val="style46"/>
-        <w:spacing w:after="0" w:before="0"/>
-      </w:pPr>
-      <w:r>
-        <w:rPr/>
-      </w:r>
-    </w:p>
-    <w:p>
-      <w:pPr>
-        <w:pStyle w:val="style46"/>
-        <w:spacing w:after="0" w:before="0"/>
-      </w:pPr>
-      <w:r>
-        <w:rPr/>
-      </w:r>
-    </w:p>
-    <w:p>
-      <w:pPr>
-        <w:pStyle w:val="style46"/>
-        <w:spacing w:after="0" w:before="0"/>
-      </w:pPr>
-      <w:r>
-        <w:rPr/>
-      </w:r>
-    </w:p>
-    <w:p>
-      <w:pPr>
-        <w:pStyle w:val="style46"/>
-        <w:spacing w:after="0" w:before="0"/>
-      </w:pPr>
-      <w:r>
-        <w:rPr/>
-      </w:r>
-    </w:p>
-    <w:p>
-      <w:pPr>
-        <w:pStyle w:val="style46"/>
+        <w:pStyle w:val="style49"/>
+        <w:spacing w:after="0" w:before="0"/>
+      </w:pPr>
+      <w:r>
+        <w:rPr/>
+      </w:r>
+    </w:p>
+    <w:p>
+      <w:pPr>
+        <w:pStyle w:val="style49"/>
+        <w:spacing w:after="0" w:before="0"/>
+      </w:pPr>
+      <w:r>
+        <w:rPr/>
+      </w:r>
+    </w:p>
+    <w:p>
+      <w:pPr>
+        <w:pStyle w:val="style49"/>
+        <w:spacing w:after="0" w:before="0"/>
+      </w:pPr>
+      <w:r>
+        <w:rPr/>
+      </w:r>
+    </w:p>
+    <w:p>
+      <w:pPr>
+        <w:pStyle w:val="style49"/>
+        <w:spacing w:after="0" w:before="0"/>
+      </w:pPr>
+      <w:r>
+        <w:rPr/>
+      </w:r>
+    </w:p>
+    <w:p>
+      <w:pPr>
+        <w:pStyle w:val="style49"/>
+        <w:spacing w:after="0" w:before="0"/>
+      </w:pPr>
+      <w:r>
+        <w:rPr/>
+      </w:r>
+    </w:p>
+    <w:p>
+      <w:pPr>
+        <w:pStyle w:val="style49"/>
+        <w:spacing w:after="0" w:before="0"/>
+      </w:pPr>
+      <w:r>
+        <w:rPr/>
+      </w:r>
+    </w:p>
+    <w:p>
+      <w:pPr>
+        <w:pStyle w:val="style49"/>
+        <w:spacing w:after="0" w:before="0"/>
+      </w:pPr>
+      <w:r>
+        <w:rPr/>
+      </w:r>
+    </w:p>
+    <w:p>
+      <w:pPr>
+        <w:pStyle w:val="style49"/>
+        <w:spacing w:after="0" w:before="0"/>
+      </w:pPr>
+      <w:r>
+        <w:rPr/>
+      </w:r>
+    </w:p>
+    <w:p>
+      <w:pPr>
+        <w:pStyle w:val="style49"/>
+        <w:spacing w:after="0" w:before="0"/>
+      </w:pPr>
+      <w:r>
+        <w:rPr/>
+      </w:r>
+    </w:p>
+    <w:p>
+      <w:pPr>
+        <w:pStyle w:val="style49"/>
+        <w:spacing w:after="0" w:before="0"/>
+      </w:pPr>
+      <w:r>
+        <w:rPr/>
+      </w:r>
+    </w:p>
+    <w:p>
+      <w:pPr>
+        <w:pStyle w:val="style49"/>
+        <w:spacing w:after="0" w:before="0"/>
+      </w:pPr>
+      <w:r>
+        <w:rPr/>
+      </w:r>
+    </w:p>
+    <w:p>
+      <w:pPr>
+        <w:pStyle w:val="style49"/>
+        <w:spacing w:after="0" w:before="0"/>
+      </w:pPr>
+      <w:r>
+        <w:rPr/>
+      </w:r>
+    </w:p>
+    <w:p>
+      <w:pPr>
+        <w:pStyle w:val="style49"/>
+        <w:spacing w:after="0" w:before="0"/>
+      </w:pPr>
+      <w:r>
+        <w:rPr/>
+      </w:r>
+    </w:p>
+    <w:p>
+      <w:pPr>
+        <w:pStyle w:val="style49"/>
+        <w:spacing w:after="0" w:before="0"/>
+      </w:pPr>
+      <w:r>
+        <w:rPr/>
+      </w:r>
+    </w:p>
+    <w:p>
+      <w:pPr>
+        <w:pStyle w:val="style49"/>
+        <w:spacing w:after="0" w:before="0"/>
+      </w:pPr>
+      <w:r>
+        <w:rPr/>
+      </w:r>
+    </w:p>
+    <w:p>
+      <w:pPr>
+        <w:pStyle w:val="style49"/>
+        <w:spacing w:after="0" w:before="0"/>
+      </w:pPr>
+      <w:r>
+        <w:rPr/>
+      </w:r>
+    </w:p>
+    <w:p>
+      <w:pPr>
+        <w:pStyle w:val="style49"/>
+        <w:spacing w:after="0" w:before="0"/>
+      </w:pPr>
+      <w:r>
+        <w:rPr/>
+      </w:r>
+    </w:p>
+    <w:p>
+      <w:pPr>
+        <w:pStyle w:val="style49"/>
+        <w:spacing w:after="0" w:before="0"/>
+      </w:pPr>
+      <w:r>
+        <w:rPr/>
+      </w:r>
+    </w:p>
+    <w:p>
+      <w:pPr>
+        <w:pStyle w:val="style49"/>
+        <w:spacing w:after="0" w:before="0"/>
+      </w:pPr>
+      <w:r>
+        <w:rPr/>
+      </w:r>
+    </w:p>
+    <w:p>
+      <w:pPr>
+        <w:pStyle w:val="style49"/>
+        <w:spacing w:after="0" w:before="0"/>
+      </w:pPr>
+      <w:r>
+        <w:rPr/>
+      </w:r>
+    </w:p>
+    <w:p>
+      <w:pPr>
+        <w:pStyle w:val="style49"/>
+        <w:spacing w:after="0" w:before="0"/>
+      </w:pPr>
+      <w:r>
+        <w:rPr/>
+      </w:r>
+    </w:p>
+    <w:p>
+      <w:pPr>
+        <w:pStyle w:val="style49"/>
+        <w:spacing w:after="0" w:before="0"/>
+      </w:pPr>
+      <w:r>
+        <w:rPr/>
+      </w:r>
+    </w:p>
+    <w:p>
+      <w:pPr>
+        <w:pStyle w:val="style49"/>
+        <w:spacing w:after="0" w:before="0"/>
+      </w:pPr>
+      <w:r>
+        <w:rPr/>
+      </w:r>
+    </w:p>
+    <w:p>
+      <w:pPr>
+        <w:pStyle w:val="style49"/>
+        <w:spacing w:after="0" w:before="0"/>
+      </w:pPr>
+      <w:r>
+        <w:rPr/>
+      </w:r>
+    </w:p>
+    <w:p>
+      <w:pPr>
+        <w:pStyle w:val="style49"/>
+        <w:spacing w:after="0" w:before="0"/>
+      </w:pPr>
+      <w:r>
+        <w:rPr/>
+      </w:r>
+    </w:p>
+    <w:p>
+      <w:pPr>
+        <w:pStyle w:val="style49"/>
+        <w:spacing w:after="0" w:before="0"/>
+      </w:pPr>
+      <w:r>
+        <w:rPr/>
+      </w:r>
+    </w:p>
+    <w:p>
+      <w:pPr>
+        <w:pStyle w:val="style49"/>
+        <w:spacing w:after="0" w:before="0"/>
+      </w:pPr>
+      <w:r>
+        <w:rPr/>
+      </w:r>
+    </w:p>
+    <w:p>
+      <w:pPr>
+        <w:pStyle w:val="style49"/>
+        <w:spacing w:after="0" w:before="0"/>
+      </w:pPr>
+      <w:r>
+        <w:rPr/>
+      </w:r>
+    </w:p>
+    <w:p>
+      <w:pPr>
+        <w:pStyle w:val="style49"/>
+        <w:spacing w:after="0" w:before="0"/>
+      </w:pPr>
+      <w:r>
+        <w:rPr/>
+      </w:r>
+    </w:p>
+    <w:p>
+      <w:pPr>
+        <w:pStyle w:val="style49"/>
+        <w:spacing w:after="0" w:before="0"/>
+      </w:pPr>
+      <w:r>
+        <w:rPr/>
+      </w:r>
+    </w:p>
+    <w:p>
+      <w:pPr>
+        <w:pStyle w:val="style49"/>
+        <w:spacing w:after="0" w:before="0"/>
+      </w:pPr>
+      <w:r>
+        <w:rPr/>
+      </w:r>
+    </w:p>
+    <w:p>
+      <w:pPr>
+        <w:pStyle w:val="style49"/>
+        <w:spacing w:after="0" w:before="0"/>
+      </w:pPr>
+      <w:r>
+        <w:rPr/>
+      </w:r>
+    </w:p>
+    <w:p>
+      <w:pPr>
+        <w:pStyle w:val="style49"/>
+        <w:spacing w:after="0" w:before="0"/>
+      </w:pPr>
+      <w:r>
+        <w:rPr/>
+      </w:r>
+    </w:p>
+    <w:p>
+      <w:pPr>
+        <w:pStyle w:val="style49"/>
+        <w:spacing w:after="0" w:before="0"/>
+      </w:pPr>
+      <w:r>
+        <w:rPr/>
+      </w:r>
+    </w:p>
+    <w:p>
+      <w:pPr>
+        <w:pStyle w:val="style49"/>
+        <w:spacing w:after="0" w:before="0"/>
+      </w:pPr>
+      <w:r>
+        <w:rPr/>
+      </w:r>
+    </w:p>
+    <w:p>
+      <w:pPr>
+        <w:pStyle w:val="style49"/>
+        <w:spacing w:after="0" w:before="0"/>
+      </w:pPr>
+      <w:r>
+        <w:rPr/>
+      </w:r>
+    </w:p>
+    <w:p>
+      <w:pPr>
+        <w:pStyle w:val="style49"/>
+        <w:spacing w:after="0" w:before="0"/>
+      </w:pPr>
+      <w:r>
+        <w:rPr/>
+      </w:r>
+    </w:p>
+    <w:p>
+      <w:pPr>
+        <w:pStyle w:val="style49"/>
         <w:spacing w:after="0" w:before="0"/>
       </w:pPr>
       <w:r>
@@ -3825,7 +3860,7 @@
         </w:rPr>
         <w:t> </w:t>
       </w:r>
-      <w:bookmarkStart w:id="0" w:name="inDegreeDist"/>
+      <w:bookmarkStart w:id="4" w:name="inDegreeDist"/>
       <w:r>
         <w:rPr>
           <w:bCs/>
@@ -3833,7 +3868,7 @@
         </w:rPr>
         <w:t>indegree</w:t>
       </w:r>
-      <w:bookmarkEnd w:id="0"/>
+      <w:bookmarkEnd w:id="4"/>
       <w:r>
         <w:rPr>
           <w:rStyle w:val="style16"/>
@@ -3881,7 +3916,7 @@
         </w:rPr>
         <w:t> </w:t>
       </w:r>
-      <w:bookmarkStart w:id="1" w:name="outDegreeDist"/>
+      <w:bookmarkStart w:id="5" w:name="outDegreeDist"/>
       <w:r>
         <w:rPr>
           <w:bCs/>
@@ -3889,7 +3924,7 @@
         </w:rPr>
         <w:t>outdegree</w:t>
       </w:r>
-      <w:bookmarkEnd w:id="1"/>
+      <w:bookmarkEnd w:id="5"/>
       <w:r>
         <w:rPr>
           <w:rStyle w:val="style16"/>
@@ -3935,7 +3970,7 @@
         <w:spacing w:after="0" w:before="0"/>
         <w:ind w:hanging="0" w:left="0" w:right="0"/>
       </w:pPr>
-      <w:bookmarkStart w:id="2" w:name="__DdeLink__324_1313860974"/>
+      <w:bookmarkStart w:id="6" w:name="__DdeLink__324_1313860974"/>
       <w:r>
         <w:rPr>
           <w:rFonts w:cs="Arial"/>
@@ -3944,7 +3979,7 @@
         </w:rPr>
         <w:t xml:space="preserve">Effective size of a node </w:t>
       </w:r>
-      <w:bookmarkEnd w:id="2"/>
+      <w:bookmarkEnd w:id="6"/>
       <w:r>
         <w:rPr>
           <w:rFonts w:cs="Arial"/>
@@ -4022,7 +4057,21 @@
         <w:rPr>
           <w:rFonts w:cs="CMR10"/>
         </w:rPr>
-        <w:t xml:space="preserve">Efficiency of node i is the average of the inverse of the distances between the nodes linked with i: </w:t>
+        <w:t xml:space="preserve">Efficiency of node i is the average of the inverse of the distances between the nodes linked </w:t>
+      </w:r>
+      <w:r>
+        <w:rPr>
+          <w:rFonts w:cs="CMR10"/>
+          <w:b/>
+          <w:bCs/>
+        </w:rPr>
+        <w:t>(directly)</w:t>
+      </w:r>
+      <w:r>
+        <w:rPr>
+          <w:rFonts w:cs="CMR10"/>
+        </w:rPr>
+        <w:t xml:space="preserve"> with i: </w:t>
       </w:r>
     </w:p>
     <w:p>
@@ -4099,7 +4148,22 @@
         <w:ind w:hanging="0" w:left="0" w:right="0"/>
       </w:pPr>
       <w:r>
-        <w:rPr/>
+        <w:rPr>
+          <w:color w:val="800000"/>
+        </w:rPr>
+        <w:t>I'm going to make the executive decision to leave this one out for now and only do it at the end if I have time.</w:t>
+      </w:r>
+    </w:p>
+    <w:p>
+      <w:pPr>
+        <w:pStyle w:val="style0"/>
+        <w:spacing w:after="0" w:before="0"/>
+        <w:ind w:hanging="0" w:left="0" w:right="0"/>
+      </w:pPr>
+      <w:r>
+        <w:rPr>
+          <w:color w:val="800000"/>
+        </w:rPr>
       </w:r>
     </w:p>
     <w:sectPr>
@@ -4109,7 +4173,7 @@
       <w:pgNumType w:fmt="decimal"/>
       <w:formProt w:val="false"/>
       <w:textDirection w:val="lrTb"/>
-      <w:docGrid w:charSpace="-2049" w:linePitch="360" w:type="default"/>
+      <w:docGrid w:charSpace="1842" w:linePitch="360" w:type="default"/>
     </w:sectPr>
   </w:body>
 </w:document>
@@ -5267,10 +5331,10 @@
     <w:pPr>
       <w:widowControl/>
       <w:tabs>
-        <w:tab w:leader="none" w:pos="6873" w:val="left"/>
+        <w:tab w:leader="none" w:pos="7752" w:val="left"/>
       </w:tabs>
       <w:suppressAutoHyphens w:val="true"/>
-      <w:overflowPunct w:val="false"/>
+      <w:overflowPunct w:val="true"/>
       <w:spacing w:after="0" w:before="120"/>
       <w:ind w:hanging="879" w:left="879" w:right="0"/>
     </w:pPr>
@@ -5467,10 +5531,31 @@
       <w:rFonts w:cs="Wingdings"/>
     </w:rPr>
   </w:style>
-  <w:style w:styleId="style41" w:type="paragraph">
+  <w:style w:styleId="style41" w:type="character">
+    <w:name w:val="ListLabel 23"/>
+    <w:next w:val="style41"/>
+    <w:rPr>
+      <w:rFonts w:cs="Symbol"/>
+    </w:rPr>
+  </w:style>
+  <w:style w:styleId="style42" w:type="character">
+    <w:name w:val="ListLabel 24"/>
+    <w:next w:val="style42"/>
+    <w:rPr>
+      <w:rFonts w:cs="Courier New"/>
+    </w:rPr>
+  </w:style>
+  <w:style w:styleId="style43" w:type="character">
+    <w:name w:val="ListLabel 25"/>
+    <w:next w:val="style43"/>
+    <w:rPr>
+      <w:rFonts w:cs="Wingdings"/>
+    </w:rPr>
+  </w:style>
+  <w:style w:styleId="style44" w:type="paragraph">
     <w:name w:val="Heading"/>
     <w:basedOn w:val="style0"/>
-    <w:next w:val="style42"/>
+    <w:next w:val="style45"/>
     <w:pPr>
       <w:keepNext/>
       <w:spacing w:after="120" w:before="240"/>
@@ -5481,28 +5566,28 @@
       <w:szCs w:val="28"/>
     </w:rPr>
   </w:style>
-  <w:style w:styleId="style42" w:type="paragraph">
+  <w:style w:styleId="style45" w:type="paragraph">
     <w:name w:val="Text body"/>
     <w:basedOn w:val="style0"/>
-    <w:next w:val="style42"/>
+    <w:next w:val="style45"/>
     <w:pPr>
       <w:spacing w:after="120" w:before="0"/>
     </w:pPr>
     <w:rPr/>
   </w:style>
-  <w:style w:styleId="style43" w:type="paragraph">
+  <w:style w:styleId="style46" w:type="paragraph">
     <w:name w:val="List"/>
-    <w:basedOn w:val="style42"/>
-    <w:next w:val="style43"/>
+    <w:basedOn w:val="style45"/>
+    <w:next w:val="style46"/>
     <w:pPr/>
     <w:rPr>
       <w:rFonts w:cs="FreeSans"/>
     </w:rPr>
   </w:style>
-  <w:style w:styleId="style44" w:type="paragraph">
+  <w:style w:styleId="style47" w:type="paragraph">
     <w:name w:val="Caption"/>
     <w:basedOn w:val="style0"/>
-    <w:next w:val="style44"/>
+    <w:next w:val="style47"/>
     <w:pPr>
       <w:suppressLineNumbers/>
       <w:spacing w:after="120" w:before="120"/>
@@ -5515,10 +5600,10 @@
       <w:szCs w:val="24"/>
     </w:rPr>
   </w:style>
-  <w:style w:styleId="style45" w:type="paragraph">
+  <w:style w:styleId="style48" w:type="paragraph">
     <w:name w:val="Index"/>
     <w:basedOn w:val="style0"/>
-    <w:next w:val="style45"/>
+    <w:next w:val="style48"/>
     <w:pPr>
       <w:suppressLineNumbers/>
     </w:pPr>
@@ -5526,20 +5611,20 @@
       <w:rFonts w:cs="FreeSans"/>
     </w:rPr>
   </w:style>
-  <w:style w:styleId="style46" w:type="paragraph">
+  <w:style w:styleId="style49" w:type="paragraph">
     <w:name w:val="List Paragraph"/>
     <w:basedOn w:val="style0"/>
-    <w:next w:val="style46"/>
+    <w:next w:val="style49"/>
     <w:pPr>
       <w:spacing w:after="0" w:before="0"/>
       <w:ind w:hanging="879" w:left="720" w:right="0"/>
     </w:pPr>
     <w:rPr/>
   </w:style>
-  <w:style w:styleId="style47" w:type="paragraph">
+  <w:style w:styleId="style50" w:type="paragraph">
     <w:name w:val="Normal (Web)"/>
     <w:basedOn w:val="style0"/>
-    <w:next w:val="style47"/>
+    <w:next w:val="style50"/>
     <w:pPr>
       <w:spacing w:after="28" w:before="28"/>
       <w:ind w:hanging="0" w:left="0" w:right="0"/>

</xml_diff>

<commit_message>
bug network vars done!
</commit_message>
<xml_diff>
--- a/docs/Debugger variables.docx
+++ b/docs/Debugger variables.docx
@@ -1103,7 +1103,7 @@
       <w:r>
         <w:rPr>
           <w:rFonts w:cs="Calibri"/>
-          <w:shd w:fill="23FF23" w:val="clear"/>
+          <w:shd w:fill="FFFF00" w:val="clear"/>
           <w:lang w:val="en-CA"/>
         </w:rPr>
         <w:t>Constraint prior month/past monthly average</w:t>
@@ -1121,7 +1121,7 @@
       <w:r>
         <w:rPr>
           <w:rFonts w:cs="Calibri"/>
-          <w:shd w:fill="23FF23" w:val="clear"/>
+          <w:shd w:fill="FFFF00" w:val="clear"/>
           <w:lang w:val="en-CA"/>
         </w:rPr>
         <w:t>Closeness prior month/past monthly average</w:t>
@@ -1139,7 +1139,7 @@
       <w:r>
         <w:rPr>
           <w:rFonts w:cs="Calibri"/>
-          <w:shd w:fill="23FF23" w:val="clear"/>
+          <w:shd w:fill="FFFF00" w:val="clear"/>
           <w:lang w:val="en-CA"/>
         </w:rPr>
         <w:t>Clustering prior month/past monthly average</w:t>
@@ -1157,7 +1157,7 @@
       <w:r>
         <w:rPr>
           <w:rFonts w:cs="Calibri"/>
-          <w:shd w:fill="23FF23" w:val="clear"/>
+          <w:shd w:fill="FFFF00" w:val="clear"/>
           <w:lang w:val="en-CA"/>
         </w:rPr>
         <w:t>Effective size prior month /past monthly average (number of disconnected debuggers)</w:t>
@@ -1175,6 +1175,7 @@
       <w:r>
         <w:rPr>
           <w:rFonts w:cs="Calibri"/>
+          <w:shd w:fill="FFFF00" w:val="clear"/>
           <w:lang w:val="en-CA"/>
         </w:rPr>
         <w:t xml:space="preserve">Efficiency prior month/past monthly average </w:t>
@@ -1192,6 +1193,7 @@
       <w:r>
         <w:rPr>
           <w:rFonts w:cs="Calibri"/>
+          <w:shd w:fill="FFFF00" w:val="clear"/>
           <w:lang w:val="en-CA"/>
         </w:rPr>
         <w:t>Effective size churn prior month/past monthly average/cumulative (number of different disconnected debuggers from prior month)</w:t>
@@ -1711,8 +1713,8 @@
         </w:numPr>
         <w:spacing w:after="0" w:before="0"/>
       </w:pPr>
-      <w:bookmarkStart w:id="2" w:name="__DdeLink__586_1156453038"/>
-      <w:bookmarkStart w:id="3" w:name="__DdeLink__364_1156453038"/>
+      <w:bookmarkStart w:id="2" w:name="__DdeLink__364_1156453038"/>
+      <w:bookmarkStart w:id="3" w:name="__DdeLink__586_1156453038"/>
       <w:r>
         <w:rPr>
           <w:rFonts w:cs="Calibri"/>
@@ -1720,15 +1722,15 @@
         </w:rPr>
         <w:t>Effective size churn (number of different disconnected alters from prior month)</w:t>
       </w:r>
+      <w:bookmarkEnd w:id="3"/>
+      <w:r>
+        <w:rPr>
+          <w:rFonts w:cs="Calibri"/>
+          <w:lang w:val="en-CA"/>
+        </w:rPr>
+        <w:t xml:space="preserve"> </w:t>
+      </w:r>
       <w:bookmarkEnd w:id="2"/>
-      <w:r>
-        <w:rPr>
-          <w:rFonts w:cs="Calibri"/>
-          <w:lang w:val="en-CA"/>
-        </w:rPr>
-        <w:t xml:space="preserve"> </w:t>
-      </w:r>
-      <w:bookmarkEnd w:id="3"/>
       <w:r>
         <w:rPr>
           <w:rFonts w:cs="Calibri"/>
@@ -1928,7 +1930,17 @@
           <w:color w:val="FF0000"/>
           <w:lang w:val="en-CA"/>
         </w:rPr>
-        <w:t>Note: for the sake of simplicity, we're using the single resolution date associated with each bug, and ignoring the possibility that a bug was resolved, then reopened, then resolved again.</w:t>
+        <w:t xml:space="preserve">Note: for the sake of </w:t>
+      </w:r>
+      <w:r>
+        <w:rPr>
+          <w:rFonts w:cs="Calibri"/>
+          <w:b/>
+          <w:bCs/>
+          <w:color w:val="FF0000"/>
+          <w:lang w:val="en-CA"/>
+        </w:rPr>
+        <w:t>simplicity, we're using the single resolution date associated with each bug, and ignoring the possibility that a bug was resolved, then reopened, then resolved again.</w:t>
       </w:r>
     </w:p>
     <w:p>
@@ -5334,7 +5346,9 @@
         <w:tab w:leader="none" w:pos="7752" w:val="left"/>
       </w:tabs>
       <w:suppressAutoHyphens w:val="true"/>
+      <w:kinsoku w:val="true"/>
       <w:overflowPunct w:val="true"/>
+      <w:autoSpaceDE w:val="true"/>
       <w:spacing w:after="0" w:before="120"/>
       <w:ind w:hanging="879" w:left="879" w:right="0"/>
     </w:pPr>

</xml_diff>

<commit_message>
fixed a bug in bug network vars where we were sometimes using incorrect denominator for avg variables. added self-abusive comments
</commit_message>
<xml_diff>
--- a/docs/Debugger variables.docx
+++ b/docs/Debugger variables.docx
@@ -51,7 +51,7 @@
     </w:p>
     <w:p>
       <w:pPr>
-        <w:pStyle w:val="style49"/>
+        <w:pStyle w:val="style52"/>
         <w:numPr>
           <w:ilvl w:val="0"/>
           <w:numId w:val="8"/>
@@ -206,7 +206,7 @@
     </w:p>
     <w:p>
       <w:pPr>
-        <w:pStyle w:val="style49"/>
+        <w:pStyle w:val="style52"/>
         <w:numPr>
           <w:ilvl w:val="0"/>
           <w:numId w:val="7"/>
@@ -230,7 +230,7 @@
     </w:p>
     <w:p>
       <w:pPr>
-        <w:pStyle w:val="style49"/>
+        <w:pStyle w:val="style52"/>
         <w:numPr>
           <w:ilvl w:val="0"/>
           <w:numId w:val="7"/>
@@ -254,7 +254,7 @@
     </w:p>
     <w:p>
       <w:pPr>
-        <w:pStyle w:val="style49"/>
+        <w:pStyle w:val="style52"/>
         <w:numPr>
           <w:ilvl w:val="0"/>
           <w:numId w:val="7"/>
@@ -289,7 +289,7 @@
     </w:p>
     <w:p>
       <w:pPr>
-        <w:pStyle w:val="style49"/>
+        <w:pStyle w:val="style52"/>
         <w:numPr>
           <w:ilvl w:val="0"/>
           <w:numId w:val="7"/>
@@ -399,7 +399,7 @@
     </w:p>
     <w:p>
       <w:pPr>
-        <w:pStyle w:val="style49"/>
+        <w:pStyle w:val="style52"/>
         <w:numPr>
           <w:ilvl w:val="0"/>
           <w:numId w:val="1"/>
@@ -417,7 +417,7 @@
     </w:p>
     <w:p>
       <w:pPr>
-        <w:pStyle w:val="style49"/>
+        <w:pStyle w:val="style52"/>
         <w:numPr>
           <w:ilvl w:val="1"/>
           <w:numId w:val="1"/>
@@ -445,7 +445,7 @@
     </w:p>
     <w:p>
       <w:pPr>
-        <w:pStyle w:val="style49"/>
+        <w:pStyle w:val="style52"/>
         <w:numPr>
           <w:ilvl w:val="0"/>
           <w:numId w:val="1"/>
@@ -463,7 +463,7 @@
     </w:p>
     <w:p>
       <w:pPr>
-        <w:pStyle w:val="style49"/>
+        <w:pStyle w:val="style52"/>
         <w:numPr>
           <w:ilvl w:val="0"/>
           <w:numId w:val="1"/>
@@ -481,7 +481,7 @@
     </w:p>
     <w:p>
       <w:pPr>
-        <w:pStyle w:val="style49"/>
+        <w:pStyle w:val="style52"/>
         <w:numPr>
           <w:ilvl w:val="0"/>
           <w:numId w:val="1"/>
@@ -499,7 +499,7 @@
     </w:p>
     <w:p>
       <w:pPr>
-        <w:pStyle w:val="style49"/>
+        <w:pStyle w:val="style52"/>
         <w:numPr>
           <w:ilvl w:val="0"/>
           <w:numId w:val="1"/>
@@ -517,7 +517,7 @@
     </w:p>
     <w:p>
       <w:pPr>
-        <w:pStyle w:val="style49"/>
+        <w:pStyle w:val="style52"/>
         <w:numPr>
           <w:ilvl w:val="0"/>
           <w:numId w:val="1"/>
@@ -535,7 +535,7 @@
     </w:p>
     <w:p>
       <w:pPr>
-        <w:pStyle w:val="style49"/>
+        <w:pStyle w:val="style52"/>
         <w:numPr>
           <w:ilvl w:val="0"/>
           <w:numId w:val="1"/>
@@ -553,7 +553,7 @@
     </w:p>
     <w:p>
       <w:pPr>
-        <w:pStyle w:val="style49"/>
+        <w:pStyle w:val="style52"/>
         <w:numPr>
           <w:ilvl w:val="0"/>
           <w:numId w:val="1"/>
@@ -594,7 +594,7 @@
     </w:p>
     <w:p>
       <w:pPr>
-        <w:pStyle w:val="style49"/>
+        <w:pStyle w:val="style52"/>
         <w:numPr>
           <w:ilvl w:val="0"/>
           <w:numId w:val="9"/>
@@ -668,7 +668,7 @@
     </w:p>
     <w:p>
       <w:pPr>
-        <w:pStyle w:val="style49"/>
+        <w:pStyle w:val="style52"/>
         <w:numPr>
           <w:ilvl w:val="0"/>
           <w:numId w:val="9"/>
@@ -686,7 +686,7 @@
     </w:p>
     <w:p>
       <w:pPr>
-        <w:pStyle w:val="style49"/>
+        <w:pStyle w:val="style52"/>
         <w:numPr>
           <w:ilvl w:val="0"/>
           <w:numId w:val="9"/>
@@ -704,7 +704,7 @@
     </w:p>
     <w:p>
       <w:pPr>
-        <w:pStyle w:val="style49"/>
+        <w:pStyle w:val="style52"/>
         <w:numPr>
           <w:ilvl w:val="0"/>
           <w:numId w:val="9"/>
@@ -722,7 +722,7 @@
     </w:p>
     <w:p>
       <w:pPr>
-        <w:pStyle w:val="style49"/>
+        <w:pStyle w:val="style52"/>
         <w:numPr>
           <w:ilvl w:val="0"/>
           <w:numId w:val="9"/>
@@ -740,7 +740,7 @@
     </w:p>
     <w:p>
       <w:pPr>
-        <w:pStyle w:val="style49"/>
+        <w:pStyle w:val="style52"/>
         <w:numPr>
           <w:ilvl w:val="0"/>
           <w:numId w:val="3"/>
@@ -798,7 +798,7 @@
     </w:p>
     <w:p>
       <w:pPr>
-        <w:pStyle w:val="style49"/>
+        <w:pStyle w:val="style52"/>
         <w:numPr>
           <w:ilvl w:val="0"/>
           <w:numId w:val="3"/>
@@ -823,7 +823,7 @@
     </w:p>
     <w:p>
       <w:pPr>
-        <w:pStyle w:val="style49"/>
+        <w:pStyle w:val="style52"/>
         <w:numPr>
           <w:ilvl w:val="0"/>
           <w:numId w:val="3"/>
@@ -848,7 +848,7 @@
     </w:p>
     <w:p>
       <w:pPr>
-        <w:pStyle w:val="style49"/>
+        <w:pStyle w:val="style52"/>
         <w:numPr>
           <w:ilvl w:val="0"/>
           <w:numId w:val="3"/>
@@ -873,7 +873,7 @@
     </w:p>
     <w:p>
       <w:pPr>
-        <w:pStyle w:val="style49"/>
+        <w:pStyle w:val="style52"/>
         <w:numPr>
           <w:ilvl w:val="0"/>
           <w:numId w:val="3"/>
@@ -898,7 +898,7 @@
     </w:p>
     <w:p>
       <w:pPr>
-        <w:pStyle w:val="style49"/>
+        <w:pStyle w:val="style52"/>
         <w:numPr>
           <w:ilvl w:val="0"/>
           <w:numId w:val="3"/>
@@ -923,7 +923,7 @@
     </w:p>
     <w:p>
       <w:pPr>
-        <w:pStyle w:val="style49"/>
+        <w:pStyle w:val="style52"/>
         <w:numPr>
           <w:ilvl w:val="0"/>
           <w:numId w:val="3"/>
@@ -948,7 +948,7 @@
     </w:p>
     <w:p>
       <w:pPr>
-        <w:pStyle w:val="style49"/>
+        <w:pStyle w:val="style52"/>
         <w:numPr>
           <w:ilvl w:val="0"/>
           <w:numId w:val="3"/>
@@ -973,40 +973,49 @@
     </w:p>
     <w:p>
       <w:pPr>
-        <w:pStyle w:val="style49"/>
+        <w:pStyle w:val="style52"/>
         <w:numPr>
           <w:ilvl w:val="0"/>
           <w:numId w:val="3"/>
         </w:numPr>
         <w:spacing w:after="0" w:before="0"/>
       </w:pPr>
+      <w:r>
+        <w:rPr>
+          <w:rFonts w:cs="Calibri"/>
+          <w:lang w:val="en-CA"/>
+        </w:rPr>
+        <w:t xml:space="preserve">Alter churn (number of different alters from prior month) prior month/ past monthly average/cumulative </w:t>
+      </w:r>
+      <w:r>
+        <w:rPr>
+          <w:rFonts w:cs="Calibri"/>
+          <w:i/>
+          <w:iCs/>
+          <w:color w:val="800000"/>
+          <w:lang w:val="en-CA"/>
+        </w:rPr>
+        <w:t>This doesn't say IRC network only, but I'm going to calculate it that way for now, just because it's simpler to do that way. If I need to, I can go back and do it with the full graph.</w:t>
+      </w:r>
+    </w:p>
+    <w:p>
+      <w:pPr>
+        <w:pStyle w:val="style52"/>
+        <w:numPr>
+          <w:ilvl w:val="0"/>
+          <w:numId w:val="3"/>
+        </w:numPr>
+        <w:spacing w:after="0" w:before="0"/>
+      </w:pPr>
       <w:bookmarkStart w:id="0" w:name="__DdeLink__362_1156453038"/>
       <w:r>
         <w:rPr>
           <w:rFonts w:cs="Calibri"/>
           <w:lang w:val="en-CA"/>
         </w:rPr>
-        <w:t>Alter churn (number of different alters from prior month) prior month/ past monthly average/cumulative</w:t>
-      </w:r>
-    </w:p>
-    <w:p>
-      <w:pPr>
-        <w:pStyle w:val="style49"/>
-        <w:numPr>
-          <w:ilvl w:val="0"/>
-          <w:numId w:val="3"/>
-        </w:numPr>
-        <w:spacing w:after="0" w:before="0"/>
-      </w:pPr>
-      <w:bookmarkStart w:id="1" w:name="__DdeLink__362_1156453038"/>
-      <w:r>
-        <w:rPr>
-          <w:rFonts w:cs="Calibri"/>
-          <w:lang w:val="en-CA"/>
-        </w:rPr>
         <w:t>Effective size churn (number of different disconnected alters from prior month) prior month/past monthly average/cumulative</w:t>
       </w:r>
-      <w:bookmarkEnd w:id="1"/>
+      <w:bookmarkEnd w:id="0"/>
       <w:r>
         <w:rPr>
           <w:rFonts w:cs="Calibri"/>
@@ -1018,7 +1027,7 @@
     </w:p>
     <w:p>
       <w:pPr>
-        <w:pStyle w:val="style49"/>
+        <w:pStyle w:val="style52"/>
         <w:numPr>
           <w:ilvl w:val="0"/>
           <w:numId w:val="3"/>
@@ -1093,7 +1102,7 @@
     </w:p>
     <w:p>
       <w:pPr>
-        <w:pStyle w:val="style49"/>
+        <w:pStyle w:val="style52"/>
         <w:numPr>
           <w:ilvl w:val="0"/>
           <w:numId w:val="1"/>
@@ -1111,7 +1120,7 @@
     </w:p>
     <w:p>
       <w:pPr>
-        <w:pStyle w:val="style49"/>
+        <w:pStyle w:val="style52"/>
         <w:numPr>
           <w:ilvl w:val="0"/>
           <w:numId w:val="1"/>
@@ -1129,7 +1138,7 @@
     </w:p>
     <w:p>
       <w:pPr>
-        <w:pStyle w:val="style49"/>
+        <w:pStyle w:val="style52"/>
         <w:numPr>
           <w:ilvl w:val="0"/>
           <w:numId w:val="1"/>
@@ -1147,7 +1156,7 @@
     </w:p>
     <w:p>
       <w:pPr>
-        <w:pStyle w:val="style49"/>
+        <w:pStyle w:val="style52"/>
         <w:numPr>
           <w:ilvl w:val="0"/>
           <w:numId w:val="1"/>
@@ -1165,7 +1174,7 @@
     </w:p>
     <w:p>
       <w:pPr>
-        <w:pStyle w:val="style49"/>
+        <w:pStyle w:val="style52"/>
         <w:numPr>
           <w:ilvl w:val="0"/>
           <w:numId w:val="1"/>
@@ -1183,7 +1192,7 @@
     </w:p>
     <w:p>
       <w:pPr>
-        <w:pStyle w:val="style49"/>
+        <w:pStyle w:val="style52"/>
         <w:numPr>
           <w:ilvl w:val="0"/>
           <w:numId w:val="1"/>
@@ -1246,7 +1255,7 @@
     </w:p>
     <w:p>
       <w:pPr>
-        <w:pStyle w:val="style49"/>
+        <w:pStyle w:val="style52"/>
         <w:numPr>
           <w:ilvl w:val="0"/>
           <w:numId w:val="1"/>
@@ -1279,7 +1288,7 @@
     </w:p>
     <w:p>
       <w:pPr>
-        <w:pStyle w:val="style49"/>
+        <w:pStyle w:val="style52"/>
         <w:numPr>
           <w:ilvl w:val="0"/>
           <w:numId w:val="2"/>
@@ -1296,7 +1305,7 @@
     </w:p>
     <w:p>
       <w:pPr>
-        <w:pStyle w:val="style49"/>
+        <w:pStyle w:val="style52"/>
         <w:numPr>
           <w:ilvl w:val="0"/>
           <w:numId w:val="2"/>
@@ -1350,7 +1359,7 @@
     </w:p>
     <w:p>
       <w:pPr>
-        <w:pStyle w:val="style49"/>
+        <w:pStyle w:val="style52"/>
         <w:numPr>
           <w:ilvl w:val="0"/>
           <w:numId w:val="2"/>
@@ -1379,7 +1388,7 @@
     </w:p>
     <w:p>
       <w:pPr>
-        <w:pStyle w:val="style49"/>
+        <w:pStyle w:val="style52"/>
         <w:numPr>
           <w:ilvl w:val="0"/>
           <w:numId w:val="2"/>
@@ -1396,7 +1405,7 @@
     </w:p>
     <w:p>
       <w:pPr>
-        <w:pStyle w:val="style49"/>
+        <w:pStyle w:val="style52"/>
         <w:numPr>
           <w:ilvl w:val="0"/>
           <w:numId w:val="2"/>
@@ -1413,7 +1422,7 @@
     </w:p>
     <w:p>
       <w:pPr>
-        <w:pStyle w:val="style49"/>
+        <w:pStyle w:val="style52"/>
         <w:numPr>
           <w:ilvl w:val="0"/>
           <w:numId w:val="2"/>
@@ -1439,7 +1448,7 @@
     </w:p>
     <w:p>
       <w:pPr>
-        <w:pStyle w:val="style49"/>
+        <w:pStyle w:val="style52"/>
         <w:numPr>
           <w:ilvl w:val="0"/>
           <w:numId w:val="2"/>
@@ -1489,7 +1498,7 @@
     </w:p>
     <w:p>
       <w:pPr>
-        <w:pStyle w:val="style49"/>
+        <w:pStyle w:val="style52"/>
         <w:numPr>
           <w:ilvl w:val="0"/>
           <w:numId w:val="3"/>
@@ -1514,7 +1523,7 @@
     </w:p>
     <w:p>
       <w:pPr>
-        <w:pStyle w:val="style49"/>
+        <w:pStyle w:val="style52"/>
         <w:numPr>
           <w:ilvl w:val="0"/>
           <w:numId w:val="3"/>
@@ -1539,7 +1548,7 @@
     </w:p>
     <w:p>
       <w:pPr>
-        <w:pStyle w:val="style49"/>
+        <w:pStyle w:val="style52"/>
         <w:numPr>
           <w:ilvl w:val="0"/>
           <w:numId w:val="3"/>
@@ -1564,7 +1573,7 @@
     </w:p>
     <w:p>
       <w:pPr>
-        <w:pStyle w:val="style49"/>
+        <w:pStyle w:val="style52"/>
         <w:numPr>
           <w:ilvl w:val="0"/>
           <w:numId w:val="3"/>
@@ -1589,7 +1598,7 @@
     </w:p>
     <w:p>
       <w:pPr>
-        <w:pStyle w:val="style49"/>
+        <w:pStyle w:val="style52"/>
         <w:numPr>
           <w:ilvl w:val="0"/>
           <w:numId w:val="3"/>
@@ -1614,7 +1623,7 @@
     </w:p>
     <w:p>
       <w:pPr>
-        <w:pStyle w:val="style49"/>
+        <w:pStyle w:val="style52"/>
         <w:numPr>
           <w:ilvl w:val="0"/>
           <w:numId w:val="3"/>
@@ -1639,7 +1648,7 @@
     </w:p>
     <w:p>
       <w:pPr>
-        <w:pStyle w:val="style49"/>
+        <w:pStyle w:val="style52"/>
         <w:numPr>
           <w:ilvl w:val="0"/>
           <w:numId w:val="3"/>
@@ -1664,7 +1673,7 @@
     </w:p>
     <w:p>
       <w:pPr>
-        <w:pStyle w:val="style49"/>
+        <w:pStyle w:val="style52"/>
         <w:numPr>
           <w:ilvl w:val="0"/>
           <w:numId w:val="3"/>
@@ -1689,7 +1698,7 @@
     </w:p>
     <w:p>
       <w:pPr>
-        <w:pStyle w:val="style49"/>
+        <w:pStyle w:val="style52"/>
         <w:numPr>
           <w:ilvl w:val="0"/>
           <w:numId w:val="3"/>
@@ -1706,15 +1715,15 @@
     </w:p>
     <w:p>
       <w:pPr>
-        <w:pStyle w:val="style49"/>
+        <w:pStyle w:val="style52"/>
         <w:numPr>
           <w:ilvl w:val="0"/>
           <w:numId w:val="3"/>
         </w:numPr>
         <w:spacing w:after="0" w:before="0"/>
       </w:pPr>
+      <w:bookmarkStart w:id="1" w:name="Bookmark"/>
       <w:bookmarkStart w:id="2" w:name="__DdeLink__364_1156453038"/>
-      <w:bookmarkStart w:id="3" w:name="__DdeLink__586_1156453038"/>
       <w:r>
         <w:rPr>
           <w:rFonts w:cs="Calibri"/>
@@ -1722,7 +1731,7 @@
         </w:rPr>
         <w:t>Effective size churn (number of different disconnected alters from prior month)</w:t>
       </w:r>
-      <w:bookmarkEnd w:id="3"/>
+      <w:bookmarkEnd w:id="2"/>
       <w:r>
         <w:rPr>
           <w:rFonts w:cs="Calibri"/>
@@ -1730,7 +1739,7 @@
         </w:rPr>
         <w:t xml:space="preserve"> </w:t>
       </w:r>
-      <w:bookmarkEnd w:id="2"/>
+      <w:bookmarkEnd w:id="1"/>
       <w:r>
         <w:rPr>
           <w:rFonts w:cs="Calibri"/>
@@ -1804,7 +1813,7 @@
     </w:p>
     <w:p>
       <w:pPr>
-        <w:pStyle w:val="style49"/>
+        <w:pStyle w:val="style52"/>
         <w:numPr>
           <w:ilvl w:val="0"/>
           <w:numId w:val="4"/>
@@ -1832,7 +1841,7 @@
     </w:p>
     <w:p>
       <w:pPr>
-        <w:pStyle w:val="style49"/>
+        <w:pStyle w:val="style52"/>
         <w:numPr>
           <w:ilvl w:val="0"/>
           <w:numId w:val="4"/>
@@ -1860,7 +1869,7 @@
     </w:p>
     <w:p>
       <w:pPr>
-        <w:pStyle w:val="style49"/>
+        <w:pStyle w:val="style52"/>
         <w:numPr>
           <w:ilvl w:val="0"/>
           <w:numId w:val="4"/>
@@ -1888,7 +1897,7 @@
     </w:p>
     <w:p>
       <w:pPr>
-        <w:pStyle w:val="style49"/>
+        <w:pStyle w:val="style52"/>
         <w:numPr>
           <w:ilvl w:val="0"/>
           <w:numId w:val="4"/>
@@ -1930,17 +1939,7 @@
           <w:color w:val="FF0000"/>
           <w:lang w:val="en-CA"/>
         </w:rPr>
-        <w:t xml:space="preserve">Note: for the sake of </w:t>
-      </w:r>
-      <w:r>
-        <w:rPr>
-          <w:rFonts w:cs="Calibri"/>
-          <w:b/>
-          <w:bCs/>
-          <w:color w:val="FF0000"/>
-          <w:lang w:val="en-CA"/>
-        </w:rPr>
-        <w:t>simplicity, we're using the single resolution date associated with each bug, and ignoring the possibility that a bug was resolved, then reopened, then resolved again.</w:t>
+        <w:t>Note: for the sake of simplicity, we're using the single resolution date associated with each bug, and ignoring the possibility that a bug was resolved, then reopened, then resolved again.</w:t>
       </w:r>
     </w:p>
     <w:p>
@@ -1967,7 +1966,7 @@
     </w:p>
     <w:p>
       <w:pPr>
-        <w:pStyle w:val="style49"/>
+        <w:pStyle w:val="style52"/>
         <w:numPr>
           <w:ilvl w:val="0"/>
           <w:numId w:val="5"/>
@@ -1995,7 +1994,7 @@
     </w:p>
     <w:p>
       <w:pPr>
-        <w:pStyle w:val="style49"/>
+        <w:pStyle w:val="style52"/>
         <w:numPr>
           <w:ilvl w:val="0"/>
           <w:numId w:val="5"/>
@@ -2023,7 +2022,7 @@
     </w:p>
     <w:p>
       <w:pPr>
-        <w:pStyle w:val="style49"/>
+        <w:pStyle w:val="style52"/>
         <w:numPr>
           <w:ilvl w:val="0"/>
           <w:numId w:val="5"/>
@@ -2041,7 +2040,7 @@
     </w:p>
     <w:p>
       <w:pPr>
-        <w:pStyle w:val="style49"/>
+        <w:pStyle w:val="style52"/>
         <w:numPr>
           <w:ilvl w:val="0"/>
           <w:numId w:val="5"/>
@@ -2088,7 +2087,7 @@
     </w:p>
     <w:p>
       <w:pPr>
-        <w:pStyle w:val="style49"/>
+        <w:pStyle w:val="style52"/>
         <w:numPr>
           <w:ilvl w:val="0"/>
           <w:numId w:val="6"/>
@@ -2115,7 +2114,7 @@
     </w:p>
     <w:p>
       <w:pPr>
-        <w:pStyle w:val="style49"/>
+        <w:pStyle w:val="style52"/>
         <w:numPr>
           <w:ilvl w:val="0"/>
           <w:numId w:val="6"/>
@@ -2142,7 +2141,7 @@
     </w:p>
     <w:p>
       <w:pPr>
-        <w:pStyle w:val="style49"/>
+        <w:pStyle w:val="style52"/>
         <w:numPr>
           <w:ilvl w:val="0"/>
           <w:numId w:val="6"/>
@@ -2169,7 +2168,7 @@
     </w:p>
     <w:p>
       <w:pPr>
-        <w:pStyle w:val="style49"/>
+        <w:pStyle w:val="style52"/>
         <w:numPr>
           <w:ilvl w:val="0"/>
           <w:numId w:val="6"/>
@@ -2196,340 +2195,340 @@
     </w:p>
     <w:p>
       <w:pPr>
-        <w:pStyle w:val="style49"/>
-        <w:spacing w:after="0" w:before="0"/>
-      </w:pPr>
-      <w:r>
-        <w:rPr/>
-      </w:r>
-    </w:p>
-    <w:p>
-      <w:pPr>
-        <w:pStyle w:val="style49"/>
-        <w:spacing w:after="0" w:before="0"/>
-      </w:pPr>
-      <w:r>
-        <w:rPr/>
-      </w:r>
-    </w:p>
-    <w:p>
-      <w:pPr>
-        <w:pStyle w:val="style49"/>
-        <w:spacing w:after="0" w:before="0"/>
-      </w:pPr>
-      <w:r>
-        <w:rPr/>
-      </w:r>
-    </w:p>
-    <w:p>
-      <w:pPr>
-        <w:pStyle w:val="style49"/>
-        <w:spacing w:after="0" w:before="0"/>
-      </w:pPr>
-      <w:r>
-        <w:rPr/>
-      </w:r>
-    </w:p>
-    <w:p>
-      <w:pPr>
-        <w:pStyle w:val="style49"/>
-        <w:spacing w:after="0" w:before="0"/>
-      </w:pPr>
-      <w:r>
-        <w:rPr/>
-      </w:r>
-    </w:p>
-    <w:p>
-      <w:pPr>
-        <w:pStyle w:val="style49"/>
-        <w:spacing w:after="0" w:before="0"/>
-      </w:pPr>
-      <w:r>
-        <w:rPr/>
-      </w:r>
-    </w:p>
-    <w:p>
-      <w:pPr>
-        <w:pStyle w:val="style49"/>
-        <w:spacing w:after="0" w:before="0"/>
-      </w:pPr>
-      <w:r>
-        <w:rPr/>
-      </w:r>
-    </w:p>
-    <w:p>
-      <w:pPr>
-        <w:pStyle w:val="style49"/>
-        <w:spacing w:after="0" w:before="0"/>
-      </w:pPr>
-      <w:r>
-        <w:rPr/>
-      </w:r>
-    </w:p>
-    <w:p>
-      <w:pPr>
-        <w:pStyle w:val="style49"/>
-        <w:spacing w:after="0" w:before="0"/>
-      </w:pPr>
-      <w:r>
-        <w:rPr/>
-      </w:r>
-    </w:p>
-    <w:p>
-      <w:pPr>
-        <w:pStyle w:val="style49"/>
-        <w:spacing w:after="0" w:before="0"/>
-      </w:pPr>
-      <w:r>
-        <w:rPr/>
-      </w:r>
-    </w:p>
-    <w:p>
-      <w:pPr>
-        <w:pStyle w:val="style49"/>
-        <w:spacing w:after="0" w:before="0"/>
-      </w:pPr>
-      <w:r>
-        <w:rPr/>
-      </w:r>
-    </w:p>
-    <w:p>
-      <w:pPr>
-        <w:pStyle w:val="style49"/>
-        <w:spacing w:after="0" w:before="0"/>
-      </w:pPr>
-      <w:r>
-        <w:rPr/>
-      </w:r>
-    </w:p>
-    <w:p>
-      <w:pPr>
-        <w:pStyle w:val="style49"/>
-        <w:spacing w:after="0" w:before="0"/>
-      </w:pPr>
-      <w:r>
-        <w:rPr/>
-      </w:r>
-    </w:p>
-    <w:p>
-      <w:pPr>
-        <w:pStyle w:val="style49"/>
-        <w:spacing w:after="0" w:before="0"/>
-      </w:pPr>
-      <w:r>
-        <w:rPr/>
-      </w:r>
-    </w:p>
-    <w:p>
-      <w:pPr>
-        <w:pStyle w:val="style49"/>
-        <w:spacing w:after="0" w:before="0"/>
-      </w:pPr>
-      <w:r>
-        <w:rPr/>
-      </w:r>
-    </w:p>
-    <w:p>
-      <w:pPr>
-        <w:pStyle w:val="style49"/>
-        <w:spacing w:after="0" w:before="0"/>
-      </w:pPr>
-      <w:r>
-        <w:rPr/>
-      </w:r>
-    </w:p>
-    <w:p>
-      <w:pPr>
-        <w:pStyle w:val="style49"/>
-        <w:spacing w:after="0" w:before="0"/>
-      </w:pPr>
-      <w:r>
-        <w:rPr/>
-      </w:r>
-    </w:p>
-    <w:p>
-      <w:pPr>
-        <w:pStyle w:val="style49"/>
-        <w:spacing w:after="0" w:before="0"/>
-      </w:pPr>
-      <w:r>
-        <w:rPr/>
-      </w:r>
-    </w:p>
-    <w:p>
-      <w:pPr>
-        <w:pStyle w:val="style49"/>
-        <w:spacing w:after="0" w:before="0"/>
-      </w:pPr>
-      <w:r>
-        <w:rPr/>
-      </w:r>
-    </w:p>
-    <w:p>
-      <w:pPr>
-        <w:pStyle w:val="style49"/>
-        <w:spacing w:after="0" w:before="0"/>
-      </w:pPr>
-      <w:r>
-        <w:rPr/>
-      </w:r>
-    </w:p>
-    <w:p>
-      <w:pPr>
-        <w:pStyle w:val="style49"/>
-        <w:spacing w:after="0" w:before="0"/>
-      </w:pPr>
-      <w:r>
-        <w:rPr/>
-      </w:r>
-    </w:p>
-    <w:p>
-      <w:pPr>
-        <w:pStyle w:val="style49"/>
-        <w:spacing w:after="0" w:before="0"/>
-      </w:pPr>
-      <w:r>
-        <w:rPr/>
-      </w:r>
-    </w:p>
-    <w:p>
-      <w:pPr>
-        <w:pStyle w:val="style49"/>
-        <w:spacing w:after="0" w:before="0"/>
-      </w:pPr>
-      <w:r>
-        <w:rPr/>
-      </w:r>
-    </w:p>
-    <w:p>
-      <w:pPr>
-        <w:pStyle w:val="style49"/>
-        <w:spacing w:after="0" w:before="0"/>
-      </w:pPr>
-      <w:r>
-        <w:rPr/>
-      </w:r>
-    </w:p>
-    <w:p>
-      <w:pPr>
-        <w:pStyle w:val="style49"/>
-        <w:spacing w:after="0" w:before="0"/>
-      </w:pPr>
-      <w:r>
-        <w:rPr/>
-      </w:r>
-    </w:p>
-    <w:p>
-      <w:pPr>
-        <w:pStyle w:val="style49"/>
-        <w:spacing w:after="0" w:before="0"/>
-      </w:pPr>
-      <w:r>
-        <w:rPr/>
-      </w:r>
-    </w:p>
-    <w:p>
-      <w:pPr>
-        <w:pStyle w:val="style49"/>
-        <w:spacing w:after="0" w:before="0"/>
-      </w:pPr>
-      <w:r>
-        <w:rPr/>
-      </w:r>
-    </w:p>
-    <w:p>
-      <w:pPr>
-        <w:pStyle w:val="style49"/>
-        <w:spacing w:after="0" w:before="0"/>
-      </w:pPr>
-      <w:r>
-        <w:rPr/>
-      </w:r>
-    </w:p>
-    <w:p>
-      <w:pPr>
-        <w:pStyle w:val="style49"/>
-        <w:spacing w:after="0" w:before="0"/>
-      </w:pPr>
-      <w:r>
-        <w:rPr/>
-      </w:r>
-    </w:p>
-    <w:p>
-      <w:pPr>
-        <w:pStyle w:val="style49"/>
-        <w:spacing w:after="0" w:before="0"/>
-      </w:pPr>
-      <w:r>
-        <w:rPr/>
-      </w:r>
-    </w:p>
-    <w:p>
-      <w:pPr>
-        <w:pStyle w:val="style49"/>
-        <w:spacing w:after="0" w:before="0"/>
-      </w:pPr>
-      <w:r>
-        <w:rPr/>
-      </w:r>
-    </w:p>
-    <w:p>
-      <w:pPr>
-        <w:pStyle w:val="style49"/>
-        <w:spacing w:after="0" w:before="0"/>
-      </w:pPr>
-      <w:r>
-        <w:rPr/>
-      </w:r>
-    </w:p>
-    <w:p>
-      <w:pPr>
-        <w:pStyle w:val="style49"/>
-        <w:spacing w:after="0" w:before="0"/>
-      </w:pPr>
-      <w:r>
-        <w:rPr/>
-      </w:r>
-    </w:p>
-    <w:p>
-      <w:pPr>
-        <w:pStyle w:val="style49"/>
-        <w:spacing w:after="0" w:before="0"/>
-      </w:pPr>
-      <w:r>
-        <w:rPr/>
-      </w:r>
-    </w:p>
-    <w:p>
-      <w:pPr>
-        <w:pStyle w:val="style49"/>
-        <w:spacing w:after="0" w:before="0"/>
-      </w:pPr>
-      <w:r>
-        <w:rPr/>
-      </w:r>
-    </w:p>
-    <w:p>
-      <w:pPr>
-        <w:pStyle w:val="style49"/>
-        <w:spacing w:after="0" w:before="0"/>
-      </w:pPr>
-      <w:r>
-        <w:rPr/>
-      </w:r>
-    </w:p>
-    <w:p>
-      <w:pPr>
-        <w:pStyle w:val="style49"/>
-        <w:spacing w:after="0" w:before="0"/>
-      </w:pPr>
-      <w:r>
-        <w:rPr/>
-      </w:r>
-    </w:p>
-    <w:p>
-      <w:pPr>
-        <w:pStyle w:val="style49"/>
+        <w:pStyle w:val="style52"/>
+        <w:spacing w:after="0" w:before="0"/>
+      </w:pPr>
+      <w:r>
+        <w:rPr/>
+      </w:r>
+    </w:p>
+    <w:p>
+      <w:pPr>
+        <w:pStyle w:val="style52"/>
+        <w:spacing w:after="0" w:before="0"/>
+      </w:pPr>
+      <w:r>
+        <w:rPr/>
+      </w:r>
+    </w:p>
+    <w:p>
+      <w:pPr>
+        <w:pStyle w:val="style52"/>
+        <w:spacing w:after="0" w:before="0"/>
+      </w:pPr>
+      <w:r>
+        <w:rPr/>
+      </w:r>
+    </w:p>
+    <w:p>
+      <w:pPr>
+        <w:pStyle w:val="style52"/>
+        <w:spacing w:after="0" w:before="0"/>
+      </w:pPr>
+      <w:r>
+        <w:rPr/>
+      </w:r>
+    </w:p>
+    <w:p>
+      <w:pPr>
+        <w:pStyle w:val="style52"/>
+        <w:spacing w:after="0" w:before="0"/>
+      </w:pPr>
+      <w:r>
+        <w:rPr/>
+      </w:r>
+    </w:p>
+    <w:p>
+      <w:pPr>
+        <w:pStyle w:val="style52"/>
+        <w:spacing w:after="0" w:before="0"/>
+      </w:pPr>
+      <w:r>
+        <w:rPr/>
+      </w:r>
+    </w:p>
+    <w:p>
+      <w:pPr>
+        <w:pStyle w:val="style52"/>
+        <w:spacing w:after="0" w:before="0"/>
+      </w:pPr>
+      <w:r>
+        <w:rPr/>
+      </w:r>
+    </w:p>
+    <w:p>
+      <w:pPr>
+        <w:pStyle w:val="style52"/>
+        <w:spacing w:after="0" w:before="0"/>
+      </w:pPr>
+      <w:r>
+        <w:rPr/>
+      </w:r>
+    </w:p>
+    <w:p>
+      <w:pPr>
+        <w:pStyle w:val="style52"/>
+        <w:spacing w:after="0" w:before="0"/>
+      </w:pPr>
+      <w:r>
+        <w:rPr/>
+      </w:r>
+    </w:p>
+    <w:p>
+      <w:pPr>
+        <w:pStyle w:val="style52"/>
+        <w:spacing w:after="0" w:before="0"/>
+      </w:pPr>
+      <w:r>
+        <w:rPr/>
+      </w:r>
+    </w:p>
+    <w:p>
+      <w:pPr>
+        <w:pStyle w:val="style52"/>
+        <w:spacing w:after="0" w:before="0"/>
+      </w:pPr>
+      <w:r>
+        <w:rPr/>
+      </w:r>
+    </w:p>
+    <w:p>
+      <w:pPr>
+        <w:pStyle w:val="style52"/>
+        <w:spacing w:after="0" w:before="0"/>
+      </w:pPr>
+      <w:r>
+        <w:rPr/>
+      </w:r>
+    </w:p>
+    <w:p>
+      <w:pPr>
+        <w:pStyle w:val="style52"/>
+        <w:spacing w:after="0" w:before="0"/>
+      </w:pPr>
+      <w:r>
+        <w:rPr/>
+      </w:r>
+    </w:p>
+    <w:p>
+      <w:pPr>
+        <w:pStyle w:val="style52"/>
+        <w:spacing w:after="0" w:before="0"/>
+      </w:pPr>
+      <w:r>
+        <w:rPr/>
+      </w:r>
+    </w:p>
+    <w:p>
+      <w:pPr>
+        <w:pStyle w:val="style52"/>
+        <w:spacing w:after="0" w:before="0"/>
+      </w:pPr>
+      <w:r>
+        <w:rPr/>
+      </w:r>
+    </w:p>
+    <w:p>
+      <w:pPr>
+        <w:pStyle w:val="style52"/>
+        <w:spacing w:after="0" w:before="0"/>
+      </w:pPr>
+      <w:r>
+        <w:rPr/>
+      </w:r>
+    </w:p>
+    <w:p>
+      <w:pPr>
+        <w:pStyle w:val="style52"/>
+        <w:spacing w:after="0" w:before="0"/>
+      </w:pPr>
+      <w:r>
+        <w:rPr/>
+      </w:r>
+    </w:p>
+    <w:p>
+      <w:pPr>
+        <w:pStyle w:val="style52"/>
+        <w:spacing w:after="0" w:before="0"/>
+      </w:pPr>
+      <w:r>
+        <w:rPr/>
+      </w:r>
+    </w:p>
+    <w:p>
+      <w:pPr>
+        <w:pStyle w:val="style52"/>
+        <w:spacing w:after="0" w:before="0"/>
+      </w:pPr>
+      <w:r>
+        <w:rPr/>
+      </w:r>
+    </w:p>
+    <w:p>
+      <w:pPr>
+        <w:pStyle w:val="style52"/>
+        <w:spacing w:after="0" w:before="0"/>
+      </w:pPr>
+      <w:r>
+        <w:rPr/>
+      </w:r>
+    </w:p>
+    <w:p>
+      <w:pPr>
+        <w:pStyle w:val="style52"/>
+        <w:spacing w:after="0" w:before="0"/>
+      </w:pPr>
+      <w:r>
+        <w:rPr/>
+      </w:r>
+    </w:p>
+    <w:p>
+      <w:pPr>
+        <w:pStyle w:val="style52"/>
+        <w:spacing w:after="0" w:before="0"/>
+      </w:pPr>
+      <w:r>
+        <w:rPr/>
+      </w:r>
+    </w:p>
+    <w:p>
+      <w:pPr>
+        <w:pStyle w:val="style52"/>
+        <w:spacing w:after="0" w:before="0"/>
+      </w:pPr>
+      <w:r>
+        <w:rPr/>
+      </w:r>
+    </w:p>
+    <w:p>
+      <w:pPr>
+        <w:pStyle w:val="style52"/>
+        <w:spacing w:after="0" w:before="0"/>
+      </w:pPr>
+      <w:r>
+        <w:rPr/>
+      </w:r>
+    </w:p>
+    <w:p>
+      <w:pPr>
+        <w:pStyle w:val="style52"/>
+        <w:spacing w:after="0" w:before="0"/>
+      </w:pPr>
+      <w:r>
+        <w:rPr/>
+      </w:r>
+    </w:p>
+    <w:p>
+      <w:pPr>
+        <w:pStyle w:val="style52"/>
+        <w:spacing w:after="0" w:before="0"/>
+      </w:pPr>
+      <w:r>
+        <w:rPr/>
+      </w:r>
+    </w:p>
+    <w:p>
+      <w:pPr>
+        <w:pStyle w:val="style52"/>
+        <w:spacing w:after="0" w:before="0"/>
+      </w:pPr>
+      <w:r>
+        <w:rPr/>
+      </w:r>
+    </w:p>
+    <w:p>
+      <w:pPr>
+        <w:pStyle w:val="style52"/>
+        <w:spacing w:after="0" w:before="0"/>
+      </w:pPr>
+      <w:r>
+        <w:rPr/>
+      </w:r>
+    </w:p>
+    <w:p>
+      <w:pPr>
+        <w:pStyle w:val="style52"/>
+        <w:spacing w:after="0" w:before="0"/>
+      </w:pPr>
+      <w:r>
+        <w:rPr/>
+      </w:r>
+    </w:p>
+    <w:p>
+      <w:pPr>
+        <w:pStyle w:val="style52"/>
+        <w:spacing w:after="0" w:before="0"/>
+      </w:pPr>
+      <w:r>
+        <w:rPr/>
+      </w:r>
+    </w:p>
+    <w:p>
+      <w:pPr>
+        <w:pStyle w:val="style52"/>
+        <w:spacing w:after="0" w:before="0"/>
+      </w:pPr>
+      <w:r>
+        <w:rPr/>
+      </w:r>
+    </w:p>
+    <w:p>
+      <w:pPr>
+        <w:pStyle w:val="style52"/>
+        <w:spacing w:after="0" w:before="0"/>
+      </w:pPr>
+      <w:r>
+        <w:rPr/>
+      </w:r>
+    </w:p>
+    <w:p>
+      <w:pPr>
+        <w:pStyle w:val="style52"/>
+        <w:spacing w:after="0" w:before="0"/>
+      </w:pPr>
+      <w:r>
+        <w:rPr/>
+      </w:r>
+    </w:p>
+    <w:p>
+      <w:pPr>
+        <w:pStyle w:val="style52"/>
+        <w:spacing w:after="0" w:before="0"/>
+      </w:pPr>
+      <w:r>
+        <w:rPr/>
+      </w:r>
+    </w:p>
+    <w:p>
+      <w:pPr>
+        <w:pStyle w:val="style52"/>
+        <w:spacing w:after="0" w:before="0"/>
+      </w:pPr>
+      <w:r>
+        <w:rPr/>
+      </w:r>
+    </w:p>
+    <w:p>
+      <w:pPr>
+        <w:pStyle w:val="style52"/>
+        <w:spacing w:after="0" w:before="0"/>
+      </w:pPr>
+      <w:r>
+        <w:rPr/>
+      </w:r>
+    </w:p>
+    <w:p>
+      <w:pPr>
+        <w:pStyle w:val="style52"/>
+        <w:spacing w:after="0" w:before="0"/>
+      </w:pPr>
+      <w:r>
+        <w:rPr/>
+      </w:r>
+    </w:p>
+    <w:p>
+      <w:pPr>
+        <w:pStyle w:val="style52"/>
         <w:spacing w:after="0" w:before="0"/>
       </w:pPr>
       <w:r>
@@ -3872,7 +3871,7 @@
         </w:rPr>
         <w:t> </w:t>
       </w:r>
-      <w:bookmarkStart w:id="4" w:name="inDegreeDist"/>
+      <w:bookmarkStart w:id="3" w:name="inDegreeDist"/>
       <w:r>
         <w:rPr>
           <w:bCs/>
@@ -3880,6 +3879,62 @@
         </w:rPr>
         <w:t>indegree</w:t>
       </w:r>
+      <w:bookmarkEnd w:id="3"/>
+      <w:r>
+        <w:rPr>
+          <w:rStyle w:val="style16"/>
+          <w:color w:val="000000"/>
+        </w:rPr>
+        <w:t> </w:t>
+      </w:r>
+      <w:r>
+        <w:rPr>
+          <w:color w:val="000000"/>
+        </w:rPr>
+        <w:t>of a node</w:t>
+      </w:r>
+      <w:r>
+        <w:rPr>
+          <w:rStyle w:val="style16"/>
+          <w:color w:val="000000"/>
+        </w:rPr>
+        <w:t> </w:t>
+      </w:r>
+      <w:r>
+        <w:rPr>
+          <w:iCs/>
+          <w:color w:val="000000"/>
+        </w:rPr>
+        <w:t>i</w:t>
+      </w:r>
+      <w:r>
+        <w:rPr>
+          <w:rStyle w:val="style16"/>
+          <w:color w:val="000000"/>
+        </w:rPr>
+        <w:t> </w:t>
+      </w:r>
+      <w:r>
+        <w:rPr>
+          <w:color w:val="000000"/>
+        </w:rPr>
+        <w:t>is the number of incoming links and the</w:t>
+      </w:r>
+      <w:r>
+        <w:rPr>
+          <w:rStyle w:val="style16"/>
+          <w:color w:val="000000"/>
+        </w:rPr>
+        <w:t> </w:t>
+      </w:r>
+      <w:bookmarkStart w:id="4" w:name="outDegreeDist"/>
+      <w:r>
+        <w:rPr>
+          <w:bCs/>
+          <w:color w:val="000000"/>
+        </w:rPr>
+        <w:t>outdegree</w:t>
+      </w:r>
       <w:bookmarkEnd w:id="4"/>
       <w:r>
         <w:rPr>
@@ -3892,106 +3947,50 @@
         <w:rPr>
           <w:color w:val="000000"/>
         </w:rPr>
-        <w:t>of a node</w:t>
-      </w:r>
-      <w:r>
-        <w:rPr>
-          <w:rStyle w:val="style16"/>
-          <w:color w:val="000000"/>
-        </w:rPr>
-        <w:t> </w:t>
-      </w:r>
-      <w:r>
-        <w:rPr>
-          <w:iCs/>
-          <w:color w:val="000000"/>
-        </w:rPr>
-        <w:t>i</w:t>
-      </w:r>
-      <w:r>
-        <w:rPr>
-          <w:rStyle w:val="style16"/>
-          <w:color w:val="000000"/>
-        </w:rPr>
-        <w:t> </w:t>
-      </w:r>
-      <w:r>
-        <w:rPr>
-          <w:color w:val="000000"/>
-        </w:rPr>
-        <w:t>is the number of incoming links and the</w:t>
-      </w:r>
-      <w:r>
-        <w:rPr>
-          <w:rStyle w:val="style16"/>
-          <w:color w:val="000000"/>
-        </w:rPr>
-        <w:t> </w:t>
-      </w:r>
-      <w:bookmarkStart w:id="5" w:name="outDegreeDist"/>
-      <w:r>
-        <w:rPr>
-          <w:bCs/>
-          <w:color w:val="000000"/>
-        </w:rPr>
-        <w:t>outdegree</w:t>
+        <w:t>is the number of outgoing links.</w:t>
+      </w:r>
+    </w:p>
+    <w:p>
+      <w:pPr>
+        <w:pStyle w:val="style0"/>
+        <w:spacing w:after="0" w:before="0"/>
+        <w:ind w:hanging="0" w:left="0" w:right="0"/>
+      </w:pPr>
+      <w:r>
+        <w:rPr/>
+      </w:r>
+    </w:p>
+    <w:p>
+      <w:pPr>
+        <w:pStyle w:val="style0"/>
+        <w:spacing w:after="0" w:before="0"/>
+        <w:ind w:hanging="0" w:left="0" w:right="0"/>
+      </w:pPr>
+      <w:r>
+        <w:rPr>
+          <w:rFonts w:cs="Calibri"/>
+          <w:b/>
+          <w:lang w:val="en-CA"/>
+        </w:rPr>
+        <w:t>Effective size</w:t>
+      </w:r>
+    </w:p>
+    <w:p>
+      <w:pPr>
+        <w:pStyle w:val="style0"/>
+        <w:spacing w:after="0" w:before="0"/>
+        <w:ind w:hanging="0" w:left="0" w:right="0"/>
+      </w:pPr>
+      <w:bookmarkStart w:id="5" w:name="__DdeLink__324_1313860974"/>
+      <w:r>
+        <w:rPr>
+          <w:rFonts w:cs="Arial"/>
+          <w:iCs/>
+          <w:color w:val="000000"/>
+        </w:rPr>
+        <w:t xml:space="preserve">Effective size of a node </w:t>
       </w:r>
       <w:bookmarkEnd w:id="5"/>
-      <w:r>
-        <w:rPr>
-          <w:rStyle w:val="style16"/>
-          <w:color w:val="000000"/>
-        </w:rPr>
-        <w:t> </w:t>
-      </w:r>
-      <w:r>
-        <w:rPr>
-          <w:color w:val="000000"/>
-        </w:rPr>
-        <w:t>is the number of outgoing links.</w:t>
-      </w:r>
-    </w:p>
-    <w:p>
-      <w:pPr>
-        <w:pStyle w:val="style0"/>
-        <w:spacing w:after="0" w:before="0"/>
-        <w:ind w:hanging="0" w:left="0" w:right="0"/>
-      </w:pPr>
-      <w:r>
-        <w:rPr/>
-      </w:r>
-    </w:p>
-    <w:p>
-      <w:pPr>
-        <w:pStyle w:val="style0"/>
-        <w:spacing w:after="0" w:before="0"/>
-        <w:ind w:hanging="0" w:left="0" w:right="0"/>
-      </w:pPr>
-      <w:r>
-        <w:rPr>
-          <w:rFonts w:cs="Calibri"/>
-          <w:b/>
-          <w:lang w:val="en-CA"/>
-        </w:rPr>
-        <w:t>Effective size</w:t>
-      </w:r>
-    </w:p>
-    <w:p>
-      <w:pPr>
-        <w:pStyle w:val="style0"/>
-        <w:spacing w:after="0" w:before="0"/>
-        <w:ind w:hanging="0" w:left="0" w:right="0"/>
-      </w:pPr>
-      <w:bookmarkStart w:id="6" w:name="__DdeLink__324_1313860974"/>
-      <w:r>
-        <w:rPr>
-          <w:rFonts w:cs="Arial"/>
-          <w:iCs/>
-          <w:color w:val="000000"/>
-        </w:rPr>
-        <w:t xml:space="preserve">Effective size of a node </w:t>
-      </w:r>
-      <w:bookmarkEnd w:id="6"/>
       <w:r>
         <w:rPr>
           <w:rFonts w:cs="Arial"/>
@@ -4173,9 +4172,7 @@
         <w:ind w:hanging="0" w:left="0" w:right="0"/>
       </w:pPr>
       <w:r>
-        <w:rPr>
-          <w:color w:val="800000"/>
-        </w:rPr>
+        <w:rPr/>
       </w:r>
     </w:p>
     <w:sectPr>
@@ -4185,7 +4182,7 @@
       <w:pgNumType w:fmt="decimal"/>
       <w:formProt w:val="false"/>
       <w:textDirection w:val="lrTb"/>
-      <w:docGrid w:charSpace="1842" w:linePitch="360" w:type="default"/>
+      <w:docGrid w:charSpace="5734" w:linePitch="360" w:type="default"/>
     </w:sectPr>
   </w:body>
 </w:document>
@@ -5343,12 +5340,10 @@
     <w:pPr>
       <w:widowControl/>
       <w:tabs>
-        <w:tab w:leader="none" w:pos="7752" w:val="left"/>
+        <w:tab w:leader="none" w:pos="8631" w:val="left"/>
       </w:tabs>
       <w:suppressAutoHyphens w:val="true"/>
-      <w:kinsoku w:val="true"/>
-      <w:overflowPunct w:val="true"/>
-      <w:autoSpaceDE w:val="true"/>
+      <w:overflowPunct w:val="false"/>
       <w:spacing w:after="0" w:before="120"/>
       <w:ind w:hanging="879" w:left="879" w:right="0"/>
     </w:pPr>
@@ -5566,10 +5561,31 @@
       <w:rFonts w:cs="Wingdings"/>
     </w:rPr>
   </w:style>
-  <w:style w:styleId="style44" w:type="paragraph">
+  <w:style w:styleId="style44" w:type="character">
+    <w:name w:val="ListLabel 26"/>
+    <w:next w:val="style44"/>
+    <w:rPr>
+      <w:rFonts w:cs="Symbol"/>
+    </w:rPr>
+  </w:style>
+  <w:style w:styleId="style45" w:type="character">
+    <w:name w:val="ListLabel 27"/>
+    <w:next w:val="style45"/>
+    <w:rPr>
+      <w:rFonts w:cs="Courier New"/>
+    </w:rPr>
+  </w:style>
+  <w:style w:styleId="style46" w:type="character">
+    <w:name w:val="ListLabel 28"/>
+    <w:next w:val="style46"/>
+    <w:rPr>
+      <w:rFonts w:cs="Wingdings"/>
+    </w:rPr>
+  </w:style>
+  <w:style w:styleId="style47" w:type="paragraph">
     <w:name w:val="Heading"/>
     <w:basedOn w:val="style0"/>
-    <w:next w:val="style45"/>
+    <w:next w:val="style48"/>
     <w:pPr>
       <w:keepNext/>
       <w:spacing w:after="120" w:before="240"/>
@@ -5580,28 +5596,28 @@
       <w:szCs w:val="28"/>
     </w:rPr>
   </w:style>
-  <w:style w:styleId="style45" w:type="paragraph">
+  <w:style w:styleId="style48" w:type="paragraph">
     <w:name w:val="Text body"/>
     <w:basedOn w:val="style0"/>
-    <w:next w:val="style45"/>
+    <w:next w:val="style48"/>
     <w:pPr>
       <w:spacing w:after="120" w:before="0"/>
     </w:pPr>
     <w:rPr/>
   </w:style>
-  <w:style w:styleId="style46" w:type="paragraph">
+  <w:style w:styleId="style49" w:type="paragraph">
     <w:name w:val="List"/>
-    <w:basedOn w:val="style45"/>
-    <w:next w:val="style46"/>
+    <w:basedOn w:val="style48"/>
+    <w:next w:val="style49"/>
     <w:pPr/>
     <w:rPr>
       <w:rFonts w:cs="FreeSans"/>
     </w:rPr>
   </w:style>
-  <w:style w:styleId="style47" w:type="paragraph">
+  <w:style w:styleId="style50" w:type="paragraph">
     <w:name w:val="Caption"/>
     <w:basedOn w:val="style0"/>
-    <w:next w:val="style47"/>
+    <w:next w:val="style50"/>
     <w:pPr>
       <w:suppressLineNumbers/>
       <w:spacing w:after="120" w:before="120"/>
@@ -5614,10 +5630,10 @@
       <w:szCs w:val="24"/>
     </w:rPr>
   </w:style>
-  <w:style w:styleId="style48" w:type="paragraph">
+  <w:style w:styleId="style51" w:type="paragraph">
     <w:name w:val="Index"/>
     <w:basedOn w:val="style0"/>
-    <w:next w:val="style48"/>
+    <w:next w:val="style51"/>
     <w:pPr>
       <w:suppressLineNumbers/>
     </w:pPr>
@@ -5625,20 +5641,20 @@
       <w:rFonts w:cs="FreeSans"/>
     </w:rPr>
   </w:style>
-  <w:style w:styleId="style49" w:type="paragraph">
+  <w:style w:styleId="style52" w:type="paragraph">
     <w:name w:val="List Paragraph"/>
     <w:basedOn w:val="style0"/>
-    <w:next w:val="style49"/>
+    <w:next w:val="style52"/>
     <w:pPr>
       <w:spacing w:after="0" w:before="0"/>
       <w:ind w:hanging="879" w:left="720" w:right="0"/>
     </w:pPr>
     <w:rPr/>
   </w:style>
-  <w:style w:styleId="style50" w:type="paragraph">
+  <w:style w:styleId="style53" w:type="paragraph">
     <w:name w:val="Normal (Web)"/>
     <w:basedOn w:val="style0"/>
-    <w:next w:val="style50"/>
+    <w:next w:val="style53"/>
     <w:pPr>
       <w:spacing w:after="28" w:before="28"/>
       <w:ind w:hanging="0" w:left="0" w:right="0"/>

</xml_diff>